<commit_message>
changing temporal grain to temporal lag
</commit_message>
<xml_diff>
--- a/literature_review.docx
+++ b/literature_review.docx
@@ -23,7 +23,7 @@
         <w:pStyle w:val="Date"/>
       </w:pPr>
       <w:r>
-        <w:t>2021-09-30</w:t>
+        <w:t>2021-10-04</w:t>
       </w:r>
     </w:p>
     <w:sdt>
@@ -34,7 +34,7 @@
           <w:sz w:val="24"/>
           <w:szCs w:val="24"/>
         </w:rPr>
-        <w:id w:val="161824198"/>
+        <w:id w:val="832111936"/>
         <w:docPartObj>
           <w:docPartGallery w:val="Table of Contents"/>
           <w:docPartUnique/>
@@ -70,7 +70,7 @@
           <w:r>
             <w:fldChar w:fldCharType="separate"/>
           </w:r>
-          <w:hyperlink w:anchor="_Toc83902214" w:history="1">
+          <w:hyperlink w:anchor="_Toc84235814" w:history="1">
             <w:r>
               <w:rPr>
                 <w:rStyle w:val="Hyperlink"/>
@@ -110,7 +110,7 @@
                 <w:noProof/>
                 <w:webHidden/>
               </w:rPr>
-              <w:instrText xml:space="preserve"> PAGEREF _Toc83902214 \h </w:instrText>
+              <w:instrText xml:space="preserve"> PAGEREF _Toc84235814 \h </w:instrText>
             </w:r>
             <w:r>
               <w:rPr>
@@ -152,7 +152,7 @@
               <w:noProof/>
             </w:rPr>
           </w:pPr>
-          <w:hyperlink w:anchor="_Toc83902215" w:history="1">
+          <w:hyperlink w:anchor="_Toc84235815" w:history="1">
             <w:r>
               <w:rPr>
                 <w:rStyle w:val="Hyperlink"/>
@@ -192,7 +192,7 @@
                 <w:noProof/>
                 <w:webHidden/>
               </w:rPr>
-              <w:instrText xml:space="preserve"> PAGEREF _Toc83902215 \h </w:instrText>
+              <w:instrText xml:space="preserve"> PAGEREF _Toc84235815 \h </w:instrText>
             </w:r>
             <w:r>
               <w:rPr>
@@ -234,7 +234,7 @@
               <w:noProof/>
             </w:rPr>
           </w:pPr>
-          <w:hyperlink w:anchor="_Toc83902216" w:history="1">
+          <w:hyperlink w:anchor="_Toc84235816" w:history="1">
             <w:r>
               <w:rPr>
                 <w:rStyle w:val="Hyperlink"/>
@@ -274,7 +274,7 @@
                 <w:noProof/>
                 <w:webHidden/>
               </w:rPr>
-              <w:instrText xml:space="preserve"> PAGEREF _Toc83902216 \h </w:instrText>
+              <w:instrText xml:space="preserve"> PAGEREF _Toc84235816 \h </w:instrText>
             </w:r>
             <w:r>
               <w:rPr>
@@ -316,7 +316,7 @@
               <w:noProof/>
             </w:rPr>
           </w:pPr>
-          <w:hyperlink w:anchor="_Toc83902217" w:history="1">
+          <w:hyperlink w:anchor="_Toc84235817" w:history="1">
             <w:r>
               <w:rPr>
                 <w:rStyle w:val="Hyperlink"/>
@@ -356,7 +356,7 @@
                 <w:noProof/>
                 <w:webHidden/>
               </w:rPr>
-              <w:instrText xml:space="preserve"> PAGEREF _Toc83902217 \h </w:instrText>
+              <w:instrText xml:space="preserve"> PAGEREF _Toc84235817 \h </w:instrText>
             </w:r>
             <w:r>
               <w:rPr>
@@ -398,7 +398,7 @@
               <w:noProof/>
             </w:rPr>
           </w:pPr>
-          <w:hyperlink w:anchor="_Toc83902218" w:history="1">
+          <w:hyperlink w:anchor="_Toc84235818" w:history="1">
             <w:r>
               <w:rPr>
                 <w:rStyle w:val="Hyperlink"/>
@@ -438,7 +438,7 @@
                 <w:noProof/>
                 <w:webHidden/>
               </w:rPr>
-              <w:instrText xml:space="preserve"> PAGEREF _Toc83902218 \h </w:instrText>
+              <w:instrText xml:space="preserve"> PAGEREF _Toc84235818 \h </w:instrText>
             </w:r>
             <w:r>
               <w:rPr>
@@ -480,7 +480,7 @@
               <w:noProof/>
             </w:rPr>
           </w:pPr>
-          <w:hyperlink w:anchor="_Toc83902219" w:history="1">
+          <w:hyperlink w:anchor="_Toc84235819" w:history="1">
             <w:r>
               <w:rPr>
                 <w:rStyle w:val="Hyperlink"/>
@@ -520,7 +520,7 @@
                 <w:noProof/>
                 <w:webHidden/>
               </w:rPr>
-              <w:instrText xml:space="preserve"> PAGEREF _Toc83902219 \h </w:instrText>
+              <w:instrText xml:space="preserve"> PAGEREF _Toc84235819 \h </w:instrText>
             </w:r>
             <w:r>
               <w:rPr>
@@ -562,7 +562,7 @@
               <w:noProof/>
             </w:rPr>
           </w:pPr>
-          <w:hyperlink w:anchor="_Toc83902220" w:history="1">
+          <w:hyperlink w:anchor="_Toc84235820" w:history="1">
             <w:r>
               <w:rPr>
                 <w:rStyle w:val="Hyperlink"/>
@@ -602,7 +602,7 @@
                 <w:noProof/>
                 <w:webHidden/>
               </w:rPr>
-              <w:instrText xml:space="preserve"> PAGEREF _Toc83902220 \h </w:instrText>
+              <w:instrText xml:space="preserve"> PAGEREF _Toc84235820 \h </w:instrText>
             </w:r>
             <w:r>
               <w:rPr>
@@ -644,7 +644,7 @@
               <w:noProof/>
             </w:rPr>
           </w:pPr>
-          <w:hyperlink w:anchor="_Toc83902221" w:history="1">
+          <w:hyperlink w:anchor="_Toc84235821" w:history="1">
             <w:r>
               <w:rPr>
                 <w:rStyle w:val="Hyperlink"/>
@@ -684,7 +684,7 @@
                 <w:noProof/>
                 <w:webHidden/>
               </w:rPr>
-              <w:instrText xml:space="preserve"> PAGEREF _Toc83902221 \h </w:instrText>
+              <w:instrText xml:space="preserve"> PAGEREF _Toc84235821 \h </w:instrText>
             </w:r>
             <w:r>
               <w:rPr>
@@ -726,7 +726,7 @@
               <w:noProof/>
             </w:rPr>
           </w:pPr>
-          <w:hyperlink w:anchor="_Toc83902222" w:history="1">
+          <w:hyperlink w:anchor="_Toc84235822" w:history="1">
             <w:r>
               <w:rPr>
                 <w:rStyle w:val="Hyperlink"/>
@@ -766,7 +766,7 @@
                 <w:noProof/>
                 <w:webHidden/>
               </w:rPr>
-              <w:instrText xml:space="preserve"> PAGEREF _Toc83902222 \h </w:instrText>
+              <w:instrText xml:space="preserve"> PAGEREF _Toc84235822 \h </w:instrText>
             </w:r>
             <w:r>
               <w:rPr>
@@ -807,7 +807,7 @@
               <w:noProof/>
             </w:rPr>
           </w:pPr>
-          <w:hyperlink w:anchor="_Toc83902223" w:history="1">
+          <w:hyperlink w:anchor="_Toc84235823" w:history="1">
             <w:r>
               <w:rPr>
                 <w:rStyle w:val="Hyperlink"/>
@@ -834,7 +834,7 @@
                 <w:noProof/>
                 <w:webHidden/>
               </w:rPr>
-              <w:instrText xml:space="preserve"> PAGEREF _Toc83902223 \h </w:instrText>
+              <w:instrText xml:space="preserve"> PAGEREF _Toc84235823 \h </w:instrText>
             </w:r>
             <w:r>
               <w:rPr>
@@ -875,27 +875,13 @@
               <w:noProof/>
             </w:rPr>
           </w:pPr>
-          <w:hyperlink w:anchor="_Toc83902224" w:history="1">
+          <w:hyperlink w:anchor="_Toc84235824" w:history="1">
             <w:r>
               <w:rPr>
                 <w:rStyle w:val="Hyperlink"/>
                 <w:noProof/>
               </w:rPr>
-              <w:t>Referenc</w:t>
-            </w:r>
-            <w:r>
-              <w:rPr>
-                <w:rStyle w:val="Hyperlink"/>
-                <w:noProof/>
-              </w:rPr>
-              <w:t>e</w:t>
-            </w:r>
-            <w:r>
-              <w:rPr>
-                <w:rStyle w:val="Hyperlink"/>
-                <w:noProof/>
-              </w:rPr>
-              <w:t>s</w:t>
+              <w:t>References</w:t>
             </w:r>
             <w:r>
               <w:rPr>
@@ -916,7 +902,7 @@
                 <w:noProof/>
                 <w:webHidden/>
               </w:rPr>
-              <w:instrText xml:space="preserve"> PAGEREF _Toc83902224 \h </w:instrText>
+              <w:instrText xml:space="preserve"> PAGEREF _Toc84235824 \h </w:instrText>
             </w:r>
             <w:r>
               <w:rPr>
@@ -959,7 +945,7 @@
         <w:pStyle w:val="Heading1"/>
       </w:pPr>
       <w:bookmarkStart w:id="0" w:name="introduction"/>
-      <w:bookmarkStart w:id="1" w:name="_Toc83902214"/>
+      <w:bookmarkStart w:id="1" w:name="_Toc84235814"/>
       <w:r>
         <w:rPr>
           <w:rStyle w:val="SectionNumber"/>
@@ -1502,7 +1488,7 @@
         <w:pStyle w:val="Heading1"/>
       </w:pPr>
       <w:bookmarkStart w:id="2" w:name="metrics-and-indicators"/>
-      <w:bookmarkStart w:id="3" w:name="_Toc83902215"/>
+      <w:bookmarkStart w:id="3" w:name="_Toc84235815"/>
       <w:bookmarkEnd w:id="0"/>
       <w:r>
         <w:rPr>
@@ -1540,9 +1526,6 @@
     <w:p>
       <w:pPr>
         <w:pStyle w:val="BodyText"/>
-        <w:rPr>
-          <w:lang w:val="fr-FR"/>
-        </w:rPr>
       </w:pPr>
       <w:r>
         <w:rPr>
@@ -1727,54 +1710,33 @@
         <w:r>
           <w:rPr>
             <w:rStyle w:val="Hyperlink"/>
-            <w:lang w:val="fr-FR"/>
           </w:rPr>
           <w:t>McGill et al. 2006</w:t>
         </w:r>
       </w:hyperlink>
       <w:r>
-        <w:rPr>
-          <w:lang w:val="fr-FR"/>
-        </w:rPr>
         <w:t xml:space="preserve">; </w:t>
       </w:r>
       <w:hyperlink w:anchor="ref-mouquet_ecophylogenetics_2012">
-        <w:proofErr w:type="spellStart"/>
         <w:r>
           <w:rPr>
             <w:rStyle w:val="Hyperlink"/>
-            <w:lang w:val="fr-FR"/>
           </w:rPr>
-          <w:t>Mouquet</w:t>
-        </w:r>
-        <w:proofErr w:type="spellEnd"/>
-        <w:r>
-          <w:rPr>
-            <w:rStyle w:val="Hyperlink"/>
-            <w:lang w:val="fr-FR"/>
-          </w:rPr>
-          <w:t xml:space="preserve"> et al. 2012</w:t>
+          <w:t>Mouquet et al. 2012</w:t>
         </w:r>
       </w:hyperlink>
       <w:r>
-        <w:rPr>
-          <w:lang w:val="fr-FR"/>
-        </w:rPr>
         <w:t xml:space="preserve">; </w:t>
       </w:r>
       <w:hyperlink w:anchor="ref-webb_phylogenies_2002">
         <w:r>
           <w:rPr>
             <w:rStyle w:val="Hyperlink"/>
-            <w:lang w:val="fr-FR"/>
           </w:rPr>
           <w:t>Webb et al. 2002</w:t>
         </w:r>
       </w:hyperlink>
       <w:r>
-        <w:rPr>
-          <w:lang w:val="fr-FR"/>
-        </w:rPr>
         <w:t>).</w:t>
       </w:r>
     </w:p>
@@ -1786,50 +1748,10 @@
         <w:rPr>
           <w:b/>
           <w:bCs/>
-          <w:lang w:val="fr-FR"/>
         </w:rPr>
-        <w:t>Composite and multi-</w:t>
-      </w:r>
-      <w:proofErr w:type="spellStart"/>
-      <w:r>
-        <w:rPr>
-          <w:b/>
-          <w:bCs/>
-          <w:lang w:val="fr-FR"/>
-        </w:rPr>
-        <w:t>species</w:t>
-      </w:r>
-      <w:proofErr w:type="spellEnd"/>
-      <w:r>
-        <w:rPr>
-          <w:b/>
-          <w:bCs/>
-          <w:lang w:val="fr-FR"/>
-        </w:rPr>
-        <w:t xml:space="preserve"> </w:t>
-      </w:r>
-      <w:proofErr w:type="spellStart"/>
-      <w:r>
-        <w:rPr>
-          <w:b/>
-          <w:bCs/>
-          <w:lang w:val="fr-FR"/>
-        </w:rPr>
-        <w:t>indicators</w:t>
-      </w:r>
-      <w:proofErr w:type="spellEnd"/>
-      <w:r>
-        <w:rPr>
-          <w:b/>
-          <w:bCs/>
-          <w:lang w:val="fr-FR"/>
-        </w:rPr>
-        <w:t>.</w:t>
-      </w:r>
-      <w:r>
-        <w:rPr>
-          <w:lang w:val="fr-FR"/>
-        </w:rPr>
+        <w:t>Composite and multi-species indicators.</w:t>
+      </w:r>
+      <w:r>
         <w:t xml:space="preserve"> </w:t>
       </w:r>
       <w:r>
@@ -1952,7 +1874,7 @@
         <w:pStyle w:val="Heading1"/>
       </w:pPr>
       <w:bookmarkStart w:id="4" w:name="quantitative-literature-review"/>
-      <w:bookmarkStart w:id="5" w:name="_Toc83902216"/>
+      <w:bookmarkStart w:id="5" w:name="_Toc84235816"/>
       <w:bookmarkEnd w:id="2"/>
       <w:r>
         <w:rPr>
@@ -16044,7 +15966,7 @@
                 <w:sz w:val="10"/>
                 <w:szCs w:val="10"/>
               </w:rPr>
-              <w:t>-</w:t>
+              <w:t>1968-2003</w:t>
             </w:r>
           </w:p>
         </w:tc>
@@ -18295,7 +18217,7 @@
         <w:pStyle w:val="Heading1"/>
       </w:pPr>
       <w:bookmarkStart w:id="7" w:name="spatial-scale-and-temporal-trends"/>
-      <w:bookmarkStart w:id="8" w:name="_Toc83902217"/>
+      <w:bookmarkStart w:id="8" w:name="_Toc84235817"/>
       <w:bookmarkEnd w:id="4"/>
       <w:r>
         <w:rPr>
@@ -18540,7 +18462,7 @@
           <w:noProof/>
         </w:rPr>
         <w:drawing>
-          <wp:inline distT="0" distB="0" distL="0" distR="0" wp14:anchorId="40BC14D1" wp14:editId="0A777996">
+          <wp:inline distT="0" distB="0" distL="0" distR="0" wp14:anchorId="4B6D1289" wp14:editId="326CEC95">
             <wp:extent cx="4620126" cy="3696101"/>
             <wp:effectExtent l="0" t="0" r="0" b="0"/>
             <wp:docPr id="1" name="Picture" descr="Figure 4.1: Proportion of Increase, Decrease or Stable trends for each spatial scale"/>
@@ -18699,7 +18621,7 @@
           <w:noProof/>
         </w:rPr>
         <w:drawing>
-          <wp:inline distT="0" distB="0" distL="0" distR="0" wp14:anchorId="248012EF" wp14:editId="60633171">
+          <wp:inline distT="0" distB="0" distL="0" distR="0" wp14:anchorId="17BCEFAA" wp14:editId="464316F0">
             <wp:extent cx="4620126" cy="3696101"/>
             <wp:effectExtent l="0" t="0" r="0" b="0"/>
             <wp:docPr id="2" name="Picture" descr="Figure 4.2: Proportion of Increase, Decrease or Stable trends for each of the metric"/>
@@ -18962,7 +18884,7 @@
         </w:rPr>
         <w:lastRenderedPageBreak/>
         <w:drawing>
-          <wp:inline distT="0" distB="0" distL="0" distR="0" wp14:anchorId="586C94FD" wp14:editId="589C9F0D">
+          <wp:inline distT="0" distB="0" distL="0" distR="0" wp14:anchorId="16D3C849" wp14:editId="55B75CDA">
             <wp:extent cx="4620126" cy="3696101"/>
             <wp:effectExtent l="0" t="0" r="0" b="0"/>
             <wp:docPr id="3" name="Picture" descr="Figure 4.3: Proportion of Increase, Decrease or Stable trends for each metric. Each panel represent one spatial scale"/>
@@ -19097,7 +19019,7 @@
         <w:pStyle w:val="Heading1"/>
       </w:pPr>
       <w:bookmarkStart w:id="9" w:name="temporal-scale-and-temporal-trends"/>
-      <w:bookmarkStart w:id="10" w:name="_Toc83902218"/>
+      <w:bookmarkStart w:id="10" w:name="_Toc84235818"/>
       <w:bookmarkEnd w:id="7"/>
       <w:r>
         <w:rPr>
@@ -19316,10 +19238,10 @@
           <w:noProof/>
         </w:rPr>
         <w:drawing>
-          <wp:inline distT="0" distB="0" distL="0" distR="0" wp14:anchorId="0B8E9A34" wp14:editId="78BE869E">
+          <wp:inline distT="0" distB="0" distL="0" distR="0" wp14:anchorId="76720A35" wp14:editId="0FFE8C7E">
             <wp:extent cx="4620126" cy="3696101"/>
             <wp:effectExtent l="0" t="0" r="0" b="0"/>
-            <wp:docPr id="4" name="Picture" descr="Figure 5.1: Not sure about the relevance of this figure"/>
+            <wp:docPr id="4" name="Picture" descr="Figure 5.1: Relationship between temporal grain and spatial extent"/>
             <wp:cNvGraphicFramePr/>
             <a:graphic xmlns:a="http://schemas.openxmlformats.org/drawingml/2006/main">
               <a:graphicData uri="http://schemas.openxmlformats.org/drawingml/2006/picture">
@@ -19363,7 +19285,7 @@
         <w:pStyle w:val="ImageCaption"/>
       </w:pPr>
       <w:r>
-        <w:t>Figure 5.1: Not sure about the relevance of this figure</w:t>
+        <w:t>Figure 5.1: Relationship between temporal grain and spatial extent</w:t>
       </w:r>
     </w:p>
     <w:p>
@@ -19371,7 +19293,7 @@
         <w:pStyle w:val="Heading1"/>
       </w:pPr>
       <w:bookmarkStart w:id="11" w:name="lack-of-spatial-replication"/>
-      <w:bookmarkStart w:id="12" w:name="_Toc83902219"/>
+      <w:bookmarkStart w:id="12" w:name="_Toc84235819"/>
       <w:bookmarkEnd w:id="9"/>
       <w:r>
         <w:rPr>
@@ -19390,10 +19312,10 @@
         <w:pStyle w:val="FirstParagraph"/>
       </w:pPr>
       <w:r>
-        <w:t>Articles reporting trends from more than a single location are uncommon (we only found 17 of them), either due to a lack of data, or because the trend was assessed for th</w:t>
-      </w:r>
-      <w:r>
-        <w:t>e spatial extent of the data. For instance, the US Breeding Bird Survey (</w:t>
+        <w:t>Articles reporting trends from more than a single location are uncommon (we only found 17 of them), either due to a lack of data, or because the trend was asse</w:t>
+      </w:r>
+      <w:r>
+        <w:t>ssed for the spatial extent of the data. For instance, the US Breeding Bird Survey (</w:t>
       </w:r>
       <w:r>
         <w:rPr>
@@ -19432,10 +19354,10 @@
         </w:r>
       </w:hyperlink>
       <w:r>
-        <w:t>) follows a standardized sampling plan with spatial r</w:t>
-      </w:r>
-      <w:r>
-        <w:t>eplications (</w:t>
+        <w:t>) follows a standardized sampling plan wit</w:t>
+      </w:r>
+      <w:r>
+        <w:t>h spatial replications (</w:t>
       </w:r>
       <w:r>
         <w:rPr>
@@ -19445,10 +19367,10 @@
         <w:t>i.e.</w:t>
       </w:r>
       <w:r>
-        <w:t xml:space="preserve"> multiple census plots). However, not all the trends reported for the BBS are summarized at their specific grain, and were sometimes aggregated over their respective national scales, reducing spatial replication. For instance, the common m</w:t>
-      </w:r>
-      <w:r>
-        <w:t>ethod encountered to assess population abundance trends (</w:t>
+        <w:t xml:space="preserve"> multiple census plots). However, not all the trends reported for the BBS are summarized at their specific grain, and were sometimes aggregated over their respective national scales, reducing spatial replication. For instance, t</w:t>
+      </w:r>
+      <w:r>
+        <w:t>he common method encountered to assess population abundance trends (</w:t>
       </w:r>
       <w:r>
         <w:rPr>
@@ -19468,10 +19390,10 @@
         <w:t>i.e.</w:t>
       </w:r>
       <w:r>
-        <w:t xml:space="preserve"> abundance) and then compute the metric and its trend from the output of the model at the nationa</w:t>
-      </w:r>
-      <w:r>
-        <w:t>l spatial extent (</w:t>
+        <w:t xml:space="preserve"> abundance) and then compute the metric and its trend from the output of the model at </w:t>
+      </w:r>
+      <w:r>
+        <w:t>the national spatial extent (</w:t>
       </w:r>
       <w:r>
         <w:rPr>
@@ -19487,79 +19409,62 @@
         <w:r>
           <w:rPr>
             <w:rStyle w:val="Hyperlink"/>
-            <w:lang w:val="fr-FR"/>
           </w:rPr>
           <w:t>Doxa et al. 2010</w:t>
         </w:r>
       </w:hyperlink>
       <w:r>
-        <w:rPr>
-          <w:lang w:val="fr-FR"/>
-        </w:rPr>
         <w:t xml:space="preserve">; </w:t>
       </w:r>
       <w:hyperlink w:anchor="ref-eglington_disentangling_2012">
         <w:r>
           <w:rPr>
             <w:rStyle w:val="Hyperlink"/>
-            <w:lang w:val="fr-FR"/>
           </w:rPr>
           <w:t>Eglington and Pearce-Higgins 2012</w:t>
         </w:r>
       </w:hyperlink>
       <w:r>
-        <w:rPr>
-          <w:lang w:val="fr-FR"/>
-        </w:rPr>
         <w:t xml:space="preserve">; </w:t>
       </w:r>
       <w:hyperlink w:anchor="ref-jiguet_french_2012">
         <w:r>
           <w:rPr>
             <w:rStyle w:val="Hyperlink"/>
-            <w:lang w:val="fr-FR"/>
           </w:rPr>
-          <w:t>Frédéric Jiguet et al. 2012</w:t>
+          <w:t xml:space="preserve">Frédéric Jiguet et </w:t>
+        </w:r>
+        <w:r>
+          <w:rPr>
+            <w:rStyle w:val="Hyperlink"/>
+          </w:rPr>
+          <w:t>al. 2012</w:t>
         </w:r>
       </w:hyperlink>
       <w:r>
-        <w:rPr>
-          <w:lang w:val="fr-FR"/>
-        </w:rPr>
         <w:t xml:space="preserve">; </w:t>
       </w:r>
       <w:hyperlink w:anchor="ref-jiguet_modeling_2005">
         <w:r>
           <w:rPr>
             <w:rStyle w:val="Hyperlink"/>
-            <w:lang w:val="fr-FR"/>
           </w:rPr>
           <w:t>Frederic Jiguet et al. 2005</w:t>
         </w:r>
       </w:hyperlink>
       <w:r>
-        <w:rPr>
-          <w:lang w:val="fr-FR"/>
-        </w:rPr>
         <w:t xml:space="preserve">; </w:t>
       </w:r>
       <w:hyperlink w:anchor="ref-sauer_first_2017">
         <w:r>
           <w:rPr>
             <w:rStyle w:val="Hyperlink"/>
-            <w:lang w:val="fr-FR"/>
           </w:rPr>
           <w:t>Sauer et al. 2017</w:t>
         </w:r>
       </w:hyperlink>
       <w:r>
-        <w:rPr>
-          <w:lang w:val="fr-FR"/>
-        </w:rPr>
-        <w:t xml:space="preserve">). </w:t>
-      </w:r>
-      <w:r>
-        <w:t>These analyses are practically useful for conservation, and are common (</w:t>
+        <w:t>). These analyses are practically useful for conservation, and are common (</w:t>
       </w:r>
       <w:hyperlink w:anchor="ref-fraixedas_state_2020">
         <w:r>
@@ -19595,14 +19500,17 @@
           <w:rPr>
             <w:rStyle w:val="Hyperlink"/>
           </w:rPr>
-          <w:t>Walker et al. 2010</w:t>
+          <w:t xml:space="preserve">Walker et </w:t>
+        </w:r>
+        <w:r>
+          <w:rPr>
+            <w:rStyle w:val="Hyperlink"/>
+          </w:rPr>
+          <w:t>al. 2010</w:t>
         </w:r>
       </w:hyperlink>
       <w:r>
-        <w:t>) t</w:t>
-      </w:r>
-      <w:r>
-        <w:t xml:space="preserve">o assess the trend of a metric (one of the best example is </w:t>
+        <w:t xml:space="preserve">) to assess the trend of a metric (one of the best example is </w:t>
       </w:r>
       <w:hyperlink w:anchor="ref-hill_determining_2004">
         <w:r>
@@ -19613,10 +19521,10 @@
         </w:r>
       </w:hyperlink>
       <w:r>
-        <w:t>). This method consists in considering sampling in different places as representing a temporal trend. One could think that u</w:t>
-      </w:r>
-      <w:r>
-        <w:t>sing theses studies could increase significantly the spatial replicates. However, the space-for-time substitution is mainly used to assess the impact of a processes (</w:t>
+        <w:t>). This method consists in considering sampling in different places as representing a temporal trend. One could t</w:t>
+      </w:r>
+      <w:r>
+        <w:t>hink that using theses studies could increase significantly the spatial replicates. However, the space-for-time substitution is mainly used to assess the impact of a processes (</w:t>
       </w:r>
       <w:r>
         <w:rPr>
@@ -19626,10 +19534,10 @@
         <w:t>e.g.</w:t>
       </w:r>
       <w:r>
-        <w:t xml:space="preserve"> before/after logging, before/after urbanization etc) meaning that the trend computed </w:t>
-      </w:r>
-      <w:r>
-        <w:t>is highly biased, which we try to avoid for our topic.</w:t>
+        <w:t xml:space="preserve"> before/after logging, before/after urbanization etc) meaning that the tren</w:t>
+      </w:r>
+      <w:r>
+        <w:t>d computed is highly biased, which we try to avoid for our topic.</w:t>
       </w:r>
     </w:p>
     <w:p>
@@ -19644,13 +19552,7 @@
           <w:rPr>
             <w:rStyle w:val="Hyperlink"/>
           </w:rPr>
-          <w:t>Chase et al</w:t>
-        </w:r>
-        <w:r>
-          <w:rPr>
-            <w:rStyle w:val="Hyperlink"/>
-          </w:rPr>
-          <w:t>.</w:t>
+          <w:t>Chase et al.</w:t>
         </w:r>
       </w:hyperlink>
       <w:r>
@@ -19730,7 +19632,7 @@
         <w:pStyle w:val="Heading1"/>
       </w:pPr>
       <w:bookmarkStart w:id="13" w:name="metric-heterogeneity"/>
-      <w:bookmarkStart w:id="14" w:name="_Toc83902220"/>
+      <w:bookmarkStart w:id="14" w:name="_Toc84235820"/>
       <w:bookmarkEnd w:id="11"/>
       <w:r>
         <w:rPr>
@@ -19816,7 +19718,7 @@
         <w:pStyle w:val="Heading1"/>
       </w:pPr>
       <w:bookmarkStart w:id="15" w:name="future-directions"/>
-      <w:bookmarkStart w:id="16" w:name="_Toc83902221"/>
+      <w:bookmarkStart w:id="16" w:name="_Toc84235821"/>
       <w:bookmarkEnd w:id="13"/>
       <w:r>
         <w:rPr>
@@ -20108,7 +20010,7 @@
         <w:pStyle w:val="Heading1"/>
       </w:pPr>
       <w:bookmarkStart w:id="17" w:name="conclusion"/>
-      <w:bookmarkStart w:id="18" w:name="_Toc83902222"/>
+      <w:bookmarkStart w:id="18" w:name="_Toc84235822"/>
       <w:bookmarkEnd w:id="15"/>
       <w:r>
         <w:rPr>
@@ -20149,7 +20051,7 @@
         <w:pStyle w:val="Heading1"/>
       </w:pPr>
       <w:bookmarkStart w:id="19" w:name="supplementary-materials"/>
-      <w:bookmarkStart w:id="20" w:name="_Toc83902223"/>
+      <w:bookmarkStart w:id="20" w:name="_Toc84235823"/>
       <w:bookmarkEnd w:id="17"/>
       <w:r>
         <w:lastRenderedPageBreak/>
@@ -27842,7 +27744,7 @@
         <w:pStyle w:val="Heading1"/>
       </w:pPr>
       <w:bookmarkStart w:id="22" w:name="references"/>
-      <w:bookmarkStart w:id="23" w:name="_Toc83902224"/>
+      <w:bookmarkStart w:id="23" w:name="_Toc84235824"/>
       <w:bookmarkEnd w:id="19"/>
       <w:r>
         <w:lastRenderedPageBreak/>
@@ -28275,13 +28177,7 @@
       <w:bookmarkStart w:id="37" w:name="ref-chiron_forecasting_2013"/>
       <w:bookmarkEnd w:id="36"/>
       <w:r>
-        <w:rPr>
-          <w:lang w:val="fr-FR"/>
-        </w:rPr>
-        <w:t xml:space="preserve">Chiron, François, Karine Princé, Maria Luisa Paracchini, Claudia Bulgheroni, and Frédéric Jiguet. </w:t>
-      </w:r>
-      <w:r>
-        <w:t xml:space="preserve">2013. “Forecasting the Potential Impacts of CAP-Associated Land Use Changes on Farmland Birds at the National Level.” </w:t>
+        <w:t xml:space="preserve">Chiron, François, Karine Princé, Maria Luisa Paracchini, Claudia Bulgheroni, and Frédéric Jiguet. 2013. “Forecasting the Potential Impacts of CAP-Associated Land Use Changes on Farmland Birds at the National Level.” </w:t>
       </w:r>
       <w:r>
         <w:rPr>
@@ -28474,9 +28370,6 @@
     <w:p>
       <w:pPr>
         <w:pStyle w:val="Bibliography"/>
-        <w:rPr>
-          <w:lang w:val="fr-FR"/>
-        </w:rPr>
       </w:pPr>
       <w:bookmarkStart w:id="43" w:name="ref-dornelas_quantifying_2013"/>
       <w:bookmarkEnd w:id="42"/>
@@ -28500,15 +28393,11 @@
         <w:r>
           <w:rPr>
             <w:rStyle w:val="Hyperlink"/>
-            <w:lang w:val="fr-FR"/>
           </w:rPr>
           <w:t>https://doi.org/10.1098/rspb.2012.1931</w:t>
         </w:r>
       </w:hyperlink>
       <w:r>
-        <w:rPr>
-          <w:lang w:val="fr-FR"/>
-        </w:rPr>
         <w:t>.</w:t>
       </w:r>
     </w:p>
@@ -28519,19 +28408,10 @@
       <w:bookmarkStart w:id="44" w:name="ref-doxa_low-intensity_2010"/>
       <w:bookmarkEnd w:id="43"/>
       <w:r>
-        <w:rPr>
-          <w:lang w:val="fr-FR"/>
-        </w:rPr>
         <w:t>Doxa, Aggeliki</w:t>
       </w:r>
       <w:r>
-        <w:rPr>
-          <w:lang w:val="fr-FR"/>
-        </w:rPr>
-        <w:t xml:space="preserve">, Yves Bas, Maria Luisa Paracchini, Philippe Pointereau, Jean-Michel Terres, and Frédéric Jiguet. </w:t>
-      </w:r>
-      <w:r>
-        <w:t xml:space="preserve">2010. “Low-Intensity Agriculture Increases Farmland Bird Abundances in France.” </w:t>
+        <w:t xml:space="preserve">, Yves Bas, Maria Luisa Paracchini, Philippe Pointereau, Jean-Michel Terres, and Frédéric Jiguet. 2010. “Low-Intensity Agriculture Increases Farmland Bird Abundances in France.” </w:t>
       </w:r>
       <w:r>
         <w:rPr>
@@ -29525,9 +29405,6 @@
     <w:p>
       <w:pPr>
         <w:pStyle w:val="Bibliography"/>
-        <w:rPr>
-          <w:lang w:val="fr-FR"/>
-        </w:rPr>
       </w:pPr>
       <w:bookmarkStart w:id="73" w:name="ref-meyer_global_2015"/>
       <w:bookmarkEnd w:id="72"/>
@@ -29541,29 +29418,21 @@
         <w:rPr>
           <w:i/>
           <w:iCs/>
-          <w:lang w:val="fr-FR"/>
         </w:rPr>
         <w:t>Nature Communications</w:t>
       </w:r>
       <w:r>
-        <w:rPr>
-          <w:lang w:val="fr-FR"/>
-        </w:rPr>
         <w:t xml:space="preserve"> 6 (1): 8221. </w:t>
       </w:r>
       <w:hyperlink r:id="rId59">
         <w:r>
           <w:rPr>
             <w:rStyle w:val="Hyperlink"/>
-            <w:lang w:val="fr-FR"/>
           </w:rPr>
           <w:t>https://doi.org/10.1038/ncomms9221</w:t>
         </w:r>
       </w:hyperlink>
       <w:r>
-        <w:rPr>
-          <w:lang w:val="fr-FR"/>
-        </w:rPr>
         <w:t>.</w:t>
       </w:r>
     </w:p>
@@ -29574,19 +29443,10 @@
       <w:bookmarkStart w:id="74" w:name="ref-mouquet_ecophylogenetics_2012"/>
       <w:bookmarkEnd w:id="73"/>
       <w:r>
-        <w:rPr>
-          <w:lang w:val="fr-FR"/>
-        </w:rPr>
         <w:t>Mouquet, Nicolas, Vincent Devictor, Christine N. Meynard, F</w:t>
       </w:r>
       <w:r>
-        <w:rPr>
-          <w:lang w:val="fr-FR"/>
-        </w:rPr>
-        <w:t xml:space="preserve">rancois Munoz, Louis-Félix Bersier, Jérôme Chave, Pierre Couteron, et al. 2012. </w:t>
-      </w:r>
-      <w:r>
-        <w:t xml:space="preserve">“Ecophylogenetics: Advances and Perspectives.” </w:t>
+        <w:t xml:space="preserve">rancois Munoz, Louis-Félix Bersier, Jérôme Chave, Pierre Couteron, et al. 2012. “Ecophylogenetics: Advances and Perspectives.” </w:t>
       </w:r>
       <w:r>
         <w:rPr>
@@ -29929,9 +29789,6 @@
     <w:p>
       <w:pPr>
         <w:pStyle w:val="Bibliography"/>
-        <w:rPr>
-          <w:lang w:val="fr-FR"/>
-        </w:rPr>
       </w:pPr>
       <w:bookmarkStart w:id="84" w:name="ref-simpson_measurement_1949"/>
       <w:bookmarkEnd w:id="83"/>
@@ -29942,29 +29799,21 @@
         <w:rPr>
           <w:i/>
           <w:iCs/>
-          <w:lang w:val="fr-FR"/>
         </w:rPr>
         <w:t>Nature</w:t>
       </w:r>
       <w:r>
-        <w:rPr>
-          <w:lang w:val="fr-FR"/>
-        </w:rPr>
         <w:t xml:space="preserve"> 163 (4148): 688–88. </w:t>
       </w:r>
       <w:hyperlink r:id="rId70">
         <w:r>
           <w:rPr>
             <w:rStyle w:val="Hyperlink"/>
-            <w:lang w:val="fr-FR"/>
           </w:rPr>
           <w:t>https://doi.org/10.1038/163688a0</w:t>
         </w:r>
       </w:hyperlink>
       <w:r>
-        <w:rPr>
-          <w:lang w:val="fr-FR"/>
-        </w:rPr>
         <w:t>.</w:t>
       </w:r>
     </w:p>
@@ -30435,7 +30284,7 @@
   <w:abstractNum w:abstractNumId="0" w15:restartNumberingAfterBreak="0">
     <w:nsid w:val="EA454B4C"/>
     <w:multiLevelType w:val="multilevel"/>
-    <w:tmpl w:val="94700F90"/>
+    <w:tmpl w:val="6C4ABE9E"/>
     <w:lvl w:ilvl="0">
       <w:start w:val="1"/>
       <w:numFmt w:val="decimal"/>
@@ -30521,7 +30370,7 @@
   <w:abstractNum w:abstractNumId="1" w15:restartNumberingAfterBreak="0">
     <w:nsid w:val="2C1AE401"/>
     <w:multiLevelType w:val="multilevel"/>
-    <w:tmpl w:val="299CAAC4"/>
+    <w:tmpl w:val="B21A1358"/>
     <w:lvl w:ilvl="0">
       <w:numFmt w:val="bullet"/>
       <w:lvlText w:val=" "/>
@@ -31764,7 +31613,7 @@
     <w:autoRedefine/>
     <w:uiPriority w:val="39"/>
     <w:unhideWhenUsed/>
-    <w:rsid w:val="00202A08"/>
+    <w:rsid w:val="00331B43"/>
     <w:pPr>
       <w:spacing w:after="100"/>
     </w:pPr>

</xml_diff>

<commit_message>
adding references to map
</commit_message>
<xml_diff>
--- a/literature_review.docx
+++ b/literature_review.docx
@@ -65,7 +65,7 @@
         <w:pStyle w:val="Date"/>
       </w:pPr>
       <w:r>
-        <w:t xml:space="preserve">2022-01-03</w:t>
+        <w:t xml:space="preserve">2022-01-11</w:t>
       </w:r>
     </w:p>
     <w:sdt>
@@ -1821,11 +1821,11 @@
       <w:r>
         <w:t xml:space="preserve"> </w:t>
       </w:r>
-      <w:bookmarkStart w:id="7e93579b-ad24-4671-a903-d910e5fc679f" w:name="tab:maintable"/>
+      <w:bookmarkStart w:id="14485af9-eb8c-4ac1-93c3-fd4b2301ba40" w:name="tab:maintable"/>
       <w:r>
         <w:t xml:space="preserve">Trends of different metrics of biodiversity at various spatial and temporal scales</w:t>
       </w:r>
-      <w:bookmarkEnd w:id="7e93579b-ad24-4671-a903-d910e5fc679f"/>
+      <w:bookmarkEnd w:id="14485af9-eb8c-4ac1-93c3-fd4b2301ba40"/>
     </w:p>
     <w:tbl xmlns:w="http://schemas.openxmlformats.org/wordprocessingml/2006/main" xmlns:r="http://schemas.openxmlformats.org/officeDocument/2006/relationships" xmlns:w14="http://schemas.microsoft.com/office/word/2010/wordml" xmlns:wp="http://schemas.openxmlformats.org/drawingml/2006/wordprocessingDrawing" xmlns:a="http://schemas.openxmlformats.org/drawingml/2006/main" xmlns:pic="http://schemas.openxmlformats.org/drawingml/2006/picture">
       <w:tblPr>
@@ -17310,7 +17310,7 @@
                 <w:szCs w:val="14"/>
                 <w:color w:val="000000"/>
               </w:rPr>
-              <w:t xml:space="preserve">USA</w:t>
+              <w:t xml:space="preserve">USA, Canada</w:t>
             </w:r>
           </w:p>
         </w:tc>
@@ -20201,26 +20201,10 @@
           <w:iCs/>
           <w:i/>
         </w:rPr>
-        <w:t xml:space="preserve">Decrease</w:t>
+        <w:t xml:space="preserve">Increase</w:t>
       </w:r>
       <w:r>
         <w:t xml:space="preserve">, 9</w:t>
-      </w:r>
-      <w:r>
-        <w:t xml:space="preserve"> </w:t>
-      </w:r>
-      <w:r>
-        <w:rPr>
-          <w:iCs/>
-          <w:i/>
-        </w:rPr>
-        <w:t xml:space="preserve">Increase</w:t>
-      </w:r>
-      <w:r>
-        <w:t xml:space="preserve"> </w:t>
-      </w:r>
-      <w:r>
-        <w:t xml:space="preserve">and 10</w:t>
       </w:r>
       <w:r>
         <w:t xml:space="preserve"> </w:t>
@@ -20231,6 +20215,22 @@
           <w:i/>
         </w:rPr>
         <w:t xml:space="preserve">Stable</w:t>
+      </w:r>
+      <w:r>
+        <w:t xml:space="preserve"> </w:t>
+      </w:r>
+      <w:r>
+        <w:t xml:space="preserve">and 10</w:t>
+      </w:r>
+      <w:r>
+        <w:t xml:space="preserve"> </w:t>
+      </w:r>
+      <w:r>
+        <w:rPr>
+          <w:iCs/>
+          <w:i/>
+        </w:rPr>
+        <w:t xml:space="preserve">Decrease</w:t>
       </w:r>
       <w:r>
         <w:t xml:space="preserve"> </w:t>
@@ -22067,11 +22067,11 @@
       <w:r>
         <w:t xml:space="preserve"> </w:t>
       </w:r>
-      <w:bookmarkStart w:id="fd32dc21-dc87-4f55-be5e-0999e88d1879" w:name="tab:notetable"/>
+      <w:bookmarkStart w:id="1a29d034-17f5-4f84-b15a-0572cd2a0e55" w:name="tab:notetable"/>
       <w:r>
         <w:t xml:space="preserve">Supplementary informations about each article</w:t>
       </w:r>
-      <w:bookmarkEnd w:id="fd32dc21-dc87-4f55-be5e-0999e88d1879"/>
+      <w:bookmarkEnd w:id="1a29d034-17f5-4f84-b15a-0572cd2a0e55"/>
     </w:p>
     <w:tbl xmlns:w="http://schemas.openxmlformats.org/wordprocessingml/2006/main" xmlns:r="http://schemas.openxmlformats.org/officeDocument/2006/relationships" xmlns:w14="http://schemas.microsoft.com/office/word/2010/wordml" xmlns:wp="http://schemas.openxmlformats.org/drawingml/2006/wordprocessingDrawing" xmlns:a="http://schemas.openxmlformats.org/drawingml/2006/main" xmlns:pic="http://schemas.openxmlformats.org/drawingml/2006/picture">
       <w:tblPr>
@@ -23086,128 +23086,6 @@
                 <w:szCs w:val="14"/>
                 <w:color w:val="000000"/>
               </w:rPr>
-              <w:t xml:space="preserve">Local</w:t>
-            </w:r>
-          </w:p>
-        </w:tc>
-        <w:tc>
-          <w:tcPr>
-            <w:tcBorders/>
-            <w:shd w:val="clear" w:color="auto" w:fill="FFFFFF"/>
-            <w:tcMar>
-              <w:top w:w="0" w:type="dxa"/>
-              <w:bottom w:w="0" w:type="dxa"/>
-              <w:left w:w="0" w:type="dxa"/>
-              <w:right w:w="0" w:type="dxa"/>
-            </w:tcMar>
-            <w:vAlign w:val="center"/>
-          </w:tcPr>
-          <w:p>
-            <w:pPr>
-              <w:jc w:val="left"/>
-              <w:spacing w:after="100" w:before="100" w:line="240"/>
-              <w:ind w:firstLine="0" w:left="100" w:right="100"/>
-            </w:pPr>
-            <w:r xmlns:w="http://schemas.openxmlformats.org/wordprocessingml/2006/main" xmlns:wp="http://schemas.openxmlformats.org/drawingml/2006/wordprocessingDrawing" xmlns:r="http://schemas.openxmlformats.org/officeDocument/2006/relationships" xmlns:w14="http://schemas.microsoft.com/office/word/2010/wordml">
-              <w:rPr>
-                <w:rFonts w:ascii="Arial" w:hAnsi="Arial" w:eastAsia="Arial" w:cs="Arial"/>
-                <w:sz w:val="14"/>
-                <w:szCs w:val="14"/>
-                <w:color w:val="000000"/>
-              </w:rPr>
-              <w:t xml:space="preserve"/>
-            </w:r>
-          </w:p>
-        </w:tc>
-      </w:tr>
-      <w:tr>
-        <w:trPr>
-          <w:cantSplit/>
-          <w:trHeight w:val="360" w:hRule="auto"/>
-        </w:trPr>
-        <w:tc>
-          <w:tcPr>
-            <w:tcBorders/>
-            <w:shd w:val="clear" w:color="auto" w:fill="FFFFFF"/>
-            <w:tcMar>
-              <w:top w:w="0" w:type="dxa"/>
-              <w:bottom w:w="0" w:type="dxa"/>
-              <w:left w:w="0" w:type="dxa"/>
-              <w:right w:w="0" w:type="dxa"/>
-            </w:tcMar>
-            <w:vAlign w:val="center"/>
-          </w:tcPr>
-          <w:p>
-            <w:pPr>
-              <w:jc w:val="left"/>
-              <w:spacing w:after="100" w:before="100" w:line="240"/>
-              <w:ind w:firstLine="0" w:left="100" w:right="100"/>
-            </w:pPr>
-            <w:r xmlns:w="http://schemas.openxmlformats.org/wordprocessingml/2006/main" xmlns:wp="http://schemas.openxmlformats.org/drawingml/2006/wordprocessingDrawing" xmlns:r="http://schemas.openxmlformats.org/officeDocument/2006/relationships" xmlns:w14="http://schemas.microsoft.com/office/word/2010/wordml">
-              <w:rPr>
-                <w:rFonts w:ascii="Arial" w:hAnsi="Arial" w:eastAsia="Arial" w:cs="Arial"/>
-                <w:sz w:val="14"/>
-                <w:szCs w:val="14"/>
-                <w:color w:val="000000"/>
-              </w:rPr>
-              <w:t xml:space="preserve"/>
-            </w:r>
-          </w:p>
-        </w:tc>
-        <w:tc>
-          <w:tcPr>
-            <w:tcBorders/>
-            <w:shd w:val="clear" w:color="auto" w:fill="FFFFFF"/>
-            <w:tcMar>
-              <w:top w:w="0" w:type="dxa"/>
-              <w:bottom w:w="0" w:type="dxa"/>
-              <w:left w:w="0" w:type="dxa"/>
-              <w:right w:w="0" w:type="dxa"/>
-            </w:tcMar>
-            <w:vAlign w:val="center"/>
-          </w:tcPr>
-          <w:p>
-            <w:pPr>
-              <w:jc w:val="left"/>
-              <w:spacing w:after="100" w:before="100" w:line="240"/>
-              <w:ind w:firstLine="0" w:left="100" w:right="100"/>
-            </w:pPr>
-            <w:r xmlns:w="http://schemas.openxmlformats.org/wordprocessingml/2006/main" xmlns:wp="http://schemas.openxmlformats.org/drawingml/2006/wordprocessingDrawing" xmlns:r="http://schemas.openxmlformats.org/officeDocument/2006/relationships" xmlns:w14="http://schemas.microsoft.com/office/word/2010/wordml">
-              <w:rPr>
-                <w:rFonts w:ascii="Arial" w:hAnsi="Arial" w:eastAsia="Arial" w:cs="Arial"/>
-                <w:sz w:val="14"/>
-                <w:szCs w:val="14"/>
-                <w:color w:val="000000"/>
-              </w:rPr>
-              <w:t xml:space="preserve">sR</w:t>
-            </w:r>
-          </w:p>
-        </w:tc>
-        <w:tc>
-          <w:tcPr>
-            <w:tcBorders/>
-            <w:shd w:val="clear" w:color="auto" w:fill="FFFFFF"/>
-            <w:tcMar>
-              <w:top w:w="0" w:type="dxa"/>
-              <w:bottom w:w="0" w:type="dxa"/>
-              <w:left w:w="0" w:type="dxa"/>
-              <w:right w:w="0" w:type="dxa"/>
-            </w:tcMar>
-            <w:vAlign w:val="center"/>
-          </w:tcPr>
-          <w:p>
-            <w:pPr>
-              <w:jc w:val="left"/>
-              <w:spacing w:after="100" w:before="100" w:line="240"/>
-              <w:ind w:firstLine="0" w:left="100" w:right="100"/>
-            </w:pPr>
-            <w:r xmlns:w="http://schemas.openxmlformats.org/wordprocessingml/2006/main" xmlns:wp="http://schemas.openxmlformats.org/drawingml/2006/wordprocessingDrawing" xmlns:r="http://schemas.openxmlformats.org/officeDocument/2006/relationships" xmlns:w14="http://schemas.microsoft.com/office/word/2010/wordml">
-              <w:rPr>
-                <w:rFonts w:ascii="Arial" w:hAnsi="Arial" w:eastAsia="Arial" w:cs="Arial"/>
-                <w:sz w:val="14"/>
-                <w:szCs w:val="14"/>
-                <w:color w:val="000000"/>
-              </w:rPr>
               <w:t xml:space="preserve">Regional</w:t>
             </w:r>
           </w:p>
@@ -24503,7 +24381,7 @@
                 <w:szCs w:val="14"/>
                 <w:color w:val="000000"/>
               </w:rPr>
-              <w:t xml:space="preserve"/>
+              <w:t xml:space="preserve">Data from Szabo et al. 2012</w:t>
             </w:r>
           </w:p>
         </w:tc>
@@ -24869,7 +24747,7 @@
                 <w:szCs w:val="14"/>
                 <w:color w:val="000000"/>
               </w:rPr>
-              <w:t xml:space="preserve"/>
+              <w:t xml:space="preserve">Data from Szabo et al. 2012</w:t>
             </w:r>
           </w:p>
         </w:tc>
@@ -26060,128 +25938,6 @@
                 <w:color w:val="000000"/>
               </w:rPr>
               <w:t xml:space="preserve">Metric = Shannon, American BBS. The metric (i.e. geometric mean) is meaned over each road. Area of the road = 50*(pi*400\^2) with 50 census point per road and a census radius of 400m</w:t>
-            </w:r>
-          </w:p>
-        </w:tc>
-      </w:tr>
-      <w:tr>
-        <w:trPr>
-          <w:cantSplit/>
-          <w:trHeight w:val="360" w:hRule="auto"/>
-        </w:trPr>
-        <w:tc>
-          <w:tcPr>
-            <w:tcBorders/>
-            <w:shd w:val="clear" w:color="auto" w:fill="FFFFFF"/>
-            <w:tcMar>
-              <w:top w:w="0" w:type="dxa"/>
-              <w:bottom w:w="0" w:type="dxa"/>
-              <w:left w:w="0" w:type="dxa"/>
-              <w:right w:w="0" w:type="dxa"/>
-            </w:tcMar>
-            <w:vAlign w:val="center"/>
-          </w:tcPr>
-          <w:p>
-            <w:pPr>
-              <w:jc w:val="left"/>
-              <w:spacing w:after="100" w:before="100" w:line="240"/>
-              <w:ind w:firstLine="0" w:left="100" w:right="100"/>
-            </w:pPr>
-            <w:r xmlns:w="http://schemas.openxmlformats.org/wordprocessingml/2006/main" xmlns:wp="http://schemas.openxmlformats.org/drawingml/2006/wordprocessingDrawing" xmlns:r="http://schemas.openxmlformats.org/officeDocument/2006/relationships" xmlns:w14="http://schemas.microsoft.com/office/word/2010/wordml">
-              <w:rPr>
-                <w:rFonts w:ascii="Arial" w:hAnsi="Arial" w:eastAsia="Arial" w:cs="Arial"/>
-                <w:sz w:val="14"/>
-                <w:szCs w:val="14"/>
-                <w:color w:val="000000"/>
-              </w:rPr>
-              <w:t xml:space="preserve"/>
-            </w:r>
-          </w:p>
-        </w:tc>
-        <w:tc>
-          <w:tcPr>
-            <w:tcBorders/>
-            <w:shd w:val="clear" w:color="auto" w:fill="FFFFFF"/>
-            <w:tcMar>
-              <w:top w:w="0" w:type="dxa"/>
-              <w:bottom w:w="0" w:type="dxa"/>
-              <w:left w:w="0" w:type="dxa"/>
-              <w:right w:w="0" w:type="dxa"/>
-            </w:tcMar>
-            <w:vAlign w:val="center"/>
-          </w:tcPr>
-          <w:p>
-            <w:pPr>
-              <w:jc w:val="left"/>
-              <w:spacing w:after="100" w:before="100" w:line="240"/>
-              <w:ind w:firstLine="0" w:left="100" w:right="100"/>
-            </w:pPr>
-            <w:r xmlns:w="http://schemas.openxmlformats.org/wordprocessingml/2006/main" xmlns:wp="http://schemas.openxmlformats.org/drawingml/2006/wordprocessingDrawing" xmlns:r="http://schemas.openxmlformats.org/officeDocument/2006/relationships" xmlns:w14="http://schemas.microsoft.com/office/word/2010/wordml">
-              <w:rPr>
-                <w:rFonts w:ascii="Arial" w:hAnsi="Arial" w:eastAsia="Arial" w:cs="Arial"/>
-                <w:sz w:val="14"/>
-                <w:szCs w:val="14"/>
-                <w:color w:val="000000"/>
-              </w:rPr>
-              <w:t xml:space="preserve">Div</w:t>
-            </w:r>
-          </w:p>
-        </w:tc>
-        <w:tc>
-          <w:tcPr>
-            <w:tcBorders/>
-            <w:shd w:val="clear" w:color="auto" w:fill="FFFFFF"/>
-            <w:tcMar>
-              <w:top w:w="0" w:type="dxa"/>
-              <w:bottom w:w="0" w:type="dxa"/>
-              <w:left w:w="0" w:type="dxa"/>
-              <w:right w:w="0" w:type="dxa"/>
-            </w:tcMar>
-            <w:vAlign w:val="center"/>
-          </w:tcPr>
-          <w:p>
-            <w:pPr>
-              <w:jc w:val="left"/>
-              <w:spacing w:after="100" w:before="100" w:line="240"/>
-              <w:ind w:firstLine="0" w:left="100" w:right="100"/>
-            </w:pPr>
-            <w:r xmlns:w="http://schemas.openxmlformats.org/wordprocessingml/2006/main" xmlns:wp="http://schemas.openxmlformats.org/drawingml/2006/wordprocessingDrawing" xmlns:r="http://schemas.openxmlformats.org/officeDocument/2006/relationships" xmlns:w14="http://schemas.microsoft.com/office/word/2010/wordml">
-              <w:rPr>
-                <w:rFonts w:ascii="Arial" w:hAnsi="Arial" w:eastAsia="Arial" w:cs="Arial"/>
-                <w:sz w:val="14"/>
-                <w:szCs w:val="14"/>
-                <w:color w:val="000000"/>
-              </w:rPr>
-              <w:t xml:space="preserve">Local</w:t>
-            </w:r>
-          </w:p>
-        </w:tc>
-        <w:tc>
-          <w:tcPr>
-            <w:tcBorders/>
-            <w:shd w:val="clear" w:color="auto" w:fill="FFFFFF"/>
-            <w:tcMar>
-              <w:top w:w="0" w:type="dxa"/>
-              <w:bottom w:w="0" w:type="dxa"/>
-              <w:left w:w="0" w:type="dxa"/>
-              <w:right w:w="0" w:type="dxa"/>
-            </w:tcMar>
-            <w:vAlign w:val="center"/>
-          </w:tcPr>
-          <w:p>
-            <w:pPr>
-              <w:jc w:val="left"/>
-              <w:spacing w:after="100" w:before="100" w:line="240"/>
-              <w:ind w:firstLine="0" w:left="100" w:right="100"/>
-            </w:pPr>
-            <w:r xmlns:w="http://schemas.openxmlformats.org/wordprocessingml/2006/main" xmlns:wp="http://schemas.openxmlformats.org/drawingml/2006/wordprocessingDrawing" xmlns:r="http://schemas.openxmlformats.org/officeDocument/2006/relationships" xmlns:w14="http://schemas.microsoft.com/office/word/2010/wordml">
-              <w:rPr>
-                <w:rFonts w:ascii="Arial" w:hAnsi="Arial" w:eastAsia="Arial" w:cs="Arial"/>
-                <w:sz w:val="14"/>
-                <w:szCs w:val="14"/>
-                <w:color w:val="000000"/>
-              </w:rPr>
-              <w:t xml:space="preserve">Metric = Simpson</w:t>
             </w:r>
           </w:p>
         </w:tc>

</xml_diff>

<commit_message>
modifying maps and table with the new McGill paper
</commit_message>
<xml_diff>
--- a/literature_review.docx
+++ b/literature_review.docx
@@ -65,7 +65,7 @@
         <w:pStyle w:val="Date"/>
       </w:pPr>
       <w:r>
-        <w:t xml:space="preserve">2022-01-11</w:t>
+        <w:t xml:space="preserve">2022-02-02</w:t>
       </w:r>
     </w:p>
     <w:sdt>
@@ -1367,7 +1367,7 @@
           <w:iCs/>
           <w:i/>
         </w:rPr>
-        <w:t xml:space="preserve">Species richness, fR, Eve, sR, Div, fD, tBetaDiv, sBetaDiv, fsBetaDiv, gammaDiv, fgammaDiv</w:t>
+        <w:t xml:space="preserve">Species richness, fR, Eve, sR, Div, fDiv, tBetaDiv, sBetaDiv, fsBetaDiv, gammaDiv, fgammaDiv</w:t>
       </w:r>
       <w:r>
         <w:t xml:space="preserve">. Some of these classes contain several different indexes. For instance, the class</w:t>
@@ -1799,7 +1799,7 @@
         <w:pStyle w:val="BodyText"/>
       </w:pPr>
       <w:r>
-        <w:t xml:space="preserve">We found 32 references in which authors were both determining the temporal trend of a metric and explicitly defining the spatial grain size. However, only 22 of them used spatial replicates and were thus relevant for this study (Table</w:t>
+        <w:t xml:space="preserve">We found 32 references in which authors were both determining the temporal trend of a metric and explicitly defining the spatial grain size. However, only 23 of them used spatial replicates and were thus relevant for this study (Table</w:t>
       </w:r>
       <w:r>
         <w:t xml:space="preserve"> </w:t>
@@ -1821,11 +1821,11 @@
       <w:r>
         <w:t xml:space="preserve"> </w:t>
       </w:r>
-      <w:bookmarkStart w:id="14485af9-eb8c-4ac1-93c3-fd4b2301ba40" w:name="tab:maintable"/>
+      <w:bookmarkStart w:id="dc97f5cb-25c9-4421-aa53-3cc8457e2e55" w:name="tab:maintable"/>
       <w:r>
         <w:t xml:space="preserve">Trends of different metrics of biodiversity at various spatial and temporal scales</w:t>
       </w:r>
-      <w:bookmarkEnd w:id="14485af9-eb8c-4ac1-93c3-fd4b2301ba40"/>
+      <w:bookmarkEnd w:id="dc97f5cb-25c9-4421-aa53-3cc8457e2e55"/>
     </w:p>
     <w:tbl xmlns:w="http://schemas.openxmlformats.org/wordprocessingml/2006/main" xmlns:r="http://schemas.openxmlformats.org/officeDocument/2006/relationships" xmlns:w14="http://schemas.microsoft.com/office/word/2010/wordml" xmlns:wp="http://schemas.openxmlformats.org/drawingml/2006/wordprocessingDrawing" xmlns:a="http://schemas.openxmlformats.org/drawingml/2006/main" xmlns:pic="http://schemas.openxmlformats.org/drawingml/2006/picture">
       <w:tblPr>
@@ -6119,7 +6119,7 @@
                 <w:szCs w:val="14"/>
                 <w:color w:val="000000"/>
               </w:rPr>
-              <w:t xml:space="preserve">fD</w:t>
+              <w:t xml:space="preserve">fDiv</w:t>
             </w:r>
           </w:p>
         </w:tc>
@@ -6415,7 +6415,7 @@
                 <w:szCs w:val="14"/>
                 <w:color w:val="000000"/>
               </w:rPr>
-              <w:t xml:space="preserve">fD</w:t>
+              <w:t xml:space="preserve">fDiv</w:t>
             </w:r>
           </w:p>
         </w:tc>
@@ -6711,7 +6711,7 @@
                 <w:szCs w:val="14"/>
                 <w:color w:val="000000"/>
               </w:rPr>
-              <w:t xml:space="preserve">fD</w:t>
+              <w:t xml:space="preserve">fDiv</w:t>
             </w:r>
           </w:p>
         </w:tc>
@@ -10303,7 +10303,7 @@
                 <w:szCs w:val="14"/>
                 <w:color w:val="000000"/>
               </w:rPr>
-              <w:t xml:space="preserve">fD</w:t>
+              <w:t xml:space="preserve">fDiv</w:t>
             </w:r>
           </w:p>
         </w:tc>
@@ -15967,7 +15967,7 @@
                 <w:szCs w:val="14"/>
                 <w:color w:val="000000"/>
               </w:rPr>
-              <w:t xml:space="preserve">fD</w:t>
+              <w:t xml:space="preserve">fDiv</w:t>
             </w:r>
           </w:p>
         </w:tc>
@@ -19759,6 +19759,682 @@
         </w:trPr>
         <w:tc>
           <w:tcPr>
+            <w:tcBorders/>
+            <w:shd w:val="clear" w:color="auto" w:fill="FFFFFF"/>
+            <w:tcMar>
+              <w:top w:w="0" w:type="dxa"/>
+              <w:bottom w:w="0" w:type="dxa"/>
+              <w:left w:w="0" w:type="dxa"/>
+              <w:right w:w="0" w:type="dxa"/>
+            </w:tcMar>
+            <w:vAlign w:val="center"/>
+          </w:tcPr>
+          <w:p>
+            <w:pPr>
+              <w:jc w:val="left"/>
+              <w:spacing w:after="100" w:before="100" w:line="240"/>
+              <w:ind w:firstLine="0" w:left="100" w:right="100"/>
+            </w:pPr>
+            <w:r xmlns:w="http://schemas.openxmlformats.org/wordprocessingml/2006/main" xmlns:wp="http://schemas.openxmlformats.org/drawingml/2006/wordprocessingDrawing" xmlns:r="http://schemas.openxmlformats.org/officeDocument/2006/relationships" xmlns:w14="http://schemas.microsoft.com/office/word/2010/wordml">
+              <w:rPr>
+                <w:rFonts w:ascii="Arial" w:hAnsi="Arial" w:eastAsia="Arial" w:cs="Arial"/>
+                <w:sz w:val="14"/>
+                <w:szCs w:val="14"/>
+                <w:color w:val="000000"/>
+              </w:rPr>
+              <w:t xml:space="preserve"/>
+            </w:r>
+          </w:p>
+        </w:tc>
+        <w:tc>
+          <w:tcPr>
+            <w:tcBorders/>
+            <w:shd w:val="clear" w:color="auto" w:fill="FFFFFF"/>
+            <w:tcMar>
+              <w:top w:w="0" w:type="dxa"/>
+              <w:bottom w:w="0" w:type="dxa"/>
+              <w:left w:w="0" w:type="dxa"/>
+              <w:right w:w="0" w:type="dxa"/>
+            </w:tcMar>
+            <w:vAlign w:val="center"/>
+          </w:tcPr>
+          <w:p>
+            <w:pPr>
+              <w:jc w:val="left"/>
+              <w:spacing w:after="100" w:before="100" w:line="240"/>
+              <w:ind w:firstLine="0" w:left="100" w:right="100"/>
+            </w:pPr>
+            <w:r xmlns:w="http://schemas.openxmlformats.org/wordprocessingml/2006/main" xmlns:wp="http://schemas.openxmlformats.org/drawingml/2006/wordprocessingDrawing" xmlns:r="http://schemas.openxmlformats.org/officeDocument/2006/relationships" xmlns:w14="http://schemas.microsoft.com/office/word/2010/wordml">
+              <w:rPr>
+                <w:rFonts w:ascii="Arial" w:hAnsi="Arial" w:eastAsia="Arial" w:cs="Arial"/>
+                <w:sz w:val="14"/>
+                <w:szCs w:val="14"/>
+                <w:color w:val="000000"/>
+              </w:rPr>
+              <w:t xml:space="preserve">tBetaDiv</w:t>
+            </w:r>
+          </w:p>
+        </w:tc>
+        <w:tc>
+          <w:tcPr>
+            <w:tcBorders/>
+            <w:shd w:val="clear" w:color="auto" w:fill="FFFFFF"/>
+            <w:tcMar>
+              <w:top w:w="0" w:type="dxa"/>
+              <w:bottom w:w="0" w:type="dxa"/>
+              <w:left w:w="0" w:type="dxa"/>
+              <w:right w:w="0" w:type="dxa"/>
+            </w:tcMar>
+            <w:vAlign w:val="center"/>
+          </w:tcPr>
+          <w:p>
+            <w:pPr>
+              <w:jc w:val="left"/>
+              <w:spacing w:after="100" w:before="100" w:line="240"/>
+              <w:ind w:firstLine="0" w:left="100" w:right="100"/>
+            </w:pPr>
+            <w:r xmlns:w="http://schemas.openxmlformats.org/wordprocessingml/2006/main" xmlns:wp="http://schemas.openxmlformats.org/drawingml/2006/wordprocessingDrawing" xmlns:r="http://schemas.openxmlformats.org/officeDocument/2006/relationships" xmlns:w14="http://schemas.microsoft.com/office/word/2010/wordml">
+              <w:rPr>
+                <w:rFonts w:ascii="Arial" w:hAnsi="Arial" w:eastAsia="Arial" w:cs="Arial"/>
+                <w:sz w:val="14"/>
+                <w:szCs w:val="14"/>
+                <w:color w:val="000000"/>
+              </w:rPr>
+              <w:t xml:space="preserve">Local</w:t>
+            </w:r>
+          </w:p>
+        </w:tc>
+        <w:tc>
+          <w:tcPr>
+            <w:tcBorders/>
+            <w:shd w:val="clear" w:color="auto" w:fill="FFFFFF"/>
+            <w:tcMar>
+              <w:top w:w="0" w:type="dxa"/>
+              <w:bottom w:w="0" w:type="dxa"/>
+              <w:left w:w="0" w:type="dxa"/>
+              <w:right w:w="0" w:type="dxa"/>
+            </w:tcMar>
+            <w:vAlign w:val="center"/>
+          </w:tcPr>
+          <w:p>
+            <w:pPr>
+              <w:jc w:val="right"/>
+              <w:spacing w:after="100" w:before="100" w:line="240"/>
+              <w:ind w:firstLine="0" w:left="100" w:right="100"/>
+            </w:pPr>
+            <w:r xmlns:w="http://schemas.openxmlformats.org/wordprocessingml/2006/main" xmlns:wp="http://schemas.openxmlformats.org/drawingml/2006/wordprocessingDrawing" xmlns:r="http://schemas.openxmlformats.org/officeDocument/2006/relationships" xmlns:w14="http://schemas.microsoft.com/office/word/2010/wordml">
+              <w:rPr>
+                <w:rFonts w:ascii="Arial" w:hAnsi="Arial" w:eastAsia="Arial" w:cs="Arial"/>
+                <w:sz w:val="14"/>
+                <w:szCs w:val="14"/>
+                <w:color w:val="000000"/>
+              </w:rPr>
+              <w:t xml:space="preserve"/>
+            </w:r>
+          </w:p>
+        </w:tc>
+        <w:tc>
+          <w:tcPr>
+            <w:tcBorders/>
+            <w:shd w:val="clear" w:color="auto" w:fill="FFFFFF"/>
+            <w:tcMar>
+              <w:top w:w="0" w:type="dxa"/>
+              <w:bottom w:w="0" w:type="dxa"/>
+              <w:left w:w="0" w:type="dxa"/>
+              <w:right w:w="0" w:type="dxa"/>
+            </w:tcMar>
+            <w:vAlign w:val="center"/>
+          </w:tcPr>
+          <w:p>
+            <w:pPr>
+              <w:jc w:val="right"/>
+              <w:spacing w:after="100" w:before="100" w:line="240"/>
+              <w:ind w:firstLine="0" w:left="100" w:right="100"/>
+            </w:pPr>
+            <w:r xmlns:w="http://schemas.openxmlformats.org/wordprocessingml/2006/main" xmlns:wp="http://schemas.openxmlformats.org/drawingml/2006/wordprocessingDrawing" xmlns:r="http://schemas.openxmlformats.org/officeDocument/2006/relationships" xmlns:w14="http://schemas.microsoft.com/office/word/2010/wordml">
+              <w:rPr>
+                <w:rFonts w:ascii="Arial" w:hAnsi="Arial" w:eastAsia="Arial" w:cs="Arial"/>
+                <w:sz w:val="14"/>
+                <w:szCs w:val="14"/>
+                <w:color w:val="000000"/>
+              </w:rPr>
+              <w:t xml:space="preserve">1</w:t>
+            </w:r>
+          </w:p>
+        </w:tc>
+        <w:tc>
+          <w:tcPr>
+            <w:tcBorders/>
+            <w:shd w:val="clear" w:color="auto" w:fill="FFFFFF"/>
+            <w:tcMar>
+              <w:top w:w="0" w:type="dxa"/>
+              <w:bottom w:w="0" w:type="dxa"/>
+              <w:left w:w="0" w:type="dxa"/>
+              <w:right w:w="0" w:type="dxa"/>
+            </w:tcMar>
+            <w:vAlign w:val="center"/>
+          </w:tcPr>
+          <w:p>
+            <w:pPr>
+              <w:jc w:val="right"/>
+              <w:spacing w:after="100" w:before="100" w:line="240"/>
+              <w:ind w:firstLine="0" w:left="100" w:right="100"/>
+            </w:pPr>
+            <w:r xmlns:w="http://schemas.openxmlformats.org/wordprocessingml/2006/main" xmlns:wp="http://schemas.openxmlformats.org/drawingml/2006/wordprocessingDrawing" xmlns:r="http://schemas.openxmlformats.org/officeDocument/2006/relationships" xmlns:w14="http://schemas.microsoft.com/office/word/2010/wordml">
+              <w:rPr>
+                <w:rFonts w:ascii="Arial" w:hAnsi="Arial" w:eastAsia="Arial" w:cs="Arial"/>
+                <w:sz w:val="14"/>
+                <w:szCs w:val="14"/>
+                <w:color w:val="000000"/>
+              </w:rPr>
+              <w:t xml:space="preserve"/>
+            </w:r>
+          </w:p>
+        </w:tc>
+        <w:tc>
+          <w:tcPr>
+            <w:tcBorders/>
+            <w:shd w:val="clear" w:color="auto" w:fill="FFFFFF"/>
+            <w:tcMar>
+              <w:top w:w="0" w:type="dxa"/>
+              <w:bottom w:w="0" w:type="dxa"/>
+              <w:left w:w="0" w:type="dxa"/>
+              <w:right w:w="0" w:type="dxa"/>
+            </w:tcMar>
+            <w:vAlign w:val="center"/>
+          </w:tcPr>
+          <w:p>
+            <w:pPr>
+              <w:jc w:val="right"/>
+              <w:spacing w:after="100" w:before="100" w:line="240"/>
+              <w:ind w:firstLine="0" w:left="100" w:right="100"/>
+            </w:pPr>
+            <w:r xmlns:w="http://schemas.openxmlformats.org/wordprocessingml/2006/main" xmlns:wp="http://schemas.openxmlformats.org/drawingml/2006/wordprocessingDrawing" xmlns:r="http://schemas.openxmlformats.org/officeDocument/2006/relationships" xmlns:w14="http://schemas.microsoft.com/office/word/2010/wordml">
+              <w:rPr>
+                <w:rFonts w:ascii="Arial" w:hAnsi="Arial" w:eastAsia="Arial" w:cs="Arial"/>
+                <w:sz w:val="14"/>
+                <w:szCs w:val="14"/>
+                <w:color w:val="000000"/>
+              </w:rPr>
+              <w:t xml:space="preserve">6</w:t>
+            </w:r>
+          </w:p>
+        </w:tc>
+        <w:tc>
+          <w:tcPr>
+            <w:tcBorders/>
+            <w:shd w:val="clear" w:color="auto" w:fill="FFFFFF"/>
+            <w:tcMar>
+              <w:top w:w="0" w:type="dxa"/>
+              <w:bottom w:w="0" w:type="dxa"/>
+              <w:left w:w="0" w:type="dxa"/>
+              <w:right w:w="0" w:type="dxa"/>
+            </w:tcMar>
+            <w:vAlign w:val="center"/>
+          </w:tcPr>
+          <w:p>
+            <w:pPr>
+              <w:jc w:val="left"/>
+              <w:spacing w:after="100" w:before="100" w:line="240"/>
+              <w:ind w:firstLine="0" w:left="100" w:right="100"/>
+            </w:pPr>
+            <w:r xmlns:w="http://schemas.openxmlformats.org/wordprocessingml/2006/main" xmlns:wp="http://schemas.openxmlformats.org/drawingml/2006/wordprocessingDrawing" xmlns:r="http://schemas.openxmlformats.org/officeDocument/2006/relationships" xmlns:w14="http://schemas.microsoft.com/office/word/2010/wordml">
+              <w:rPr>
+                <w:rFonts w:ascii="Arial" w:hAnsi="Arial" w:eastAsia="Arial" w:cs="Arial"/>
+                <w:sz w:val="14"/>
+                <w:szCs w:val="14"/>
+                <w:color w:val="000000"/>
+              </w:rPr>
+              <w:t xml:space="preserve">1980-2019</w:t>
+            </w:r>
+          </w:p>
+        </w:tc>
+        <w:tc>
+          <w:tcPr>
+            <w:tcBorders/>
+            <w:shd w:val="clear" w:color="auto" w:fill="FFFFFF"/>
+            <w:tcMar>
+              <w:top w:w="0" w:type="dxa"/>
+              <w:bottom w:w="0" w:type="dxa"/>
+              <w:left w:w="0" w:type="dxa"/>
+              <w:right w:w="0" w:type="dxa"/>
+            </w:tcMar>
+            <w:vAlign w:val="center"/>
+          </w:tcPr>
+          <w:p>
+            <w:pPr>
+              <w:jc w:val="left"/>
+              <w:spacing w:after="100" w:before="100" w:line="240"/>
+              <w:ind w:firstLine="0" w:left="100" w:right="100"/>
+            </w:pPr>
+            <w:r xmlns:w="http://schemas.openxmlformats.org/wordprocessingml/2006/main" xmlns:wp="http://schemas.openxmlformats.org/drawingml/2006/wordprocessingDrawing" xmlns:r="http://schemas.openxmlformats.org/officeDocument/2006/relationships" xmlns:w14="http://schemas.microsoft.com/office/word/2010/wordml">
+              <w:rPr>
+                <w:rFonts w:ascii="Arial" w:hAnsi="Arial" w:eastAsia="Arial" w:cs="Arial"/>
+                <w:sz w:val="14"/>
+                <w:szCs w:val="14"/>
+                <w:color w:val="000000"/>
+              </w:rPr>
+              <w:t xml:space="preserve">Temperate realm</w:t>
+            </w:r>
+          </w:p>
+        </w:tc>
+        <w:tc>
+          <w:tcPr>
+            <w:tcBorders/>
+            <w:shd w:val="clear" w:color="auto" w:fill="FFFFFF"/>
+            <w:tcMar>
+              <w:top w:w="0" w:type="dxa"/>
+              <w:bottom w:w="0" w:type="dxa"/>
+              <w:left w:w="0" w:type="dxa"/>
+              <w:right w:w="0" w:type="dxa"/>
+            </w:tcMar>
+            <w:vAlign w:val="center"/>
+          </w:tcPr>
+          <w:p>
+            <w:pPr>
+              <w:jc w:val="left"/>
+              <w:spacing w:after="100" w:before="100" w:line="240"/>
+              <w:ind w:firstLine="0" w:left="100" w:right="100"/>
+            </w:pPr>
+            <w:r xmlns:w="http://schemas.openxmlformats.org/wordprocessingml/2006/main" xmlns:wp="http://schemas.openxmlformats.org/drawingml/2006/wordprocessingDrawing" xmlns:r="http://schemas.openxmlformats.org/officeDocument/2006/relationships" xmlns:w14="http://schemas.microsoft.com/office/word/2010/wordml">
+              <w:rPr>
+                <w:rFonts w:ascii="Arial" w:hAnsi="Arial" w:eastAsia="Arial" w:cs="Arial"/>
+                <w:sz w:val="14"/>
+                <w:szCs w:val="14"/>
+                <w:color w:val="000000"/>
+              </w:rPr>
+              <w:t xml:space="preserve">Increase</w:t>
+            </w:r>
+          </w:p>
+        </w:tc>
+      </w:tr>
+      <w:tr>
+        <w:trPr>
+          <w:cantSplit/>
+          <w:trHeight w:val="360" w:hRule="auto"/>
+        </w:trPr>
+        <w:tc>
+          <w:tcPr>
+            <w:tcBorders/>
+            <w:shd w:val="clear" w:color="auto" w:fill="FFFFFF"/>
+            <w:tcMar>
+              <w:top w:w="0" w:type="dxa"/>
+              <w:bottom w:w="0" w:type="dxa"/>
+              <w:left w:w="0" w:type="dxa"/>
+              <w:right w:w="0" w:type="dxa"/>
+            </w:tcMar>
+            <w:vAlign w:val="center"/>
+          </w:tcPr>
+          <w:p>
+            <w:pPr>
+              <w:jc w:val="left"/>
+              <w:spacing w:after="100" w:before="100" w:line="240"/>
+              <w:ind w:firstLine="0" w:left="100" w:right="100"/>
+            </w:pPr>
+            <w:hyperlink r:id="%23ref-mcgill_fifteen_2015">
+              <w:r xmlns:w="http://schemas.openxmlformats.org/wordprocessingml/2006/main" xmlns:wp="http://schemas.openxmlformats.org/drawingml/2006/wordprocessingDrawing" xmlns:r="http://schemas.openxmlformats.org/officeDocument/2006/relationships" xmlns:w14="http://schemas.microsoft.com/office/word/2010/wordml">
+                <w:rPr>
+                  <w:rFonts w:ascii="Arial" w:hAnsi="Arial" w:eastAsia="Arial" w:cs="Arial"/>
+                  <w:sz w:val="14"/>
+                  <w:szCs w:val="14"/>
+                  <w:color w:val="0000FF"/>
+                </w:rPr>
+                <w:t xml:space="preserve">McGill</w:t>
+              </w:r>
+            </w:hyperlink>
+            <w:hyperlink r:id="%23ref-mcgill_fifteen_2015">
+              <w:r xmlns:w="http://schemas.openxmlformats.org/wordprocessingml/2006/main" xmlns:wp="http://schemas.openxmlformats.org/drawingml/2006/wordprocessingDrawing" xmlns:r="http://schemas.openxmlformats.org/officeDocument/2006/relationships" xmlns:w14="http://schemas.microsoft.com/office/word/2010/wordml">
+                <w:rPr>
+                  <w:rFonts w:ascii="Arial" w:hAnsi="Arial" w:eastAsia="Arial" w:cs="Arial"/>
+                  <w:sz w:val="14"/>
+                  <w:szCs w:val="14"/>
+                  <w:color w:val="0000FF"/>
+                </w:rPr>
+                <w:t xml:space="preserve"> </w:t>
+              </w:r>
+            </w:hyperlink>
+            <w:hyperlink r:id="%23ref-mcgill_fifteen_2015">
+              <w:r xmlns:w="http://schemas.openxmlformats.org/wordprocessingml/2006/main" xmlns:wp="http://schemas.openxmlformats.org/drawingml/2006/wordprocessingDrawing" xmlns:r="http://schemas.openxmlformats.org/officeDocument/2006/relationships" xmlns:w14="http://schemas.microsoft.com/office/word/2010/wordml">
+                <w:rPr>
+                  <w:rFonts w:ascii="Arial" w:hAnsi="Arial" w:eastAsia="Arial" w:cs="Arial"/>
+                  <w:sz w:val="14"/>
+                  <w:szCs w:val="14"/>
+                  <w:color w:val="0000FF"/>
+                </w:rPr>
+                <w:t xml:space="preserve">et</w:t>
+              </w:r>
+            </w:hyperlink>
+            <w:hyperlink r:id="%23ref-mcgill_fifteen_2015">
+              <w:r xmlns:w="http://schemas.openxmlformats.org/wordprocessingml/2006/main" xmlns:wp="http://schemas.openxmlformats.org/drawingml/2006/wordprocessingDrawing" xmlns:r="http://schemas.openxmlformats.org/officeDocument/2006/relationships" xmlns:w14="http://schemas.microsoft.com/office/word/2010/wordml">
+                <w:rPr>
+                  <w:rFonts w:ascii="Arial" w:hAnsi="Arial" w:eastAsia="Arial" w:cs="Arial"/>
+                  <w:sz w:val="14"/>
+                  <w:szCs w:val="14"/>
+                  <w:color w:val="0000FF"/>
+                </w:rPr>
+                <w:t xml:space="preserve"> </w:t>
+              </w:r>
+            </w:hyperlink>
+            <w:hyperlink r:id="%23ref-mcgill_fifteen_2015">
+              <w:r xmlns:w="http://schemas.openxmlformats.org/wordprocessingml/2006/main" xmlns:wp="http://schemas.openxmlformats.org/drawingml/2006/wordprocessingDrawing" xmlns:r="http://schemas.openxmlformats.org/officeDocument/2006/relationships" xmlns:w14="http://schemas.microsoft.com/office/word/2010/wordml">
+                <w:rPr>
+                  <w:rFonts w:ascii="Arial" w:hAnsi="Arial" w:eastAsia="Arial" w:cs="Arial"/>
+                  <w:sz w:val="14"/>
+                  <w:szCs w:val="14"/>
+                  <w:color w:val="0000FF"/>
+                </w:rPr>
+                <w:t xml:space="preserve">al.</w:t>
+              </w:r>
+            </w:hyperlink>
+            <w:r xmlns:w="http://schemas.openxmlformats.org/wordprocessingml/2006/main" xmlns:wp="http://schemas.openxmlformats.org/drawingml/2006/wordprocessingDrawing" xmlns:r="http://schemas.openxmlformats.org/officeDocument/2006/relationships" xmlns:w14="http://schemas.microsoft.com/office/word/2010/wordml">
+              <w:rPr>
+                <w:rFonts w:ascii="Arial" w:hAnsi="Arial" w:eastAsia="Arial" w:cs="Arial"/>
+                <w:sz w:val="14"/>
+                <w:szCs w:val="14"/>
+                <w:color w:val="000000"/>
+              </w:rPr>
+              <w:t xml:space="preserve"> </w:t>
+            </w:r>
+            <w:r xmlns:w="http://schemas.openxmlformats.org/wordprocessingml/2006/main" xmlns:wp="http://schemas.openxmlformats.org/drawingml/2006/wordprocessingDrawing" xmlns:r="http://schemas.openxmlformats.org/officeDocument/2006/relationships" xmlns:w14="http://schemas.microsoft.com/office/word/2010/wordml">
+              <w:rPr>
+                <w:rFonts w:ascii="Arial" w:hAnsi="Arial" w:eastAsia="Arial" w:cs="Arial"/>
+                <w:sz w:val="14"/>
+                <w:szCs w:val="14"/>
+                <w:color w:val="000000"/>
+              </w:rPr>
+              <w:t xml:space="preserve">(</w:t>
+            </w:r>
+            <w:hyperlink r:id="%23ref-mcgill_fifteen_2015">
+              <w:r xmlns:w="http://schemas.openxmlformats.org/wordprocessingml/2006/main" xmlns:wp="http://schemas.openxmlformats.org/drawingml/2006/wordprocessingDrawing" xmlns:r="http://schemas.openxmlformats.org/officeDocument/2006/relationships" xmlns:w14="http://schemas.microsoft.com/office/word/2010/wordml">
+                <w:rPr>
+                  <w:rFonts w:ascii="Arial" w:hAnsi="Arial" w:eastAsia="Arial" w:cs="Arial"/>
+                  <w:sz w:val="14"/>
+                  <w:szCs w:val="14"/>
+                  <w:color w:val="0000FF"/>
+                </w:rPr>
+                <w:t xml:space="preserve">2015</w:t>
+              </w:r>
+            </w:hyperlink>
+            <w:r xmlns:w="http://schemas.openxmlformats.org/wordprocessingml/2006/main" xmlns:wp="http://schemas.openxmlformats.org/drawingml/2006/wordprocessingDrawing" xmlns:r="http://schemas.openxmlformats.org/officeDocument/2006/relationships" xmlns:w14="http://schemas.microsoft.com/office/word/2010/wordml">
+              <w:rPr>
+                <w:rFonts w:ascii="Arial" w:hAnsi="Arial" w:eastAsia="Arial" w:cs="Arial"/>
+                <w:sz w:val="14"/>
+                <w:szCs w:val="14"/>
+                <w:color w:val="000000"/>
+              </w:rPr>
+              <w:t xml:space="preserve">)</w:t>
+            </w:r>
+          </w:p>
+        </w:tc>
+        <w:tc>
+          <w:tcPr>
+            <w:tcBorders/>
+            <w:shd w:val="clear" w:color="auto" w:fill="FFFFFF"/>
+            <w:tcMar>
+              <w:top w:w="0" w:type="dxa"/>
+              <w:bottom w:w="0" w:type="dxa"/>
+              <w:left w:w="0" w:type="dxa"/>
+              <w:right w:w="0" w:type="dxa"/>
+            </w:tcMar>
+            <w:vAlign w:val="center"/>
+          </w:tcPr>
+          <w:p>
+            <w:pPr>
+              <w:jc w:val="left"/>
+              <w:spacing w:after="100" w:before="100" w:line="240"/>
+              <w:ind w:firstLine="0" w:left="100" w:right="100"/>
+            </w:pPr>
+            <w:r xmlns:w="http://schemas.openxmlformats.org/wordprocessingml/2006/main" xmlns:wp="http://schemas.openxmlformats.org/drawingml/2006/wordprocessingDrawing" xmlns:r="http://schemas.openxmlformats.org/officeDocument/2006/relationships" xmlns:w14="http://schemas.microsoft.com/office/word/2010/wordml">
+              <w:rPr>
+                <w:rFonts w:ascii="Arial" w:hAnsi="Arial" w:eastAsia="Arial" w:cs="Arial"/>
+                <w:sz w:val="14"/>
+                <w:szCs w:val="14"/>
+                <w:color w:val="000000"/>
+              </w:rPr>
+              <w:t xml:space="preserve">sR</w:t>
+            </w:r>
+          </w:p>
+        </w:tc>
+        <w:tc>
+          <w:tcPr>
+            <w:tcBorders/>
+            <w:shd w:val="clear" w:color="auto" w:fill="FFFFFF"/>
+            <w:tcMar>
+              <w:top w:w="0" w:type="dxa"/>
+              <w:bottom w:w="0" w:type="dxa"/>
+              <w:left w:w="0" w:type="dxa"/>
+              <w:right w:w="0" w:type="dxa"/>
+            </w:tcMar>
+            <w:vAlign w:val="center"/>
+          </w:tcPr>
+          <w:p>
+            <w:pPr>
+              <w:jc w:val="left"/>
+              <w:spacing w:after="100" w:before="100" w:line="240"/>
+              <w:ind w:firstLine="0" w:left="100" w:right="100"/>
+            </w:pPr>
+            <w:r xmlns:w="http://schemas.openxmlformats.org/wordprocessingml/2006/main" xmlns:wp="http://schemas.openxmlformats.org/drawingml/2006/wordprocessingDrawing" xmlns:r="http://schemas.openxmlformats.org/officeDocument/2006/relationships" xmlns:w14="http://schemas.microsoft.com/office/word/2010/wordml">
+              <w:rPr>
+                <w:rFonts w:ascii="Arial" w:hAnsi="Arial" w:eastAsia="Arial" w:cs="Arial"/>
+                <w:sz w:val="14"/>
+                <w:szCs w:val="14"/>
+                <w:color w:val="000000"/>
+              </w:rPr>
+              <w:t xml:space="preserve">Regional</w:t>
+            </w:r>
+          </w:p>
+        </w:tc>
+        <w:tc>
+          <w:tcPr>
+            <w:tcBorders/>
+            <w:shd w:val="clear" w:color="auto" w:fill="FFFFFF"/>
+            <w:tcMar>
+              <w:top w:w="0" w:type="dxa"/>
+              <w:bottom w:w="0" w:type="dxa"/>
+              <w:left w:w="0" w:type="dxa"/>
+              <w:right w:w="0" w:type="dxa"/>
+            </w:tcMar>
+            <w:vAlign w:val="center"/>
+          </w:tcPr>
+          <w:p>
+            <w:pPr>
+              <w:jc w:val="right"/>
+              <w:spacing w:after="100" w:before="100" w:line="240"/>
+              <w:ind w:firstLine="0" w:left="100" w:right="100"/>
+            </w:pPr>
+            <w:r xmlns:w="http://schemas.openxmlformats.org/wordprocessingml/2006/main" xmlns:wp="http://schemas.openxmlformats.org/drawingml/2006/wordprocessingDrawing" xmlns:r="http://schemas.openxmlformats.org/officeDocument/2006/relationships" xmlns:w14="http://schemas.microsoft.com/office/word/2010/wordml">
+              <w:rPr>
+                <w:rFonts w:ascii="Arial" w:hAnsi="Arial" w:eastAsia="Arial" w:cs="Arial"/>
+                <w:sz w:val="14"/>
+                <w:szCs w:val="14"/>
+                <w:color w:val="000000"/>
+              </w:rPr>
+              <w:t xml:space="preserve">9,834,000</w:t>
+            </w:r>
+          </w:p>
+        </w:tc>
+        <w:tc>
+          <w:tcPr>
+            <w:tcBorders/>
+            <w:shd w:val="clear" w:color="auto" w:fill="FFFFFF"/>
+            <w:tcMar>
+              <w:top w:w="0" w:type="dxa"/>
+              <w:bottom w:w="0" w:type="dxa"/>
+              <w:left w:w="0" w:type="dxa"/>
+              <w:right w:w="0" w:type="dxa"/>
+            </w:tcMar>
+            <w:vAlign w:val="center"/>
+          </w:tcPr>
+          <w:p>
+            <w:pPr>
+              <w:jc w:val="right"/>
+              <w:spacing w:after="100" w:before="100" w:line="240"/>
+              <w:ind w:firstLine="0" w:left="100" w:right="100"/>
+            </w:pPr>
+            <w:r xmlns:w="http://schemas.openxmlformats.org/wordprocessingml/2006/main" xmlns:wp="http://schemas.openxmlformats.org/drawingml/2006/wordprocessingDrawing" xmlns:r="http://schemas.openxmlformats.org/officeDocument/2006/relationships" xmlns:w14="http://schemas.microsoft.com/office/word/2010/wordml">
+              <w:rPr>
+                <w:rFonts w:ascii="Arial" w:hAnsi="Arial" w:eastAsia="Arial" w:cs="Arial"/>
+                <w:sz w:val="14"/>
+                <w:szCs w:val="14"/>
+                <w:color w:val="000000"/>
+              </w:rPr>
+              <w:t xml:space="preserve">5</w:t>
+            </w:r>
+          </w:p>
+        </w:tc>
+        <w:tc>
+          <w:tcPr>
+            <w:tcBorders/>
+            <w:shd w:val="clear" w:color="auto" w:fill="FFFFFF"/>
+            <w:tcMar>
+              <w:top w:w="0" w:type="dxa"/>
+              <w:bottom w:w="0" w:type="dxa"/>
+              <w:left w:w="0" w:type="dxa"/>
+              <w:right w:w="0" w:type="dxa"/>
+            </w:tcMar>
+            <w:vAlign w:val="center"/>
+          </w:tcPr>
+          <w:p>
+            <w:pPr>
+              <w:jc w:val="right"/>
+              <w:spacing w:after="100" w:before="100" w:line="240"/>
+              <w:ind w:firstLine="0" w:left="100" w:right="100"/>
+            </w:pPr>
+            <w:r xmlns:w="http://schemas.openxmlformats.org/wordprocessingml/2006/main" xmlns:wp="http://schemas.openxmlformats.org/drawingml/2006/wordprocessingDrawing" xmlns:r="http://schemas.openxmlformats.org/officeDocument/2006/relationships" xmlns:w14="http://schemas.microsoft.com/office/word/2010/wordml">
+              <w:rPr>
+                <w:rFonts w:ascii="Arial" w:hAnsi="Arial" w:eastAsia="Arial" w:cs="Arial"/>
+                <w:sz w:val="14"/>
+                <w:szCs w:val="14"/>
+                <w:color w:val="000000"/>
+              </w:rPr>
+              <w:t xml:space="preserve">2.50</w:t>
+            </w:r>
+          </w:p>
+        </w:tc>
+        <w:tc>
+          <w:tcPr>
+            <w:tcBorders/>
+            <w:shd w:val="clear" w:color="auto" w:fill="FFFFFF"/>
+            <w:tcMar>
+              <w:top w:w="0" w:type="dxa"/>
+              <w:bottom w:w="0" w:type="dxa"/>
+              <w:left w:w="0" w:type="dxa"/>
+              <w:right w:w="0" w:type="dxa"/>
+            </w:tcMar>
+            <w:vAlign w:val="center"/>
+          </w:tcPr>
+          <w:p>
+            <w:pPr>
+              <w:jc w:val="right"/>
+              <w:spacing w:after="100" w:before="100" w:line="240"/>
+              <w:ind w:firstLine="0" w:left="100" w:right="100"/>
+            </w:pPr>
+            <w:r xmlns:w="http://schemas.openxmlformats.org/wordprocessingml/2006/main" xmlns:wp="http://schemas.openxmlformats.org/drawingml/2006/wordprocessingDrawing" xmlns:r="http://schemas.openxmlformats.org/officeDocument/2006/relationships" xmlns:w14="http://schemas.microsoft.com/office/word/2010/wordml">
+              <w:rPr>
+                <w:rFonts w:ascii="Arial" w:hAnsi="Arial" w:eastAsia="Arial" w:cs="Arial"/>
+                <w:sz w:val="14"/>
+                <w:szCs w:val="14"/>
+                <w:color w:val="000000"/>
+              </w:rPr>
+              <w:t xml:space="preserve">20</w:t>
+            </w:r>
+          </w:p>
+        </w:tc>
+        <w:tc>
+          <w:tcPr>
+            <w:tcBorders/>
+            <w:shd w:val="clear" w:color="auto" w:fill="FFFFFF"/>
+            <w:tcMar>
+              <w:top w:w="0" w:type="dxa"/>
+              <w:bottom w:w="0" w:type="dxa"/>
+              <w:left w:w="0" w:type="dxa"/>
+              <w:right w:w="0" w:type="dxa"/>
+            </w:tcMar>
+            <w:vAlign w:val="center"/>
+          </w:tcPr>
+          <w:p>
+            <w:pPr>
+              <w:jc w:val="left"/>
+              <w:spacing w:after="100" w:before="100" w:line="240"/>
+              <w:ind w:firstLine="0" w:left="100" w:right="100"/>
+            </w:pPr>
+            <w:r xmlns:w="http://schemas.openxmlformats.org/wordprocessingml/2006/main" xmlns:wp="http://schemas.openxmlformats.org/drawingml/2006/wordprocessingDrawing" xmlns:r="http://schemas.openxmlformats.org/officeDocument/2006/relationships" xmlns:w14="http://schemas.microsoft.com/office/word/2010/wordml">
+              <w:rPr>
+                <w:rFonts w:ascii="Arial" w:hAnsi="Arial" w:eastAsia="Arial" w:cs="Arial"/>
+                <w:sz w:val="14"/>
+                <w:szCs w:val="14"/>
+                <w:color w:val="000000"/>
+              </w:rPr>
+              <w:t xml:space="preserve">1985-2005</w:t>
+            </w:r>
+          </w:p>
+        </w:tc>
+        <w:tc>
+          <w:tcPr>
+            <w:tcBorders/>
+            <w:shd w:val="clear" w:color="auto" w:fill="FFFFFF"/>
+            <w:tcMar>
+              <w:top w:w="0" w:type="dxa"/>
+              <w:bottom w:w="0" w:type="dxa"/>
+              <w:left w:w="0" w:type="dxa"/>
+              <w:right w:w="0" w:type="dxa"/>
+            </w:tcMar>
+            <w:vAlign w:val="center"/>
+          </w:tcPr>
+          <w:p>
+            <w:pPr>
+              <w:jc w:val="left"/>
+              <w:spacing w:after="100" w:before="100" w:line="240"/>
+              <w:ind w:firstLine="0" w:left="100" w:right="100"/>
+            </w:pPr>
+            <w:r xmlns:w="http://schemas.openxmlformats.org/wordprocessingml/2006/main" xmlns:wp="http://schemas.openxmlformats.org/drawingml/2006/wordprocessingDrawing" xmlns:r="http://schemas.openxmlformats.org/officeDocument/2006/relationships" xmlns:w14="http://schemas.microsoft.com/office/word/2010/wordml">
+              <w:rPr>
+                <w:rFonts w:ascii="Arial" w:hAnsi="Arial" w:eastAsia="Arial" w:cs="Arial"/>
+                <w:sz w:val="14"/>
+                <w:szCs w:val="14"/>
+                <w:color w:val="000000"/>
+              </w:rPr>
+              <w:t xml:space="preserve">USA, Canada</w:t>
+            </w:r>
+          </w:p>
+        </w:tc>
+        <w:tc>
+          <w:tcPr>
+            <w:tcBorders/>
+            <w:shd w:val="clear" w:color="auto" w:fill="FFFFFF"/>
+            <w:tcMar>
+              <w:top w:w="0" w:type="dxa"/>
+              <w:bottom w:w="0" w:type="dxa"/>
+              <w:left w:w="0" w:type="dxa"/>
+              <w:right w:w="0" w:type="dxa"/>
+            </w:tcMar>
+            <w:vAlign w:val="center"/>
+          </w:tcPr>
+          <w:p>
+            <w:pPr>
+              <w:jc w:val="left"/>
+              <w:spacing w:after="100" w:before="100" w:line="240"/>
+              <w:ind w:firstLine="0" w:left="100" w:right="100"/>
+            </w:pPr>
+            <w:r xmlns:w="http://schemas.openxmlformats.org/wordprocessingml/2006/main" xmlns:wp="http://schemas.openxmlformats.org/drawingml/2006/wordprocessingDrawing" xmlns:r="http://schemas.openxmlformats.org/officeDocument/2006/relationships" xmlns:w14="http://schemas.microsoft.com/office/word/2010/wordml">
+              <w:rPr>
+                <w:rFonts w:ascii="Arial" w:hAnsi="Arial" w:eastAsia="Arial" w:cs="Arial"/>
+                <w:sz w:val="14"/>
+                <w:szCs w:val="14"/>
+                <w:color w:val="000000"/>
+              </w:rPr>
+              <w:t xml:space="preserve">Stable</w:t>
+            </w:r>
+          </w:p>
+        </w:tc>
+      </w:tr>
+      <w:tr>
+        <w:trPr>
+          <w:cantSplit/>
+          <w:trHeight w:val="360" w:hRule="auto"/>
+        </w:trPr>
+        <w:tc>
+          <w:tcPr>
             <w:tcBorders>
               <w:bottom w:val="single" w:sz="16" w:space="0" w:color="666666"/>
             </w:tcBorders>
@@ -19815,7 +20491,7 @@
                 <w:szCs w:val="14"/>
                 <w:color w:val="000000"/>
               </w:rPr>
-              <w:t xml:space="preserve">tBetaDiv</w:t>
+              <w:t xml:space="preserve">sR</w:t>
             </w:r>
           </w:p>
         </w:tc>
@@ -19877,7 +20553,7 @@
                 <w:szCs w:val="14"/>
                 <w:color w:val="000000"/>
               </w:rPr>
-              <w:t xml:space="preserve"/>
+              <w:t xml:space="preserve">9,834,000</w:t>
             </w:r>
           </w:p>
         </w:tc>
@@ -19908,7 +20584,7 @@
                 <w:szCs w:val="14"/>
                 <w:color w:val="000000"/>
               </w:rPr>
-              <w:t xml:space="preserve">1</w:t>
+              <w:t xml:space="preserve">5</w:t>
             </w:r>
           </w:p>
         </w:tc>
@@ -19939,7 +20615,7 @@
                 <w:szCs w:val="14"/>
                 <w:color w:val="000000"/>
               </w:rPr>
-              <w:t xml:space="preserve"/>
+              <w:t xml:space="preserve">2.50</w:t>
             </w:r>
           </w:p>
         </w:tc>
@@ -19970,7 +20646,7 @@
                 <w:szCs w:val="14"/>
                 <w:color w:val="000000"/>
               </w:rPr>
-              <w:t xml:space="preserve">6</w:t>
+              <w:t xml:space="preserve">20</w:t>
             </w:r>
           </w:p>
         </w:tc>
@@ -20001,7 +20677,7 @@
                 <w:szCs w:val="14"/>
                 <w:color w:val="000000"/>
               </w:rPr>
-              <w:t xml:space="preserve">1980-2019</w:t>
+              <w:t xml:space="preserve">1985-2005</w:t>
             </w:r>
           </w:p>
         </w:tc>
@@ -20032,7 +20708,7 @@
                 <w:szCs w:val="14"/>
                 <w:color w:val="000000"/>
               </w:rPr>
-              <w:t xml:space="preserve">Temperate realm</w:t>
+              <w:t xml:space="preserve">USA, Canada</w:t>
             </w:r>
           </w:p>
         </w:tc>
@@ -20063,7 +20739,7 @@
                 <w:szCs w:val="14"/>
                 <w:color w:val="000000"/>
               </w:rPr>
-              <w:t xml:space="preserve">Increase</w:t>
+              <w:t xml:space="preserve">Stable</w:t>
             </w:r>
           </w:p>
         </w:tc>
@@ -20103,7 +20779,7 @@
         <w:t xml:space="preserve"> </w:t>
       </w:r>
       <w:r>
-        <w:t xml:space="preserve">The median spatial extent of the 22 articles is 3.5</w:t>
+        <w:t xml:space="preserve">The median spatial extent of the 23 articles is 3.5</w:t>
       </w:r>
       <w:r>
         <w:t xml:space="preserve">^{5}</w:t>
@@ -20204,7 +20880,7 @@
         <w:t xml:space="preserve">Increase</w:t>
       </w:r>
       <w:r>
-        <w:t xml:space="preserve">, 9</w:t>
+        <w:t xml:space="preserve">, 11</w:t>
       </w:r>
       <w:r>
         <w:t xml:space="preserve"> </w:t>
@@ -21127,7 +21803,7 @@
         <w:pStyle w:val="FirstParagraph"/>
       </w:pPr>
       <w:r>
-        <w:t xml:space="preserve">Articles reporting trends from more than a single location are uncommon (we only found 22 of them), either due to a lack of data, or because the trend was assessed for the spatial extent of the data. For instance, the US Breeding Bird Survey</w:t>
+        <w:t xml:space="preserve">Articles reporting trends from more than a single location are uncommon (we only found 23 of them), either due to a lack of data, or because the trend was assessed for the spatial extent of the data. For instance, the US Breeding Bird Survey</w:t>
       </w:r>
       <w:r>
         <w:t xml:space="preserve"> </w:t>
@@ -22067,11 +22743,11 @@
       <w:r>
         <w:t xml:space="preserve"> </w:t>
       </w:r>
-      <w:bookmarkStart w:id="1a29d034-17f5-4f84-b15a-0572cd2a0e55" w:name="tab:notetable"/>
+      <w:bookmarkStart w:id="b2445fca-8608-4ab3-b9ac-f136d287442c" w:name="tab:notetable"/>
       <w:r>
         <w:t xml:space="preserve">Supplementary informations about each article</w:t>
       </w:r>
-      <w:bookmarkEnd w:id="1a29d034-17f5-4f84-b15a-0572cd2a0e55"/>
+      <w:bookmarkEnd w:id="b2445fca-8608-4ab3-b9ac-f136d287442c"/>
     </w:p>
     <w:tbl xmlns:w="http://schemas.openxmlformats.org/wordprocessingml/2006/main" xmlns:r="http://schemas.openxmlformats.org/officeDocument/2006/relationships" xmlns:w14="http://schemas.microsoft.com/office/word/2010/wordml" xmlns:wp="http://schemas.openxmlformats.org/drawingml/2006/wordprocessingDrawing" xmlns:a="http://schemas.openxmlformats.org/drawingml/2006/main" xmlns:pic="http://schemas.openxmlformats.org/drawingml/2006/picture">
       <w:tblPr>
@@ -22421,7 +23097,7 @@
                 <w:szCs w:val="14"/>
                 <w:color w:val="000000"/>
               </w:rPr>
-              <w:t xml:space="preserve">American BBS, there are 50 census points sampled for 3 minutes, Mean change of SR at the road scales. Area of the road = (40/0.8)*(pi*400\^2) with a road of 40 Km with point counts spaced by 0.8 Km and a census radius of 400m</w:t>
+              <w:t xml:space="preserve">American BBS, there are 50 census points sampled for 3 minutes, Mean change of SR at the road scales. Area of the road = (40/0.8)*(pi*0.4^2) with a road of 40 Km with point counts spaced by 0.8 Km and a census radius of 400m</w:t>
             </w:r>
           </w:p>
         </w:tc>
@@ -24079,7 +24755,7 @@
                 <w:szCs w:val="14"/>
                 <w:color w:val="000000"/>
               </w:rPr>
-              <w:t xml:space="preserve">fD</w:t>
+              <w:t xml:space="preserve">fDiv</w:t>
             </w:r>
           </w:p>
         </w:tc>
@@ -24201,7 +24877,7 @@
                 <w:szCs w:val="14"/>
                 <w:color w:val="000000"/>
               </w:rPr>
-              <w:t xml:space="preserve">fD</w:t>
+              <w:t xml:space="preserve">fDiv</w:t>
             </w:r>
           </w:p>
         </w:tc>
@@ -24323,7 +24999,7 @@
                 <w:szCs w:val="14"/>
                 <w:color w:val="000000"/>
               </w:rPr>
-              <w:t xml:space="preserve">fD</w:t>
+              <w:t xml:space="preserve">fDiv</w:t>
             </w:r>
           </w:p>
         </w:tc>
@@ -25403,7 +26079,7 @@
                 <w:szCs w:val="14"/>
                 <w:color w:val="000000"/>
               </w:rPr>
-              <w:t xml:space="preserve">SR for forest species meaned over roads, spatial grain = 8* .4 with road of 8 Km and census radius no limitations so assumed 200m</w:t>
+              <w:t xml:space="preserve">Swedish BBS, "The number of observations for each sampling route is the sum of observed pair equivalents of birds at the counting points (5 min counting period at each point) and while moving between counting points". SR for forest species meaned over roads, spatial grain = 8* .4 with road of 8 Km and census radius "no limitations" so assumed 200m.</w:t>
             </w:r>
           </w:p>
         </w:tc>
@@ -25609,7 +26285,7 @@
                 <w:szCs w:val="14"/>
                 <w:color w:val="000000"/>
               </w:rPr>
-              <w:t xml:space="preserve">Jaccard similarity index (pairwise comparisions between transects), first increase then decrease. BBMP = JPSP,  "A census transect consists of 20 points, which are visited twice per breeding season to sample early and late breeders. Observers register all birds seen or heard for 5 min at each census point"</w:t>
+              <w:t xml:space="preserve">Breeding Bird Monitoring Programme. Jaccard similarity index (pairwise comparisions between transects), first increase then decrease. "A census transect consists of 20 points, which are visited twice per breeding season to sample early and late breeders. Observers register all birds seen or heard for 5 min at each census point"</w:t>
             </w:r>
           </w:p>
         </w:tc>
@@ -25731,7 +26407,7 @@
                 <w:szCs w:val="14"/>
                 <w:color w:val="000000"/>
               </w:rPr>
-              <w:t xml:space="preserve">JPSP data, transect scale, "species richness on both the local and national scales did not show any clear temporal trend"</w:t>
+              <w:t xml:space="preserve">"species richness on both the local and national scales did not show any clear temporal trend"</w:t>
             </w:r>
           </w:p>
         </w:tc>
@@ -25937,7 +26613,7 @@
                 <w:szCs w:val="14"/>
                 <w:color w:val="000000"/>
               </w:rPr>
-              <w:t xml:space="preserve">Metric = Shannon, American BBS. The metric (i.e. geometric mean) is meaned over each road. Area of the road = 50*(pi*400\^2) with 50 census point per road and a census radius of 400m</w:t>
+              <w:t xml:space="preserve">North American BBS. Metric = Shannon.  The metric is meaned over each road. Area of the road = 50*(pi*400^2) with 50 census points per road and a census radius of 400m</w:t>
             </w:r>
           </w:p>
         </w:tc>
@@ -26001,7 +26677,7 @@
                 <w:szCs w:val="14"/>
                 <w:color w:val="000000"/>
               </w:rPr>
-              <w:t xml:space="preserve">fD</w:t>
+              <w:t xml:space="preserve">fDiv</w:t>
             </w:r>
           </w:p>
         </w:tc>
@@ -26631,7 +27307,7 @@
                 <w:szCs w:val="14"/>
                 <w:color w:val="000000"/>
               </w:rPr>
-              <w:t xml:space="preserve">Metric = evenness</w:t>
+              <w:t xml:space="preserve">North American BBS. The metric is meaned over each road. Area of the road = 50*(pi*400\^2) with 50 census point per road and a census radius of 400m.</w:t>
             </w:r>
           </w:p>
         </w:tc>
@@ -26753,7 +27429,7 @@
                 <w:szCs w:val="14"/>
                 <w:color w:val="000000"/>
               </w:rPr>
-              <w:t xml:space="preserve">The metric is meaned over each road. Area of the road = 50*(pi*400\^2) with 50 census point per road and a census radius of 400m</w:t>
+              <w:t xml:space="preserve">North American BBS. The metric is meaned over each road. Area of the road = 50*(pi*400\^2) with 50 census point per road and a census radius of 400m.</w:t>
             </w:r>
           </w:p>
         </w:tc>
@@ -28707,7 +29383,7 @@
                 <w:szCs w:val="14"/>
                 <w:color w:val="000000"/>
               </w:rPr>
-              <w:t xml:space="preserve">fD</w:t>
+              <w:t xml:space="preserve">fDiv</w:t>
             </w:r>
           </w:p>
         </w:tc>
@@ -28971,7 +29647,7 @@
                 <w:szCs w:val="14"/>
                 <w:color w:val="000000"/>
               </w:rPr>
-              <w:t xml:space="preserve">Spatial grain: 10 counting points per sites, with radius of observation assumed to 200m = 10x(pi x 0.2^2). "Modern species richness was significantly less than historical richness (i.e., 95% credible intervals of richness differences nonoverlapping with 0) at 21 sites (27%), while only seven sites (9%) gained a significant number of species. More generally, using mean posterior estimates of richness change, significantly more sites lost species than gained species (57% vs. 43%; χ2 test, P = 0.007)."</w:t>
+              <w:t xml:space="preserve">Spatial grain: 10 counting points per site, with radius of observation assumed to 200m = 10x(pi x 0.2^2). "Modern species richness was significantly less than historical richness (i.e., 95% credible intervals of richness differences nonoverlapping with 0) at 21 sites (27%), while only seven sites (9%) gained a significant number of species. More generally, using mean posterior estimates of richness change, significantly more sites lost species than gained species (57% vs. 43%; χ2 test, P = 0.007)."</w:t>
             </w:r>
           </w:p>
         </w:tc>
@@ -29199,7 +29875,7 @@
                 <w:szCs w:val="14"/>
                 <w:color w:val="000000"/>
               </w:rPr>
-              <w:t xml:space="preserve">American BBS, "our findings indicate a general trend of increasing species richness"</w:t>
+              <w:t xml:space="preserve">North American BBS, "our findings indicate a general trend of increasing species richness"</w:t>
             </w:r>
           </w:p>
         </w:tc>
@@ -29383,7 +30059,7 @@
                 <w:szCs w:val="14"/>
                 <w:color w:val="000000"/>
               </w:rPr>
-              <w:t xml:space="preserve">American BBS, "In general, the results indicate that, during the time of the survey, more species expanded their geographical ranges within the study area"</w:t>
+              <w:t xml:space="preserve">North American BBS, "In general, the results indicate that, during the time of the survey, more species expanded their geographical ranges within the study area"</w:t>
             </w:r>
           </w:p>
         </w:tc>
@@ -29589,7 +30265,7 @@
                 <w:szCs w:val="14"/>
                 <w:color w:val="000000"/>
               </w:rPr>
-              <w:t xml:space="preserve">New York State BBA,</w:t>
+              <w:t xml:space="preserve">New York State Breeding Bird Atlas</w:t>
             </w:r>
           </w:p>
         </w:tc>
@@ -29795,7 +30471,7 @@
                 <w:szCs w:val="14"/>
                 <w:color w:val="000000"/>
               </w:rPr>
-              <w:t xml:space="preserve">For species richness, Fig. S5 shows the slope for birds. For the temporal beta-diversity, trend only for birds is not explicited so we took the global trend.</w:t>
+              <w:t xml:space="preserve">For species richness, Fig. S5 shows the slope for birds. For the temporal beta-diversity, trends only for birds is not given so we took the global trend.</w:t>
             </w:r>
           </w:p>
         </w:tc>
@@ -29917,7 +30593,7 @@
                 <w:szCs w:val="14"/>
                 <w:color w:val="000000"/>
               </w:rPr>
-              <w:t xml:space="preserve">Index use Jaccard similiarity index. In this review, temporal beta-diversity is assessed as dissimilarity.</w:t>
+              <w:t xml:space="preserve">Index used Jaccard similarity index. In this review, temporal beta-diversity is assessed as dissimilarity.</w:t>
             </w:r>
           </w:p>
         </w:tc>
@@ -30123,7 +30799,7 @@
                 <w:szCs w:val="14"/>
                 <w:color w:val="000000"/>
               </w:rPr>
-              <w:t xml:space="preserve">sorensen score</w:t>
+              <w:t xml:space="preserve">Sorensen score</w:t>
             </w:r>
           </w:p>
         </w:tc>
@@ -30329,7 +31005,7 @@
                 <w:szCs w:val="14"/>
                 <w:color w:val="000000"/>
               </w:rPr>
-              <w:t xml:space="preserve">Temporal extent is the median. Tropical realm is represented only by 5 trends so we decided to not take in into account.</w:t>
+              <w:t xml:space="preserve">Temporal extent is the median time serie. Tropical realm is represented only by 5 trends so we decided to not take it into account.</w:t>
             </w:r>
           </w:p>
         </w:tc>
@@ -30585,6 +31261,334 @@
         </w:trPr>
         <w:tc>
           <w:tcPr>
+            <w:tcBorders/>
+            <w:shd w:val="clear" w:color="auto" w:fill="FFFFFF"/>
+            <w:tcMar>
+              <w:top w:w="0" w:type="dxa"/>
+              <w:bottom w:w="0" w:type="dxa"/>
+              <w:left w:w="0" w:type="dxa"/>
+              <w:right w:w="0" w:type="dxa"/>
+            </w:tcMar>
+            <w:vAlign w:val="center"/>
+          </w:tcPr>
+          <w:p>
+            <w:pPr>
+              <w:jc w:val="left"/>
+              <w:spacing w:after="100" w:before="100" w:line="240"/>
+              <w:ind w:firstLine="0" w:left="100" w:right="100"/>
+            </w:pPr>
+            <w:r xmlns:w="http://schemas.openxmlformats.org/wordprocessingml/2006/main" xmlns:wp="http://schemas.openxmlformats.org/drawingml/2006/wordprocessingDrawing" xmlns:r="http://schemas.openxmlformats.org/officeDocument/2006/relationships" xmlns:w14="http://schemas.microsoft.com/office/word/2010/wordml">
+              <w:rPr>
+                <w:rFonts w:ascii="Arial" w:hAnsi="Arial" w:eastAsia="Arial" w:cs="Arial"/>
+                <w:sz w:val="14"/>
+                <w:szCs w:val="14"/>
+                <w:color w:val="000000"/>
+              </w:rPr>
+              <w:t xml:space="preserve"/>
+            </w:r>
+          </w:p>
+        </w:tc>
+        <w:tc>
+          <w:tcPr>
+            <w:tcBorders/>
+            <w:shd w:val="clear" w:color="auto" w:fill="FFFFFF"/>
+            <w:tcMar>
+              <w:top w:w="0" w:type="dxa"/>
+              <w:bottom w:w="0" w:type="dxa"/>
+              <w:left w:w="0" w:type="dxa"/>
+              <w:right w:w="0" w:type="dxa"/>
+            </w:tcMar>
+            <w:vAlign w:val="center"/>
+          </w:tcPr>
+          <w:p>
+            <w:pPr>
+              <w:jc w:val="left"/>
+              <w:spacing w:after="100" w:before="100" w:line="240"/>
+              <w:ind w:firstLine="0" w:left="100" w:right="100"/>
+            </w:pPr>
+            <w:r xmlns:w="http://schemas.openxmlformats.org/wordprocessingml/2006/main" xmlns:wp="http://schemas.openxmlformats.org/drawingml/2006/wordprocessingDrawing" xmlns:r="http://schemas.openxmlformats.org/officeDocument/2006/relationships" xmlns:w14="http://schemas.microsoft.com/office/word/2010/wordml">
+              <w:rPr>
+                <w:rFonts w:ascii="Arial" w:hAnsi="Arial" w:eastAsia="Arial" w:cs="Arial"/>
+                <w:sz w:val="14"/>
+                <w:szCs w:val="14"/>
+                <w:color w:val="000000"/>
+              </w:rPr>
+              <w:t xml:space="preserve">tBetaDiv</w:t>
+            </w:r>
+          </w:p>
+        </w:tc>
+        <w:tc>
+          <w:tcPr>
+            <w:tcBorders/>
+            <w:shd w:val="clear" w:color="auto" w:fill="FFFFFF"/>
+            <w:tcMar>
+              <w:top w:w="0" w:type="dxa"/>
+              <w:bottom w:w="0" w:type="dxa"/>
+              <w:left w:w="0" w:type="dxa"/>
+              <w:right w:w="0" w:type="dxa"/>
+            </w:tcMar>
+            <w:vAlign w:val="center"/>
+          </w:tcPr>
+          <w:p>
+            <w:pPr>
+              <w:jc w:val="left"/>
+              <w:spacing w:after="100" w:before="100" w:line="240"/>
+              <w:ind w:firstLine="0" w:left="100" w:right="100"/>
+            </w:pPr>
+            <w:r xmlns:w="http://schemas.openxmlformats.org/wordprocessingml/2006/main" xmlns:wp="http://schemas.openxmlformats.org/drawingml/2006/wordprocessingDrawing" xmlns:r="http://schemas.openxmlformats.org/officeDocument/2006/relationships" xmlns:w14="http://schemas.microsoft.com/office/word/2010/wordml">
+              <w:rPr>
+                <w:rFonts w:ascii="Arial" w:hAnsi="Arial" w:eastAsia="Arial" w:cs="Arial"/>
+                <w:sz w:val="14"/>
+                <w:szCs w:val="14"/>
+                <w:color w:val="000000"/>
+              </w:rPr>
+              <w:t xml:space="preserve">Local</w:t>
+            </w:r>
+          </w:p>
+        </w:tc>
+        <w:tc>
+          <w:tcPr>
+            <w:tcBorders/>
+            <w:shd w:val="clear" w:color="auto" w:fill="FFFFFF"/>
+            <w:tcMar>
+              <w:top w:w="0" w:type="dxa"/>
+              <w:bottom w:w="0" w:type="dxa"/>
+              <w:left w:w="0" w:type="dxa"/>
+              <w:right w:w="0" w:type="dxa"/>
+            </w:tcMar>
+            <w:vAlign w:val="center"/>
+          </w:tcPr>
+          <w:p>
+            <w:pPr>
+              <w:jc w:val="left"/>
+              <w:spacing w:after="100" w:before="100" w:line="240"/>
+              <w:ind w:firstLine="0" w:left="100" w:right="100"/>
+            </w:pPr>
+            <w:r xmlns:w="http://schemas.openxmlformats.org/wordprocessingml/2006/main" xmlns:wp="http://schemas.openxmlformats.org/drawingml/2006/wordprocessingDrawing" xmlns:r="http://schemas.openxmlformats.org/officeDocument/2006/relationships" xmlns:w14="http://schemas.microsoft.com/office/word/2010/wordml">
+              <w:rPr>
+                <w:rFonts w:ascii="Arial" w:hAnsi="Arial" w:eastAsia="Arial" w:cs="Arial"/>
+                <w:sz w:val="14"/>
+                <w:szCs w:val="14"/>
+                <w:color w:val="000000"/>
+              </w:rPr>
+              <w:t xml:space="preserve"/>
+            </w:r>
+          </w:p>
+        </w:tc>
+      </w:tr>
+      <w:tr>
+        <w:trPr>
+          <w:cantSplit/>
+          <w:trHeight w:val="360" w:hRule="auto"/>
+        </w:trPr>
+        <w:tc>
+          <w:tcPr>
+            <w:tcBorders/>
+            <w:shd w:val="clear" w:color="auto" w:fill="FFFFFF"/>
+            <w:tcMar>
+              <w:top w:w="0" w:type="dxa"/>
+              <w:bottom w:w="0" w:type="dxa"/>
+              <w:left w:w="0" w:type="dxa"/>
+              <w:right w:w="0" w:type="dxa"/>
+            </w:tcMar>
+            <w:vAlign w:val="center"/>
+          </w:tcPr>
+          <w:p>
+            <w:pPr>
+              <w:jc w:val="left"/>
+              <w:spacing w:after="100" w:before="100" w:line="240"/>
+              <w:ind w:firstLine="0" w:left="100" w:right="100"/>
+            </w:pPr>
+            <w:hyperlink r:id="%23ref-mcgill_fifteen_2015">
+              <w:r xmlns:w="http://schemas.openxmlformats.org/wordprocessingml/2006/main" xmlns:wp="http://schemas.openxmlformats.org/drawingml/2006/wordprocessingDrawing" xmlns:r="http://schemas.openxmlformats.org/officeDocument/2006/relationships" xmlns:w14="http://schemas.microsoft.com/office/word/2010/wordml">
+                <w:rPr>
+                  <w:rFonts w:ascii="Arial" w:hAnsi="Arial" w:eastAsia="Arial" w:cs="Arial"/>
+                  <w:sz w:val="14"/>
+                  <w:szCs w:val="14"/>
+                  <w:color w:val="0000FF"/>
+                </w:rPr>
+                <w:t xml:space="preserve">McGill</w:t>
+              </w:r>
+            </w:hyperlink>
+            <w:hyperlink r:id="%23ref-mcgill_fifteen_2015">
+              <w:r xmlns:w="http://schemas.openxmlformats.org/wordprocessingml/2006/main" xmlns:wp="http://schemas.openxmlformats.org/drawingml/2006/wordprocessingDrawing" xmlns:r="http://schemas.openxmlformats.org/officeDocument/2006/relationships" xmlns:w14="http://schemas.microsoft.com/office/word/2010/wordml">
+                <w:rPr>
+                  <w:rFonts w:ascii="Arial" w:hAnsi="Arial" w:eastAsia="Arial" w:cs="Arial"/>
+                  <w:sz w:val="14"/>
+                  <w:szCs w:val="14"/>
+                  <w:color w:val="0000FF"/>
+                </w:rPr>
+                <w:t xml:space="preserve"> </w:t>
+              </w:r>
+            </w:hyperlink>
+            <w:hyperlink r:id="%23ref-mcgill_fifteen_2015">
+              <w:r xmlns:w="http://schemas.openxmlformats.org/wordprocessingml/2006/main" xmlns:wp="http://schemas.openxmlformats.org/drawingml/2006/wordprocessingDrawing" xmlns:r="http://schemas.openxmlformats.org/officeDocument/2006/relationships" xmlns:w14="http://schemas.microsoft.com/office/word/2010/wordml">
+                <w:rPr>
+                  <w:rFonts w:ascii="Arial" w:hAnsi="Arial" w:eastAsia="Arial" w:cs="Arial"/>
+                  <w:sz w:val="14"/>
+                  <w:szCs w:val="14"/>
+                  <w:color w:val="0000FF"/>
+                </w:rPr>
+                <w:t xml:space="preserve">et</w:t>
+              </w:r>
+            </w:hyperlink>
+            <w:hyperlink r:id="%23ref-mcgill_fifteen_2015">
+              <w:r xmlns:w="http://schemas.openxmlformats.org/wordprocessingml/2006/main" xmlns:wp="http://schemas.openxmlformats.org/drawingml/2006/wordprocessingDrawing" xmlns:r="http://schemas.openxmlformats.org/officeDocument/2006/relationships" xmlns:w14="http://schemas.microsoft.com/office/word/2010/wordml">
+                <w:rPr>
+                  <w:rFonts w:ascii="Arial" w:hAnsi="Arial" w:eastAsia="Arial" w:cs="Arial"/>
+                  <w:sz w:val="14"/>
+                  <w:szCs w:val="14"/>
+                  <w:color w:val="0000FF"/>
+                </w:rPr>
+                <w:t xml:space="preserve"> </w:t>
+              </w:r>
+            </w:hyperlink>
+            <w:hyperlink r:id="%23ref-mcgill_fifteen_2015">
+              <w:r xmlns:w="http://schemas.openxmlformats.org/wordprocessingml/2006/main" xmlns:wp="http://schemas.openxmlformats.org/drawingml/2006/wordprocessingDrawing" xmlns:r="http://schemas.openxmlformats.org/officeDocument/2006/relationships" xmlns:w14="http://schemas.microsoft.com/office/word/2010/wordml">
+                <w:rPr>
+                  <w:rFonts w:ascii="Arial" w:hAnsi="Arial" w:eastAsia="Arial" w:cs="Arial"/>
+                  <w:sz w:val="14"/>
+                  <w:szCs w:val="14"/>
+                  <w:color w:val="0000FF"/>
+                </w:rPr>
+                <w:t xml:space="preserve">al.</w:t>
+              </w:r>
+            </w:hyperlink>
+            <w:r xmlns:w="http://schemas.openxmlformats.org/wordprocessingml/2006/main" xmlns:wp="http://schemas.openxmlformats.org/drawingml/2006/wordprocessingDrawing" xmlns:r="http://schemas.openxmlformats.org/officeDocument/2006/relationships" xmlns:w14="http://schemas.microsoft.com/office/word/2010/wordml">
+              <w:rPr>
+                <w:rFonts w:ascii="Arial" w:hAnsi="Arial" w:eastAsia="Arial" w:cs="Arial"/>
+                <w:sz w:val="14"/>
+                <w:szCs w:val="14"/>
+                <w:color w:val="000000"/>
+              </w:rPr>
+              <w:t xml:space="preserve"> </w:t>
+            </w:r>
+            <w:r xmlns:w="http://schemas.openxmlformats.org/wordprocessingml/2006/main" xmlns:wp="http://schemas.openxmlformats.org/drawingml/2006/wordprocessingDrawing" xmlns:r="http://schemas.openxmlformats.org/officeDocument/2006/relationships" xmlns:w14="http://schemas.microsoft.com/office/word/2010/wordml">
+              <w:rPr>
+                <w:rFonts w:ascii="Arial" w:hAnsi="Arial" w:eastAsia="Arial" w:cs="Arial"/>
+                <w:sz w:val="14"/>
+                <w:szCs w:val="14"/>
+                <w:color w:val="000000"/>
+              </w:rPr>
+              <w:t xml:space="preserve">(</w:t>
+            </w:r>
+            <w:hyperlink r:id="%23ref-mcgill_fifteen_2015">
+              <w:r xmlns:w="http://schemas.openxmlformats.org/wordprocessingml/2006/main" xmlns:wp="http://schemas.openxmlformats.org/drawingml/2006/wordprocessingDrawing" xmlns:r="http://schemas.openxmlformats.org/officeDocument/2006/relationships" xmlns:w14="http://schemas.microsoft.com/office/word/2010/wordml">
+                <w:rPr>
+                  <w:rFonts w:ascii="Arial" w:hAnsi="Arial" w:eastAsia="Arial" w:cs="Arial"/>
+                  <w:sz w:val="14"/>
+                  <w:szCs w:val="14"/>
+                  <w:color w:val="0000FF"/>
+                </w:rPr>
+                <w:t xml:space="preserve">2015</w:t>
+              </w:r>
+            </w:hyperlink>
+            <w:r xmlns:w="http://schemas.openxmlformats.org/wordprocessingml/2006/main" xmlns:wp="http://schemas.openxmlformats.org/drawingml/2006/wordprocessingDrawing" xmlns:r="http://schemas.openxmlformats.org/officeDocument/2006/relationships" xmlns:w14="http://schemas.microsoft.com/office/word/2010/wordml">
+              <w:rPr>
+                <w:rFonts w:ascii="Arial" w:hAnsi="Arial" w:eastAsia="Arial" w:cs="Arial"/>
+                <w:sz w:val="14"/>
+                <w:szCs w:val="14"/>
+                <w:color w:val="000000"/>
+              </w:rPr>
+              <w:t xml:space="preserve">)</w:t>
+            </w:r>
+          </w:p>
+        </w:tc>
+        <w:tc>
+          <w:tcPr>
+            <w:tcBorders/>
+            <w:shd w:val="clear" w:color="auto" w:fill="FFFFFF"/>
+            <w:tcMar>
+              <w:top w:w="0" w:type="dxa"/>
+              <w:bottom w:w="0" w:type="dxa"/>
+              <w:left w:w="0" w:type="dxa"/>
+              <w:right w:w="0" w:type="dxa"/>
+            </w:tcMar>
+            <w:vAlign w:val="center"/>
+          </w:tcPr>
+          <w:p>
+            <w:pPr>
+              <w:jc w:val="left"/>
+              <w:spacing w:after="100" w:before="100" w:line="240"/>
+              <w:ind w:firstLine="0" w:left="100" w:right="100"/>
+            </w:pPr>
+            <w:r xmlns:w="http://schemas.openxmlformats.org/wordprocessingml/2006/main" xmlns:wp="http://schemas.openxmlformats.org/drawingml/2006/wordprocessingDrawing" xmlns:r="http://schemas.openxmlformats.org/officeDocument/2006/relationships" xmlns:w14="http://schemas.microsoft.com/office/word/2010/wordml">
+              <w:rPr>
+                <w:rFonts w:ascii="Arial" w:hAnsi="Arial" w:eastAsia="Arial" w:cs="Arial"/>
+                <w:sz w:val="14"/>
+                <w:szCs w:val="14"/>
+                <w:color w:val="000000"/>
+              </w:rPr>
+              <w:t xml:space="preserve">sR</w:t>
+            </w:r>
+          </w:p>
+        </w:tc>
+        <w:tc>
+          <w:tcPr>
+            <w:tcBorders/>
+            <w:shd w:val="clear" w:color="auto" w:fill="FFFFFF"/>
+            <w:tcMar>
+              <w:top w:w="0" w:type="dxa"/>
+              <w:bottom w:w="0" w:type="dxa"/>
+              <w:left w:w="0" w:type="dxa"/>
+              <w:right w:w="0" w:type="dxa"/>
+            </w:tcMar>
+            <w:vAlign w:val="center"/>
+          </w:tcPr>
+          <w:p>
+            <w:pPr>
+              <w:jc w:val="left"/>
+              <w:spacing w:after="100" w:before="100" w:line="240"/>
+              <w:ind w:firstLine="0" w:left="100" w:right="100"/>
+            </w:pPr>
+            <w:r xmlns:w="http://schemas.openxmlformats.org/wordprocessingml/2006/main" xmlns:wp="http://schemas.openxmlformats.org/drawingml/2006/wordprocessingDrawing" xmlns:r="http://schemas.openxmlformats.org/officeDocument/2006/relationships" xmlns:w14="http://schemas.microsoft.com/office/word/2010/wordml">
+              <w:rPr>
+                <w:rFonts w:ascii="Arial" w:hAnsi="Arial" w:eastAsia="Arial" w:cs="Arial"/>
+                <w:sz w:val="14"/>
+                <w:szCs w:val="14"/>
+                <w:color w:val="000000"/>
+              </w:rPr>
+              <w:t xml:space="preserve">Regional</w:t>
+            </w:r>
+          </w:p>
+        </w:tc>
+        <w:tc>
+          <w:tcPr>
+            <w:tcBorders/>
+            <w:shd w:val="clear" w:color="auto" w:fill="FFFFFF"/>
+            <w:tcMar>
+              <w:top w:w="0" w:type="dxa"/>
+              <w:bottom w:w="0" w:type="dxa"/>
+              <w:left w:w="0" w:type="dxa"/>
+              <w:right w:w="0" w:type="dxa"/>
+            </w:tcMar>
+            <w:vAlign w:val="center"/>
+          </w:tcPr>
+          <w:p>
+            <w:pPr>
+              <w:jc w:val="left"/>
+              <w:spacing w:after="100" w:before="100" w:line="240"/>
+              <w:ind w:firstLine="0" w:left="100" w:right="100"/>
+            </w:pPr>
+            <w:r xmlns:w="http://schemas.openxmlformats.org/wordprocessingml/2006/main" xmlns:wp="http://schemas.openxmlformats.org/drawingml/2006/wordprocessingDrawing" xmlns:r="http://schemas.openxmlformats.org/officeDocument/2006/relationships" xmlns:w14="http://schemas.microsoft.com/office/word/2010/wordml">
+              <w:rPr>
+                <w:rFonts w:ascii="Arial" w:hAnsi="Arial" w:eastAsia="Arial" w:cs="Arial"/>
+                <w:sz w:val="14"/>
+                <w:szCs w:val="14"/>
+                <w:color w:val="000000"/>
+              </w:rPr>
+              <w:t xml:space="preserve">North American BBS, spatial grain of 5x5°</w:t>
+            </w:r>
+          </w:p>
+        </w:tc>
+      </w:tr>
+      <w:tr>
+        <w:trPr>
+          <w:cantSplit/>
+          <w:trHeight w:val="360" w:hRule="auto"/>
+        </w:trPr>
+        <w:tc>
+          <w:tcPr>
             <w:tcBorders>
               <w:bottom w:val="single" w:sz="16" w:space="0" w:color="666666"/>
             </w:tcBorders>
@@ -30641,7 +31645,7 @@
                 <w:szCs w:val="14"/>
                 <w:color w:val="000000"/>
               </w:rPr>
-              <w:t xml:space="preserve">tBetaDiv</w:t>
+              <w:t xml:space="preserve">sR</w:t>
             </w:r>
           </w:p>
         </w:tc>

</xml_diff>

<commit_message>
adding petchey et ql
</commit_message>
<xml_diff>
--- a/literature_review.docx
+++ b/literature_review.docx
@@ -65,7 +65,7 @@
         <w:pStyle w:val="Date"/>
       </w:pPr>
       <w:r>
-        <w:t xml:space="preserve">2022-02-02</w:t>
+        <w:t xml:space="preserve">2022-02-08</w:t>
       </w:r>
     </w:p>
     <w:sdt>
@@ -1141,11 +1141,11 @@
           <w:rPr>
             <w:rStyle w:val="Hyperlink"/>
           </w:rPr>
-          <w:t xml:space="preserve">S. H. M. Butchart et al. 2007</w:t>
+          <w:t xml:space="preserve">Stuart H. M. Butchart et al. 2007</w:t>
         </w:r>
       </w:hyperlink>
       <w:r>
-        <w:t xml:space="preserve">,</w:t>
+        <w:t xml:space="preserve">;</w:t>
       </w:r>
       <w:r>
         <w:t xml:space="preserve"> </w:t>
@@ -1155,7 +1155,7 @@
           <w:rPr>
             <w:rStyle w:val="Hyperlink"/>
           </w:rPr>
-          <w:t xml:space="preserve">2004</w:t>
+          <w:t xml:space="preserve">Stuart H. M. Butchart et al. 2004</w:t>
         </w:r>
       </w:hyperlink>
       <w:r>
@@ -1367,7 +1367,7 @@
           <w:iCs/>
           <w:i/>
         </w:rPr>
-        <w:t xml:space="preserve">Species richness, fR, Eve, sR, Div, fDiv, tBetaDiv, sBetaDiv, fsBetaDiv, gammaDiv, fgammaDiv</w:t>
+        <w:t xml:space="preserve">Species richness, fR, Eve, sR, Div, fDiv, tBetaDiv, sBetaDiv, fsBetaDiv, gammaDiv, fgammaDiv, pDiv</w:t>
       </w:r>
       <w:r>
         <w:t xml:space="preserve">. Some of these classes contain several different indexes. For instance, the class</w:t>
@@ -1799,7 +1799,7 @@
         <w:pStyle w:val="BodyText"/>
       </w:pPr>
       <w:r>
-        <w:t xml:space="preserve">We found 32 references in which authors were both determining the temporal trend of a metric and explicitly defining the spatial grain size. However, only 23 of them used spatial replicates and were thus relevant for this study (Table</w:t>
+        <w:t xml:space="preserve">We found 32 references in which authors were both determining the temporal trend of a metric and explicitly defining the spatial grain size. However, only 24 of them used spatial replicates and were thus relevant for this study (Table</w:t>
       </w:r>
       <w:r>
         <w:t xml:space="preserve"> </w:t>
@@ -1821,11 +1821,11 @@
       <w:r>
         <w:t xml:space="preserve"> </w:t>
       </w:r>
-      <w:bookmarkStart w:id="dc97f5cb-25c9-4421-aa53-3cc8457e2e55" w:name="tab:maintable"/>
+      <w:bookmarkStart w:id="69f10eaf-b70d-455b-a645-65c069d6b4c8" w:name="tab:maintable"/>
       <w:r>
         <w:t xml:space="preserve">Trends of different metrics of biodiversity at various spatial and temporal scales</w:t>
       </w:r>
-      <w:bookmarkEnd w:id="dc97f5cb-25c9-4421-aa53-3cc8457e2e55"/>
+      <w:bookmarkEnd w:id="69f10eaf-b70d-455b-a645-65c069d6b4c8"/>
     </w:p>
     <w:tbl xmlns:w="http://schemas.openxmlformats.org/wordprocessingml/2006/main" xmlns:r="http://schemas.openxmlformats.org/officeDocument/2006/relationships" xmlns:w14="http://schemas.microsoft.com/office/word/2010/wordml" xmlns:wp="http://schemas.openxmlformats.org/drawingml/2006/wordprocessingDrawing" xmlns:a="http://schemas.openxmlformats.org/drawingml/2006/main" xmlns:pic="http://schemas.openxmlformats.org/drawingml/2006/picture">
       <w:tblPr>
@@ -6943,7 +6943,7 @@
                 <w:szCs w:val="14"/>
                 <w:color w:val="000000"/>
               </w:rPr>
-              <w:t xml:space="preserve">Decrease</w:t>
+              <w:t xml:space="preserve">Stable</w:t>
             </w:r>
           </w:p>
         </w:tc>
@@ -11451,88 +11451,25 @@
               <w:spacing w:after="100" w:before="100" w:line="240"/>
               <w:ind w:firstLine="0" w:left="100" w:right="100"/>
             </w:pPr>
+            <w:r xmlns:w="http://schemas.openxmlformats.org/wordprocessingml/2006/main" xmlns:wp="http://schemas.openxmlformats.org/drawingml/2006/wordprocessingDrawing" xmlns:r="http://schemas.openxmlformats.org/officeDocument/2006/relationships" xmlns:w14="http://schemas.microsoft.com/office/word/2010/wordml">
+              <w:rPr>
+                <w:rFonts w:ascii="Arial" w:hAnsi="Arial" w:eastAsia="Arial" w:cs="Arial"/>
+                <w:sz w:val="14"/>
+                <w:szCs w:val="14"/>
+                <w:color w:val="000000"/>
+              </w:rPr>
+              <w:t xml:space="preserve">(</w:t>
+            </w:r>
             <w:hyperlink r:id="%23ref-sorte_changes_2005">
               <w:r xmlns:w="http://schemas.openxmlformats.org/wordprocessingml/2006/main" xmlns:wp="http://schemas.openxmlformats.org/drawingml/2006/wordprocessingDrawing" xmlns:r="http://schemas.openxmlformats.org/officeDocument/2006/relationships" xmlns:w14="http://schemas.microsoft.com/office/word/2010/wordml">
                 <w:rPr>
                   <w:rFonts w:ascii="Arial" w:hAnsi="Arial" w:eastAsia="Arial" w:cs="Arial"/>
+                  <w:b/>
                   <w:sz w:val="14"/>
                   <w:szCs w:val="14"/>
                   <w:color w:val="0000FF"/>
                 </w:rPr>
-                <w:t xml:space="preserve">Sorte</w:t>
-              </w:r>
-            </w:hyperlink>
-            <w:hyperlink r:id="%23ref-sorte_changes_2005">
-              <w:r xmlns:w="http://schemas.openxmlformats.org/wordprocessingml/2006/main" xmlns:wp="http://schemas.openxmlformats.org/drawingml/2006/wordprocessingDrawing" xmlns:r="http://schemas.openxmlformats.org/officeDocument/2006/relationships" xmlns:w14="http://schemas.microsoft.com/office/word/2010/wordml">
-                <w:rPr>
-                  <w:rFonts w:ascii="Arial" w:hAnsi="Arial" w:eastAsia="Arial" w:cs="Arial"/>
-                  <w:sz w:val="14"/>
-                  <w:szCs w:val="14"/>
-                  <w:color w:val="0000FF"/>
-                </w:rPr>
-                <w:t xml:space="preserve"> </w:t>
-              </w:r>
-            </w:hyperlink>
-            <w:hyperlink r:id="%23ref-sorte_changes_2005">
-              <w:r xmlns:w="http://schemas.openxmlformats.org/wordprocessingml/2006/main" xmlns:wp="http://schemas.openxmlformats.org/drawingml/2006/wordprocessingDrawing" xmlns:r="http://schemas.openxmlformats.org/officeDocument/2006/relationships" xmlns:w14="http://schemas.microsoft.com/office/word/2010/wordml">
-                <w:rPr>
-                  <w:rFonts w:ascii="Arial" w:hAnsi="Arial" w:eastAsia="Arial" w:cs="Arial"/>
-                  <w:sz w:val="14"/>
-                  <w:szCs w:val="14"/>
-                  <w:color w:val="0000FF"/>
-                </w:rPr>
-                <w:t xml:space="preserve">and</w:t>
-              </w:r>
-            </w:hyperlink>
-            <w:hyperlink r:id="%23ref-sorte_changes_2005">
-              <w:r xmlns:w="http://schemas.openxmlformats.org/wordprocessingml/2006/main" xmlns:wp="http://schemas.openxmlformats.org/drawingml/2006/wordprocessingDrawing" xmlns:r="http://schemas.openxmlformats.org/officeDocument/2006/relationships" xmlns:w14="http://schemas.microsoft.com/office/word/2010/wordml">
-                <w:rPr>
-                  <w:rFonts w:ascii="Arial" w:hAnsi="Arial" w:eastAsia="Arial" w:cs="Arial"/>
-                  <w:sz w:val="14"/>
-                  <w:szCs w:val="14"/>
-                  <w:color w:val="0000FF"/>
-                </w:rPr>
-                <w:t xml:space="preserve"> </w:t>
-              </w:r>
-            </w:hyperlink>
-            <w:hyperlink r:id="%23ref-sorte_changes_2005">
-              <w:r xmlns:w="http://schemas.openxmlformats.org/wordprocessingml/2006/main" xmlns:wp="http://schemas.openxmlformats.org/drawingml/2006/wordprocessingDrawing" xmlns:r="http://schemas.openxmlformats.org/officeDocument/2006/relationships" xmlns:w14="http://schemas.microsoft.com/office/word/2010/wordml">
-                <w:rPr>
-                  <w:rFonts w:ascii="Arial" w:hAnsi="Arial" w:eastAsia="Arial" w:cs="Arial"/>
-                  <w:sz w:val="14"/>
-                  <w:szCs w:val="14"/>
-                  <w:color w:val="0000FF"/>
-                </w:rPr>
-                <w:t xml:space="preserve">Boecklen</w:t>
-              </w:r>
-            </w:hyperlink>
-            <w:r xmlns:w="http://schemas.openxmlformats.org/wordprocessingml/2006/main" xmlns:wp="http://schemas.openxmlformats.org/drawingml/2006/wordprocessingDrawing" xmlns:r="http://schemas.openxmlformats.org/officeDocument/2006/relationships" xmlns:w14="http://schemas.microsoft.com/office/word/2010/wordml">
-              <w:rPr>
-                <w:rFonts w:ascii="Arial" w:hAnsi="Arial" w:eastAsia="Arial" w:cs="Arial"/>
-                <w:sz w:val="14"/>
-                <w:szCs w:val="14"/>
-                <w:color w:val="000000"/>
-              </w:rPr>
-              <w:t xml:space="preserve"> </w:t>
-            </w:r>
-            <w:r xmlns:w="http://schemas.openxmlformats.org/wordprocessingml/2006/main" xmlns:wp="http://schemas.openxmlformats.org/drawingml/2006/wordprocessingDrawing" xmlns:r="http://schemas.openxmlformats.org/officeDocument/2006/relationships" xmlns:w14="http://schemas.microsoft.com/office/word/2010/wordml">
-              <w:rPr>
-                <w:rFonts w:ascii="Arial" w:hAnsi="Arial" w:eastAsia="Arial" w:cs="Arial"/>
-                <w:sz w:val="14"/>
-                <w:szCs w:val="14"/>
-                <w:color w:val="000000"/>
-              </w:rPr>
-              <w:t xml:space="preserve">(</w:t>
-            </w:r>
-            <w:hyperlink r:id="%23ref-sorte_changes_2005">
-              <w:r xmlns:w="http://schemas.openxmlformats.org/wordprocessingml/2006/main" xmlns:wp="http://schemas.openxmlformats.org/drawingml/2006/wordprocessingDrawing" xmlns:r="http://schemas.openxmlformats.org/officeDocument/2006/relationships" xmlns:w14="http://schemas.microsoft.com/office/word/2010/wordml">
-                <w:rPr>
-                  <w:rFonts w:ascii="Arial" w:hAnsi="Arial" w:eastAsia="Arial" w:cs="Arial"/>
-                  <w:sz w:val="14"/>
-                  <w:szCs w:val="14"/>
-                  <w:color w:val="0000FF"/>
-                </w:rPr>
-                <w:t xml:space="preserve">2005</w:t>
+                <w:t xml:space="preserve">sorte_changes_2005?</w:t>
               </w:r>
             </w:hyperlink>
             <w:r xmlns:w="http://schemas.openxmlformats.org/wordprocessingml/2006/main" xmlns:wp="http://schemas.openxmlformats.org/drawingml/2006/wordprocessingDrawing" xmlns:r="http://schemas.openxmlformats.org/officeDocument/2006/relationships" xmlns:w14="http://schemas.microsoft.com/office/word/2010/wordml">
@@ -16227,6 +16164,302 @@
               <w:spacing w:after="100" w:before="100" w:line="240"/>
               <w:ind w:firstLine="0" w:left="100" w:right="100"/>
             </w:pPr>
+            <w:r xmlns:w="http://schemas.openxmlformats.org/wordprocessingml/2006/main" xmlns:wp="http://schemas.openxmlformats.org/drawingml/2006/wordprocessingDrawing" xmlns:r="http://schemas.openxmlformats.org/officeDocument/2006/relationships" xmlns:w14="http://schemas.microsoft.com/office/word/2010/wordml">
+              <w:rPr>
+                <w:rFonts w:ascii="Arial" w:hAnsi="Arial" w:eastAsia="Arial" w:cs="Arial"/>
+                <w:sz w:val="14"/>
+                <w:szCs w:val="14"/>
+                <w:color w:val="000000"/>
+              </w:rPr>
+              <w:t xml:space="preserve"/>
+            </w:r>
+          </w:p>
+        </w:tc>
+        <w:tc>
+          <w:tcPr>
+            <w:tcBorders/>
+            <w:shd w:val="clear" w:color="auto" w:fill="FFFFFF"/>
+            <w:tcMar>
+              <w:top w:w="0" w:type="dxa"/>
+              <w:bottom w:w="0" w:type="dxa"/>
+              <w:left w:w="0" w:type="dxa"/>
+              <w:right w:w="0" w:type="dxa"/>
+            </w:tcMar>
+            <w:vAlign w:val="center"/>
+          </w:tcPr>
+          <w:p>
+            <w:pPr>
+              <w:jc w:val="left"/>
+              <w:spacing w:after="100" w:before="100" w:line="240"/>
+              <w:ind w:firstLine="0" w:left="100" w:right="100"/>
+            </w:pPr>
+            <w:r xmlns:w="http://schemas.openxmlformats.org/wordprocessingml/2006/main" xmlns:wp="http://schemas.openxmlformats.org/drawingml/2006/wordprocessingDrawing" xmlns:r="http://schemas.openxmlformats.org/officeDocument/2006/relationships" xmlns:w14="http://schemas.microsoft.com/office/word/2010/wordml">
+              <w:rPr>
+                <w:rFonts w:ascii="Arial" w:hAnsi="Arial" w:eastAsia="Arial" w:cs="Arial"/>
+                <w:sz w:val="14"/>
+                <w:szCs w:val="14"/>
+                <w:color w:val="000000"/>
+              </w:rPr>
+              <w:t xml:space="preserve">pDiv</w:t>
+            </w:r>
+          </w:p>
+        </w:tc>
+        <w:tc>
+          <w:tcPr>
+            <w:tcBorders/>
+            <w:shd w:val="clear" w:color="auto" w:fill="FFFFFF"/>
+            <w:tcMar>
+              <w:top w:w="0" w:type="dxa"/>
+              <w:bottom w:w="0" w:type="dxa"/>
+              <w:left w:w="0" w:type="dxa"/>
+              <w:right w:w="0" w:type="dxa"/>
+            </w:tcMar>
+            <w:vAlign w:val="center"/>
+          </w:tcPr>
+          <w:p>
+            <w:pPr>
+              <w:jc w:val="left"/>
+              <w:spacing w:after="100" w:before="100" w:line="240"/>
+              <w:ind w:firstLine="0" w:left="100" w:right="100"/>
+            </w:pPr>
+            <w:r xmlns:w="http://schemas.openxmlformats.org/wordprocessingml/2006/main" xmlns:wp="http://schemas.openxmlformats.org/drawingml/2006/wordprocessingDrawing" xmlns:r="http://schemas.openxmlformats.org/officeDocument/2006/relationships" xmlns:w14="http://schemas.microsoft.com/office/word/2010/wordml">
+              <w:rPr>
+                <w:rFonts w:ascii="Arial" w:hAnsi="Arial" w:eastAsia="Arial" w:cs="Arial"/>
+                <w:sz w:val="14"/>
+                <w:szCs w:val="14"/>
+                <w:color w:val="000000"/>
+              </w:rPr>
+              <w:t xml:space="preserve">Local</w:t>
+            </w:r>
+          </w:p>
+        </w:tc>
+        <w:tc>
+          <w:tcPr>
+            <w:tcBorders/>
+            <w:shd w:val="clear" w:color="auto" w:fill="FFFFFF"/>
+            <w:tcMar>
+              <w:top w:w="0" w:type="dxa"/>
+              <w:bottom w:w="0" w:type="dxa"/>
+              <w:left w:w="0" w:type="dxa"/>
+              <w:right w:w="0" w:type="dxa"/>
+            </w:tcMar>
+            <w:vAlign w:val="center"/>
+          </w:tcPr>
+          <w:p>
+            <w:pPr>
+              <w:jc w:val="right"/>
+              <w:spacing w:after="100" w:before="100" w:line="240"/>
+              <w:ind w:firstLine="0" w:left="100" w:right="100"/>
+            </w:pPr>
+            <w:r xmlns:w="http://schemas.openxmlformats.org/wordprocessingml/2006/main" xmlns:wp="http://schemas.openxmlformats.org/drawingml/2006/wordprocessingDrawing" xmlns:r="http://schemas.openxmlformats.org/officeDocument/2006/relationships" xmlns:w14="http://schemas.microsoft.com/office/word/2010/wordml">
+              <w:rPr>
+                <w:rFonts w:ascii="Arial" w:hAnsi="Arial" w:eastAsia="Arial" w:cs="Arial"/>
+                <w:sz w:val="14"/>
+                <w:szCs w:val="14"/>
+                <w:color w:val="000000"/>
+              </w:rPr>
+              <w:t xml:space="preserve">9,834,000</w:t>
+            </w:r>
+          </w:p>
+        </w:tc>
+        <w:tc>
+          <w:tcPr>
+            <w:tcBorders/>
+            <w:shd w:val="clear" w:color="auto" w:fill="FFFFFF"/>
+            <w:tcMar>
+              <w:top w:w="0" w:type="dxa"/>
+              <w:bottom w:w="0" w:type="dxa"/>
+              <w:left w:w="0" w:type="dxa"/>
+              <w:right w:w="0" w:type="dxa"/>
+            </w:tcMar>
+            <w:vAlign w:val="center"/>
+          </w:tcPr>
+          <w:p>
+            <w:pPr>
+              <w:jc w:val="right"/>
+              <w:spacing w:after="100" w:before="100" w:line="240"/>
+              <w:ind w:firstLine="0" w:left="100" w:right="100"/>
+            </w:pPr>
+            <w:r xmlns:w="http://schemas.openxmlformats.org/wordprocessingml/2006/main" xmlns:wp="http://schemas.openxmlformats.org/drawingml/2006/wordprocessingDrawing" xmlns:r="http://schemas.openxmlformats.org/officeDocument/2006/relationships" xmlns:w14="http://schemas.microsoft.com/office/word/2010/wordml">
+              <w:rPr>
+                <w:rFonts w:ascii="Arial" w:hAnsi="Arial" w:eastAsia="Arial" w:cs="Arial"/>
+                <w:sz w:val="14"/>
+                <w:szCs w:val="14"/>
+                <w:color w:val="000000"/>
+              </w:rPr>
+              <w:t xml:space="preserve">1</w:t>
+            </w:r>
+          </w:p>
+        </w:tc>
+        <w:tc>
+          <w:tcPr>
+            <w:tcBorders/>
+            <w:shd w:val="clear" w:color="auto" w:fill="FFFFFF"/>
+            <w:tcMar>
+              <w:top w:w="0" w:type="dxa"/>
+              <w:bottom w:w="0" w:type="dxa"/>
+              <w:left w:w="0" w:type="dxa"/>
+              <w:right w:w="0" w:type="dxa"/>
+            </w:tcMar>
+            <w:vAlign w:val="center"/>
+          </w:tcPr>
+          <w:p>
+            <w:pPr>
+              <w:jc w:val="right"/>
+              <w:spacing w:after="100" w:before="100" w:line="240"/>
+              <w:ind w:firstLine="0" w:left="100" w:right="100"/>
+            </w:pPr>
+            <w:r xmlns:w="http://schemas.openxmlformats.org/wordprocessingml/2006/main" xmlns:wp="http://schemas.openxmlformats.org/drawingml/2006/wordprocessingDrawing" xmlns:r="http://schemas.openxmlformats.org/officeDocument/2006/relationships" xmlns:w14="http://schemas.microsoft.com/office/word/2010/wordml">
+              <w:rPr>
+                <w:rFonts w:ascii="Arial" w:hAnsi="Arial" w:eastAsia="Arial" w:cs="Arial"/>
+                <w:sz w:val="14"/>
+                <w:szCs w:val="14"/>
+                <w:color w:val="000000"/>
+              </w:rPr>
+              <w:t xml:space="preserve">2.50</w:t>
+            </w:r>
+          </w:p>
+        </w:tc>
+        <w:tc>
+          <w:tcPr>
+            <w:tcBorders/>
+            <w:shd w:val="clear" w:color="auto" w:fill="FFFFFF"/>
+            <w:tcMar>
+              <w:top w:w="0" w:type="dxa"/>
+              <w:bottom w:w="0" w:type="dxa"/>
+              <w:left w:w="0" w:type="dxa"/>
+              <w:right w:w="0" w:type="dxa"/>
+            </w:tcMar>
+            <w:vAlign w:val="center"/>
+          </w:tcPr>
+          <w:p>
+            <w:pPr>
+              <w:jc w:val="right"/>
+              <w:spacing w:after="100" w:before="100" w:line="240"/>
+              <w:ind w:firstLine="0" w:left="100" w:right="100"/>
+            </w:pPr>
+            <w:r xmlns:w="http://schemas.openxmlformats.org/wordprocessingml/2006/main" xmlns:wp="http://schemas.openxmlformats.org/drawingml/2006/wordprocessingDrawing" xmlns:r="http://schemas.openxmlformats.org/officeDocument/2006/relationships" xmlns:w14="http://schemas.microsoft.com/office/word/2010/wordml">
+              <w:rPr>
+                <w:rFonts w:ascii="Arial" w:hAnsi="Arial" w:eastAsia="Arial" w:cs="Arial"/>
+                <w:sz w:val="14"/>
+                <w:szCs w:val="14"/>
+                <w:color w:val="000000"/>
+              </w:rPr>
+              <w:t xml:space="preserve">42</w:t>
+            </w:r>
+          </w:p>
+        </w:tc>
+        <w:tc>
+          <w:tcPr>
+            <w:tcBorders/>
+            <w:shd w:val="clear" w:color="auto" w:fill="FFFFFF"/>
+            <w:tcMar>
+              <w:top w:w="0" w:type="dxa"/>
+              <w:bottom w:w="0" w:type="dxa"/>
+              <w:left w:w="0" w:type="dxa"/>
+              <w:right w:w="0" w:type="dxa"/>
+            </w:tcMar>
+            <w:vAlign w:val="center"/>
+          </w:tcPr>
+          <w:p>
+            <w:pPr>
+              <w:jc w:val="left"/>
+              <w:spacing w:after="100" w:before="100" w:line="240"/>
+              <w:ind w:firstLine="0" w:left="100" w:right="100"/>
+            </w:pPr>
+            <w:r xmlns:w="http://schemas.openxmlformats.org/wordprocessingml/2006/main" xmlns:wp="http://schemas.openxmlformats.org/drawingml/2006/wordprocessingDrawing" xmlns:r="http://schemas.openxmlformats.org/officeDocument/2006/relationships" xmlns:w14="http://schemas.microsoft.com/office/word/2010/wordml">
+              <w:rPr>
+                <w:rFonts w:ascii="Arial" w:hAnsi="Arial" w:eastAsia="Arial" w:cs="Arial"/>
+                <w:sz w:val="14"/>
+                <w:szCs w:val="14"/>
+                <w:color w:val="000000"/>
+              </w:rPr>
+              <w:t xml:space="preserve">1969-2010</w:t>
+            </w:r>
+          </w:p>
+        </w:tc>
+        <w:tc>
+          <w:tcPr>
+            <w:tcBorders/>
+            <w:shd w:val="clear" w:color="auto" w:fill="FFFFFF"/>
+            <w:tcMar>
+              <w:top w:w="0" w:type="dxa"/>
+              <w:bottom w:w="0" w:type="dxa"/>
+              <w:left w:w="0" w:type="dxa"/>
+              <w:right w:w="0" w:type="dxa"/>
+            </w:tcMar>
+            <w:vAlign w:val="center"/>
+          </w:tcPr>
+          <w:p>
+            <w:pPr>
+              <w:jc w:val="left"/>
+              <w:spacing w:after="100" w:before="100" w:line="240"/>
+              <w:ind w:firstLine="0" w:left="100" w:right="100"/>
+            </w:pPr>
+            <w:r xmlns:w="http://schemas.openxmlformats.org/wordprocessingml/2006/main" xmlns:wp="http://schemas.openxmlformats.org/drawingml/2006/wordprocessingDrawing" xmlns:r="http://schemas.openxmlformats.org/officeDocument/2006/relationships" xmlns:w14="http://schemas.microsoft.com/office/word/2010/wordml">
+              <w:rPr>
+                <w:rFonts w:ascii="Arial" w:hAnsi="Arial" w:eastAsia="Arial" w:cs="Arial"/>
+                <w:sz w:val="14"/>
+                <w:szCs w:val="14"/>
+                <w:color w:val="000000"/>
+              </w:rPr>
+              <w:t xml:space="preserve">USA</w:t>
+            </w:r>
+          </w:p>
+        </w:tc>
+        <w:tc>
+          <w:tcPr>
+            <w:tcBorders/>
+            <w:shd w:val="clear" w:color="auto" w:fill="FFFFFF"/>
+            <w:tcMar>
+              <w:top w:w="0" w:type="dxa"/>
+              <w:bottom w:w="0" w:type="dxa"/>
+              <w:left w:w="0" w:type="dxa"/>
+              <w:right w:w="0" w:type="dxa"/>
+            </w:tcMar>
+            <w:vAlign w:val="center"/>
+          </w:tcPr>
+          <w:p>
+            <w:pPr>
+              <w:jc w:val="left"/>
+              <w:spacing w:after="100" w:before="100" w:line="240"/>
+              <w:ind w:firstLine="0" w:left="100" w:right="100"/>
+            </w:pPr>
+            <w:r xmlns:w="http://schemas.openxmlformats.org/wordprocessingml/2006/main" xmlns:wp="http://schemas.openxmlformats.org/drawingml/2006/wordprocessingDrawing" xmlns:r="http://schemas.openxmlformats.org/officeDocument/2006/relationships" xmlns:w14="http://schemas.microsoft.com/office/word/2010/wordml">
+              <w:rPr>
+                <w:rFonts w:ascii="Arial" w:hAnsi="Arial" w:eastAsia="Arial" w:cs="Arial"/>
+                <w:sz w:val="14"/>
+                <w:szCs w:val="14"/>
+                <w:color w:val="000000"/>
+              </w:rPr>
+              <w:t xml:space="preserve">Increase</w:t>
+            </w:r>
+          </w:p>
+        </w:tc>
+      </w:tr>
+      <w:tr>
+        <w:trPr>
+          <w:cantSplit/>
+          <w:trHeight w:val="360" w:hRule="auto"/>
+        </w:trPr>
+        <w:tc>
+          <w:tcPr>
+            <w:tcBorders/>
+            <w:shd w:val="clear" w:color="auto" w:fill="FFFFFF"/>
+            <w:tcMar>
+              <w:top w:w="0" w:type="dxa"/>
+              <w:bottom w:w="0" w:type="dxa"/>
+              <w:left w:w="0" w:type="dxa"/>
+              <w:right w:w="0" w:type="dxa"/>
+            </w:tcMar>
+            <w:vAlign w:val="center"/>
+          </w:tcPr>
+          <w:p>
+            <w:pPr>
+              <w:jc w:val="left"/>
+              <w:spacing w:after="100" w:before="100" w:line="240"/>
+              <w:ind w:firstLine="0" w:left="100" w:right="100"/>
+            </w:pPr>
             <w:hyperlink r:id="%23ref-tingley_cryptic_2013">
               <w:r xmlns:w="http://schemas.openxmlformats.org/wordprocessingml/2006/main" xmlns:wp="http://schemas.openxmlformats.org/drawingml/2006/wordprocessingDrawing" xmlns:r="http://schemas.openxmlformats.org/officeDocument/2006/relationships" xmlns:w14="http://schemas.microsoft.com/office/word/2010/wordml">
                 <w:rPr>
@@ -20435,6 +20668,682 @@
         </w:trPr>
         <w:tc>
           <w:tcPr>
+            <w:tcBorders/>
+            <w:shd w:val="clear" w:color="auto" w:fill="FFFFFF"/>
+            <w:tcMar>
+              <w:top w:w="0" w:type="dxa"/>
+              <w:bottom w:w="0" w:type="dxa"/>
+              <w:left w:w="0" w:type="dxa"/>
+              <w:right w:w="0" w:type="dxa"/>
+            </w:tcMar>
+            <w:vAlign w:val="center"/>
+          </w:tcPr>
+          <w:p>
+            <w:pPr>
+              <w:jc w:val="left"/>
+              <w:spacing w:after="100" w:before="100" w:line="240"/>
+              <w:ind w:firstLine="0" w:left="100" w:right="100"/>
+            </w:pPr>
+            <w:r xmlns:w="http://schemas.openxmlformats.org/wordprocessingml/2006/main" xmlns:wp="http://schemas.openxmlformats.org/drawingml/2006/wordprocessingDrawing" xmlns:r="http://schemas.openxmlformats.org/officeDocument/2006/relationships" xmlns:w14="http://schemas.microsoft.com/office/word/2010/wordml">
+              <w:rPr>
+                <w:rFonts w:ascii="Arial" w:hAnsi="Arial" w:eastAsia="Arial" w:cs="Arial"/>
+                <w:sz w:val="14"/>
+                <w:szCs w:val="14"/>
+                <w:color w:val="000000"/>
+              </w:rPr>
+              <w:t xml:space="preserve"/>
+            </w:r>
+          </w:p>
+        </w:tc>
+        <w:tc>
+          <w:tcPr>
+            <w:tcBorders/>
+            <w:shd w:val="clear" w:color="auto" w:fill="FFFFFF"/>
+            <w:tcMar>
+              <w:top w:w="0" w:type="dxa"/>
+              <w:bottom w:w="0" w:type="dxa"/>
+              <w:left w:w="0" w:type="dxa"/>
+              <w:right w:w="0" w:type="dxa"/>
+            </w:tcMar>
+            <w:vAlign w:val="center"/>
+          </w:tcPr>
+          <w:p>
+            <w:pPr>
+              <w:jc w:val="left"/>
+              <w:spacing w:after="100" w:before="100" w:line="240"/>
+              <w:ind w:firstLine="0" w:left="100" w:right="100"/>
+            </w:pPr>
+            <w:r xmlns:w="http://schemas.openxmlformats.org/wordprocessingml/2006/main" xmlns:wp="http://schemas.openxmlformats.org/drawingml/2006/wordprocessingDrawing" xmlns:r="http://schemas.openxmlformats.org/officeDocument/2006/relationships" xmlns:w14="http://schemas.microsoft.com/office/word/2010/wordml">
+              <w:rPr>
+                <w:rFonts w:ascii="Arial" w:hAnsi="Arial" w:eastAsia="Arial" w:cs="Arial"/>
+                <w:sz w:val="14"/>
+                <w:szCs w:val="14"/>
+                <w:color w:val="000000"/>
+              </w:rPr>
+              <w:t xml:space="preserve">sR</w:t>
+            </w:r>
+          </w:p>
+        </w:tc>
+        <w:tc>
+          <w:tcPr>
+            <w:tcBorders/>
+            <w:shd w:val="clear" w:color="auto" w:fill="FFFFFF"/>
+            <w:tcMar>
+              <w:top w:w="0" w:type="dxa"/>
+              <w:bottom w:w="0" w:type="dxa"/>
+              <w:left w:w="0" w:type="dxa"/>
+              <w:right w:w="0" w:type="dxa"/>
+            </w:tcMar>
+            <w:vAlign w:val="center"/>
+          </w:tcPr>
+          <w:p>
+            <w:pPr>
+              <w:jc w:val="left"/>
+              <w:spacing w:after="100" w:before="100" w:line="240"/>
+              <w:ind w:firstLine="0" w:left="100" w:right="100"/>
+            </w:pPr>
+            <w:r xmlns:w="http://schemas.openxmlformats.org/wordprocessingml/2006/main" xmlns:wp="http://schemas.openxmlformats.org/drawingml/2006/wordprocessingDrawing" xmlns:r="http://schemas.openxmlformats.org/officeDocument/2006/relationships" xmlns:w14="http://schemas.microsoft.com/office/word/2010/wordml">
+              <w:rPr>
+                <w:rFonts w:ascii="Arial" w:hAnsi="Arial" w:eastAsia="Arial" w:cs="Arial"/>
+                <w:sz w:val="14"/>
+                <w:szCs w:val="14"/>
+                <w:color w:val="000000"/>
+              </w:rPr>
+              <w:t xml:space="preserve">Local</w:t>
+            </w:r>
+          </w:p>
+        </w:tc>
+        <w:tc>
+          <w:tcPr>
+            <w:tcBorders/>
+            <w:shd w:val="clear" w:color="auto" w:fill="FFFFFF"/>
+            <w:tcMar>
+              <w:top w:w="0" w:type="dxa"/>
+              <w:bottom w:w="0" w:type="dxa"/>
+              <w:left w:w="0" w:type="dxa"/>
+              <w:right w:w="0" w:type="dxa"/>
+            </w:tcMar>
+            <w:vAlign w:val="center"/>
+          </w:tcPr>
+          <w:p>
+            <w:pPr>
+              <w:jc w:val="right"/>
+              <w:spacing w:after="100" w:before="100" w:line="240"/>
+              <w:ind w:firstLine="0" w:left="100" w:right="100"/>
+            </w:pPr>
+            <w:r xmlns:w="http://schemas.openxmlformats.org/wordprocessingml/2006/main" xmlns:wp="http://schemas.openxmlformats.org/drawingml/2006/wordprocessingDrawing" xmlns:r="http://schemas.openxmlformats.org/officeDocument/2006/relationships" xmlns:w14="http://schemas.microsoft.com/office/word/2010/wordml">
+              <w:rPr>
+                <w:rFonts w:ascii="Arial" w:hAnsi="Arial" w:eastAsia="Arial" w:cs="Arial"/>
+                <w:sz w:val="14"/>
+                <w:szCs w:val="14"/>
+                <w:color w:val="000000"/>
+              </w:rPr>
+              <w:t xml:space="preserve">9,834,000</w:t>
+            </w:r>
+          </w:p>
+        </w:tc>
+        <w:tc>
+          <w:tcPr>
+            <w:tcBorders/>
+            <w:shd w:val="clear" w:color="auto" w:fill="FFFFFF"/>
+            <w:tcMar>
+              <w:top w:w="0" w:type="dxa"/>
+              <w:bottom w:w="0" w:type="dxa"/>
+              <w:left w:w="0" w:type="dxa"/>
+              <w:right w:w="0" w:type="dxa"/>
+            </w:tcMar>
+            <w:vAlign w:val="center"/>
+          </w:tcPr>
+          <w:p>
+            <w:pPr>
+              <w:jc w:val="right"/>
+              <w:spacing w:after="100" w:before="100" w:line="240"/>
+              <w:ind w:firstLine="0" w:left="100" w:right="100"/>
+            </w:pPr>
+            <w:r xmlns:w="http://schemas.openxmlformats.org/wordprocessingml/2006/main" xmlns:wp="http://schemas.openxmlformats.org/drawingml/2006/wordprocessingDrawing" xmlns:r="http://schemas.openxmlformats.org/officeDocument/2006/relationships" xmlns:w14="http://schemas.microsoft.com/office/word/2010/wordml">
+              <w:rPr>
+                <w:rFonts w:ascii="Arial" w:hAnsi="Arial" w:eastAsia="Arial" w:cs="Arial"/>
+                <w:sz w:val="14"/>
+                <w:szCs w:val="14"/>
+                <w:color w:val="000000"/>
+              </w:rPr>
+              <w:t xml:space="preserve">5</w:t>
+            </w:r>
+          </w:p>
+        </w:tc>
+        <w:tc>
+          <w:tcPr>
+            <w:tcBorders/>
+            <w:shd w:val="clear" w:color="auto" w:fill="FFFFFF"/>
+            <w:tcMar>
+              <w:top w:w="0" w:type="dxa"/>
+              <w:bottom w:w="0" w:type="dxa"/>
+              <w:left w:w="0" w:type="dxa"/>
+              <w:right w:w="0" w:type="dxa"/>
+            </w:tcMar>
+            <w:vAlign w:val="center"/>
+          </w:tcPr>
+          <w:p>
+            <w:pPr>
+              <w:jc w:val="right"/>
+              <w:spacing w:after="100" w:before="100" w:line="240"/>
+              <w:ind w:firstLine="0" w:left="100" w:right="100"/>
+            </w:pPr>
+            <w:r xmlns:w="http://schemas.openxmlformats.org/wordprocessingml/2006/main" xmlns:wp="http://schemas.openxmlformats.org/drawingml/2006/wordprocessingDrawing" xmlns:r="http://schemas.openxmlformats.org/officeDocument/2006/relationships" xmlns:w14="http://schemas.microsoft.com/office/word/2010/wordml">
+              <w:rPr>
+                <w:rFonts w:ascii="Arial" w:hAnsi="Arial" w:eastAsia="Arial" w:cs="Arial"/>
+                <w:sz w:val="14"/>
+                <w:szCs w:val="14"/>
+                <w:color w:val="000000"/>
+              </w:rPr>
+              <w:t xml:space="preserve">2.50</w:t>
+            </w:r>
+          </w:p>
+        </w:tc>
+        <w:tc>
+          <w:tcPr>
+            <w:tcBorders/>
+            <w:shd w:val="clear" w:color="auto" w:fill="FFFFFF"/>
+            <w:tcMar>
+              <w:top w:w="0" w:type="dxa"/>
+              <w:bottom w:w="0" w:type="dxa"/>
+              <w:left w:w="0" w:type="dxa"/>
+              <w:right w:w="0" w:type="dxa"/>
+            </w:tcMar>
+            <w:vAlign w:val="center"/>
+          </w:tcPr>
+          <w:p>
+            <w:pPr>
+              <w:jc w:val="right"/>
+              <w:spacing w:after="100" w:before="100" w:line="240"/>
+              <w:ind w:firstLine="0" w:left="100" w:right="100"/>
+            </w:pPr>
+            <w:r xmlns:w="http://schemas.openxmlformats.org/wordprocessingml/2006/main" xmlns:wp="http://schemas.openxmlformats.org/drawingml/2006/wordprocessingDrawing" xmlns:r="http://schemas.openxmlformats.org/officeDocument/2006/relationships" xmlns:w14="http://schemas.microsoft.com/office/word/2010/wordml">
+              <w:rPr>
+                <w:rFonts w:ascii="Arial" w:hAnsi="Arial" w:eastAsia="Arial" w:cs="Arial"/>
+                <w:sz w:val="14"/>
+                <w:szCs w:val="14"/>
+                <w:color w:val="000000"/>
+              </w:rPr>
+              <w:t xml:space="preserve">20</w:t>
+            </w:r>
+          </w:p>
+        </w:tc>
+        <w:tc>
+          <w:tcPr>
+            <w:tcBorders/>
+            <w:shd w:val="clear" w:color="auto" w:fill="FFFFFF"/>
+            <w:tcMar>
+              <w:top w:w="0" w:type="dxa"/>
+              <w:bottom w:w="0" w:type="dxa"/>
+              <w:left w:w="0" w:type="dxa"/>
+              <w:right w:w="0" w:type="dxa"/>
+            </w:tcMar>
+            <w:vAlign w:val="center"/>
+          </w:tcPr>
+          <w:p>
+            <w:pPr>
+              <w:jc w:val="left"/>
+              <w:spacing w:after="100" w:before="100" w:line="240"/>
+              <w:ind w:firstLine="0" w:left="100" w:right="100"/>
+            </w:pPr>
+            <w:r xmlns:w="http://schemas.openxmlformats.org/wordprocessingml/2006/main" xmlns:wp="http://schemas.openxmlformats.org/drawingml/2006/wordprocessingDrawing" xmlns:r="http://schemas.openxmlformats.org/officeDocument/2006/relationships" xmlns:w14="http://schemas.microsoft.com/office/word/2010/wordml">
+              <w:rPr>
+                <w:rFonts w:ascii="Arial" w:hAnsi="Arial" w:eastAsia="Arial" w:cs="Arial"/>
+                <w:sz w:val="14"/>
+                <w:szCs w:val="14"/>
+                <w:color w:val="000000"/>
+              </w:rPr>
+              <w:t xml:space="preserve">1985-2005</w:t>
+            </w:r>
+          </w:p>
+        </w:tc>
+        <w:tc>
+          <w:tcPr>
+            <w:tcBorders/>
+            <w:shd w:val="clear" w:color="auto" w:fill="FFFFFF"/>
+            <w:tcMar>
+              <w:top w:w="0" w:type="dxa"/>
+              <w:bottom w:w="0" w:type="dxa"/>
+              <w:left w:w="0" w:type="dxa"/>
+              <w:right w:w="0" w:type="dxa"/>
+            </w:tcMar>
+            <w:vAlign w:val="center"/>
+          </w:tcPr>
+          <w:p>
+            <w:pPr>
+              <w:jc w:val="left"/>
+              <w:spacing w:after="100" w:before="100" w:line="240"/>
+              <w:ind w:firstLine="0" w:left="100" w:right="100"/>
+            </w:pPr>
+            <w:r xmlns:w="http://schemas.openxmlformats.org/wordprocessingml/2006/main" xmlns:wp="http://schemas.openxmlformats.org/drawingml/2006/wordprocessingDrawing" xmlns:r="http://schemas.openxmlformats.org/officeDocument/2006/relationships" xmlns:w14="http://schemas.microsoft.com/office/word/2010/wordml">
+              <w:rPr>
+                <w:rFonts w:ascii="Arial" w:hAnsi="Arial" w:eastAsia="Arial" w:cs="Arial"/>
+                <w:sz w:val="14"/>
+                <w:szCs w:val="14"/>
+                <w:color w:val="000000"/>
+              </w:rPr>
+              <w:t xml:space="preserve">USA, Canada</w:t>
+            </w:r>
+          </w:p>
+        </w:tc>
+        <w:tc>
+          <w:tcPr>
+            <w:tcBorders/>
+            <w:shd w:val="clear" w:color="auto" w:fill="FFFFFF"/>
+            <w:tcMar>
+              <w:top w:w="0" w:type="dxa"/>
+              <w:bottom w:w="0" w:type="dxa"/>
+              <w:left w:w="0" w:type="dxa"/>
+              <w:right w:w="0" w:type="dxa"/>
+            </w:tcMar>
+            <w:vAlign w:val="center"/>
+          </w:tcPr>
+          <w:p>
+            <w:pPr>
+              <w:jc w:val="left"/>
+              <w:spacing w:after="100" w:before="100" w:line="240"/>
+              <w:ind w:firstLine="0" w:left="100" w:right="100"/>
+            </w:pPr>
+            <w:r xmlns:w="http://schemas.openxmlformats.org/wordprocessingml/2006/main" xmlns:wp="http://schemas.openxmlformats.org/drawingml/2006/wordprocessingDrawing" xmlns:r="http://schemas.openxmlformats.org/officeDocument/2006/relationships" xmlns:w14="http://schemas.microsoft.com/office/word/2010/wordml">
+              <w:rPr>
+                <w:rFonts w:ascii="Arial" w:hAnsi="Arial" w:eastAsia="Arial" w:cs="Arial"/>
+                <w:sz w:val="14"/>
+                <w:szCs w:val="14"/>
+                <w:color w:val="000000"/>
+              </w:rPr>
+              <w:t xml:space="preserve">Stable</w:t>
+            </w:r>
+          </w:p>
+        </w:tc>
+      </w:tr>
+      <w:tr>
+        <w:trPr>
+          <w:cantSplit/>
+          <w:trHeight w:val="360" w:hRule="auto"/>
+        </w:trPr>
+        <w:tc>
+          <w:tcPr>
+            <w:tcBorders/>
+            <w:shd w:val="clear" w:color="auto" w:fill="FFFFFF"/>
+            <w:tcMar>
+              <w:top w:w="0" w:type="dxa"/>
+              <w:bottom w:w="0" w:type="dxa"/>
+              <w:left w:w="0" w:type="dxa"/>
+              <w:right w:w="0" w:type="dxa"/>
+            </w:tcMar>
+            <w:vAlign w:val="center"/>
+          </w:tcPr>
+          <w:p>
+            <w:pPr>
+              <w:jc w:val="left"/>
+              <w:spacing w:after="100" w:before="100" w:line="240"/>
+              <w:ind w:firstLine="0" w:left="100" w:right="100"/>
+            </w:pPr>
+            <w:hyperlink r:id="%23ref-petchey_low_2007">
+              <w:r xmlns:w="http://schemas.openxmlformats.org/wordprocessingml/2006/main" xmlns:wp="http://schemas.openxmlformats.org/drawingml/2006/wordprocessingDrawing" xmlns:r="http://schemas.openxmlformats.org/officeDocument/2006/relationships" xmlns:w14="http://schemas.microsoft.com/office/word/2010/wordml">
+                <w:rPr>
+                  <w:rFonts w:ascii="Arial" w:hAnsi="Arial" w:eastAsia="Arial" w:cs="Arial"/>
+                  <w:sz w:val="14"/>
+                  <w:szCs w:val="14"/>
+                  <w:color w:val="0000FF"/>
+                </w:rPr>
+                <w:t xml:space="preserve">Petchey</w:t>
+              </w:r>
+            </w:hyperlink>
+            <w:hyperlink r:id="%23ref-petchey_low_2007">
+              <w:r xmlns:w="http://schemas.openxmlformats.org/wordprocessingml/2006/main" xmlns:wp="http://schemas.openxmlformats.org/drawingml/2006/wordprocessingDrawing" xmlns:r="http://schemas.openxmlformats.org/officeDocument/2006/relationships" xmlns:w14="http://schemas.microsoft.com/office/word/2010/wordml">
+                <w:rPr>
+                  <w:rFonts w:ascii="Arial" w:hAnsi="Arial" w:eastAsia="Arial" w:cs="Arial"/>
+                  <w:sz w:val="14"/>
+                  <w:szCs w:val="14"/>
+                  <w:color w:val="0000FF"/>
+                </w:rPr>
+                <w:t xml:space="preserve"> </w:t>
+              </w:r>
+            </w:hyperlink>
+            <w:hyperlink r:id="%23ref-petchey_low_2007">
+              <w:r xmlns:w="http://schemas.openxmlformats.org/wordprocessingml/2006/main" xmlns:wp="http://schemas.openxmlformats.org/drawingml/2006/wordprocessingDrawing" xmlns:r="http://schemas.openxmlformats.org/officeDocument/2006/relationships" xmlns:w14="http://schemas.microsoft.com/office/word/2010/wordml">
+                <w:rPr>
+                  <w:rFonts w:ascii="Arial" w:hAnsi="Arial" w:eastAsia="Arial" w:cs="Arial"/>
+                  <w:sz w:val="14"/>
+                  <w:szCs w:val="14"/>
+                  <w:color w:val="0000FF"/>
+                </w:rPr>
+                <w:t xml:space="preserve">et</w:t>
+              </w:r>
+            </w:hyperlink>
+            <w:hyperlink r:id="%23ref-petchey_low_2007">
+              <w:r xmlns:w="http://schemas.openxmlformats.org/wordprocessingml/2006/main" xmlns:wp="http://schemas.openxmlformats.org/drawingml/2006/wordprocessingDrawing" xmlns:r="http://schemas.openxmlformats.org/officeDocument/2006/relationships" xmlns:w14="http://schemas.microsoft.com/office/word/2010/wordml">
+                <w:rPr>
+                  <w:rFonts w:ascii="Arial" w:hAnsi="Arial" w:eastAsia="Arial" w:cs="Arial"/>
+                  <w:sz w:val="14"/>
+                  <w:szCs w:val="14"/>
+                  <w:color w:val="0000FF"/>
+                </w:rPr>
+                <w:t xml:space="preserve"> </w:t>
+              </w:r>
+            </w:hyperlink>
+            <w:hyperlink r:id="%23ref-petchey_low_2007">
+              <w:r xmlns:w="http://schemas.openxmlformats.org/wordprocessingml/2006/main" xmlns:wp="http://schemas.openxmlformats.org/drawingml/2006/wordprocessingDrawing" xmlns:r="http://schemas.openxmlformats.org/officeDocument/2006/relationships" xmlns:w14="http://schemas.microsoft.com/office/word/2010/wordml">
+                <w:rPr>
+                  <w:rFonts w:ascii="Arial" w:hAnsi="Arial" w:eastAsia="Arial" w:cs="Arial"/>
+                  <w:sz w:val="14"/>
+                  <w:szCs w:val="14"/>
+                  <w:color w:val="0000FF"/>
+                </w:rPr>
+                <w:t xml:space="preserve">al.</w:t>
+              </w:r>
+            </w:hyperlink>
+            <w:r xmlns:w="http://schemas.openxmlformats.org/wordprocessingml/2006/main" xmlns:wp="http://schemas.openxmlformats.org/drawingml/2006/wordprocessingDrawing" xmlns:r="http://schemas.openxmlformats.org/officeDocument/2006/relationships" xmlns:w14="http://schemas.microsoft.com/office/word/2010/wordml">
+              <w:rPr>
+                <w:rFonts w:ascii="Arial" w:hAnsi="Arial" w:eastAsia="Arial" w:cs="Arial"/>
+                <w:sz w:val="14"/>
+                <w:szCs w:val="14"/>
+                <w:color w:val="000000"/>
+              </w:rPr>
+              <w:t xml:space="preserve"> </w:t>
+            </w:r>
+            <w:r xmlns:w="http://schemas.openxmlformats.org/wordprocessingml/2006/main" xmlns:wp="http://schemas.openxmlformats.org/drawingml/2006/wordprocessingDrawing" xmlns:r="http://schemas.openxmlformats.org/officeDocument/2006/relationships" xmlns:w14="http://schemas.microsoft.com/office/word/2010/wordml">
+              <w:rPr>
+                <w:rFonts w:ascii="Arial" w:hAnsi="Arial" w:eastAsia="Arial" w:cs="Arial"/>
+                <w:sz w:val="14"/>
+                <w:szCs w:val="14"/>
+                <w:color w:val="000000"/>
+              </w:rPr>
+              <w:t xml:space="preserve">(</w:t>
+            </w:r>
+            <w:hyperlink r:id="%23ref-petchey_low_2007">
+              <w:r xmlns:w="http://schemas.openxmlformats.org/wordprocessingml/2006/main" xmlns:wp="http://schemas.openxmlformats.org/drawingml/2006/wordprocessingDrawing" xmlns:r="http://schemas.openxmlformats.org/officeDocument/2006/relationships" xmlns:w14="http://schemas.microsoft.com/office/word/2010/wordml">
+                <w:rPr>
+                  <w:rFonts w:ascii="Arial" w:hAnsi="Arial" w:eastAsia="Arial" w:cs="Arial"/>
+                  <w:sz w:val="14"/>
+                  <w:szCs w:val="14"/>
+                  <w:color w:val="0000FF"/>
+                </w:rPr>
+                <w:t xml:space="preserve">2007</w:t>
+              </w:r>
+            </w:hyperlink>
+            <w:r xmlns:w="http://schemas.openxmlformats.org/wordprocessingml/2006/main" xmlns:wp="http://schemas.openxmlformats.org/drawingml/2006/wordprocessingDrawing" xmlns:r="http://schemas.openxmlformats.org/officeDocument/2006/relationships" xmlns:w14="http://schemas.microsoft.com/office/word/2010/wordml">
+              <w:rPr>
+                <w:rFonts w:ascii="Arial" w:hAnsi="Arial" w:eastAsia="Arial" w:cs="Arial"/>
+                <w:sz w:val="14"/>
+                <w:szCs w:val="14"/>
+                <w:color w:val="000000"/>
+              </w:rPr>
+              <w:t xml:space="preserve">)</w:t>
+            </w:r>
+          </w:p>
+        </w:tc>
+        <w:tc>
+          <w:tcPr>
+            <w:tcBorders/>
+            <w:shd w:val="clear" w:color="auto" w:fill="FFFFFF"/>
+            <w:tcMar>
+              <w:top w:w="0" w:type="dxa"/>
+              <w:bottom w:w="0" w:type="dxa"/>
+              <w:left w:w="0" w:type="dxa"/>
+              <w:right w:w="0" w:type="dxa"/>
+            </w:tcMar>
+            <w:vAlign w:val="center"/>
+          </w:tcPr>
+          <w:p>
+            <w:pPr>
+              <w:jc w:val="left"/>
+              <w:spacing w:after="100" w:before="100" w:line="240"/>
+              <w:ind w:firstLine="0" w:left="100" w:right="100"/>
+            </w:pPr>
+            <w:r xmlns:w="http://schemas.openxmlformats.org/wordprocessingml/2006/main" xmlns:wp="http://schemas.openxmlformats.org/drawingml/2006/wordprocessingDrawing" xmlns:r="http://schemas.openxmlformats.org/officeDocument/2006/relationships" xmlns:w14="http://schemas.microsoft.com/office/word/2010/wordml">
+              <w:rPr>
+                <w:rFonts w:ascii="Arial" w:hAnsi="Arial" w:eastAsia="Arial" w:cs="Arial"/>
+                <w:sz w:val="14"/>
+                <w:szCs w:val="14"/>
+                <w:color w:val="000000"/>
+              </w:rPr>
+              <w:t xml:space="preserve">sR</w:t>
+            </w:r>
+          </w:p>
+        </w:tc>
+        <w:tc>
+          <w:tcPr>
+            <w:tcBorders/>
+            <w:shd w:val="clear" w:color="auto" w:fill="FFFFFF"/>
+            <w:tcMar>
+              <w:top w:w="0" w:type="dxa"/>
+              <w:bottom w:w="0" w:type="dxa"/>
+              <w:left w:w="0" w:type="dxa"/>
+              <w:right w:w="0" w:type="dxa"/>
+            </w:tcMar>
+            <w:vAlign w:val="center"/>
+          </w:tcPr>
+          <w:p>
+            <w:pPr>
+              <w:jc w:val="left"/>
+              <w:spacing w:after="100" w:before="100" w:line="240"/>
+              <w:ind w:firstLine="0" w:left="100" w:right="100"/>
+            </w:pPr>
+            <w:r xmlns:w="http://schemas.openxmlformats.org/wordprocessingml/2006/main" xmlns:wp="http://schemas.openxmlformats.org/drawingml/2006/wordprocessingDrawing" xmlns:r="http://schemas.openxmlformats.org/officeDocument/2006/relationships" xmlns:w14="http://schemas.microsoft.com/office/word/2010/wordml">
+              <w:rPr>
+                <w:rFonts w:ascii="Arial" w:hAnsi="Arial" w:eastAsia="Arial" w:cs="Arial"/>
+                <w:sz w:val="14"/>
+                <w:szCs w:val="14"/>
+                <w:color w:val="000000"/>
+              </w:rPr>
+              <w:t xml:space="preserve">Local</w:t>
+            </w:r>
+          </w:p>
+        </w:tc>
+        <w:tc>
+          <w:tcPr>
+            <w:tcBorders/>
+            <w:shd w:val="clear" w:color="auto" w:fill="FFFFFF"/>
+            <w:tcMar>
+              <w:top w:w="0" w:type="dxa"/>
+              <w:bottom w:w="0" w:type="dxa"/>
+              <w:left w:w="0" w:type="dxa"/>
+              <w:right w:w="0" w:type="dxa"/>
+            </w:tcMar>
+            <w:vAlign w:val="center"/>
+          </w:tcPr>
+          <w:p>
+            <w:pPr>
+              <w:jc w:val="right"/>
+              <w:spacing w:after="100" w:before="100" w:line="240"/>
+              <w:ind w:firstLine="0" w:left="100" w:right="100"/>
+            </w:pPr>
+            <w:r xmlns:w="http://schemas.openxmlformats.org/wordprocessingml/2006/main" xmlns:wp="http://schemas.openxmlformats.org/drawingml/2006/wordprocessingDrawing" xmlns:r="http://schemas.openxmlformats.org/officeDocument/2006/relationships" xmlns:w14="http://schemas.microsoft.com/office/word/2010/wordml">
+              <w:rPr>
+                <w:rFonts w:ascii="Arial" w:hAnsi="Arial" w:eastAsia="Arial" w:cs="Arial"/>
+                <w:sz w:val="14"/>
+                <w:szCs w:val="14"/>
+                <w:color w:val="000000"/>
+              </w:rPr>
+              <w:t xml:space="preserve">229,800</w:t>
+            </w:r>
+          </w:p>
+        </w:tc>
+        <w:tc>
+          <w:tcPr>
+            <w:tcBorders/>
+            <w:shd w:val="clear" w:color="auto" w:fill="FFFFFF"/>
+            <w:tcMar>
+              <w:top w:w="0" w:type="dxa"/>
+              <w:bottom w:w="0" w:type="dxa"/>
+              <w:left w:w="0" w:type="dxa"/>
+              <w:right w:w="0" w:type="dxa"/>
+            </w:tcMar>
+            <w:vAlign w:val="center"/>
+          </w:tcPr>
+          <w:p>
+            <w:pPr>
+              <w:jc w:val="right"/>
+              <w:spacing w:after="100" w:before="100" w:line="240"/>
+              <w:ind w:firstLine="0" w:left="100" w:right="100"/>
+            </w:pPr>
+            <w:r xmlns:w="http://schemas.openxmlformats.org/wordprocessingml/2006/main" xmlns:wp="http://schemas.openxmlformats.org/drawingml/2006/wordprocessingDrawing" xmlns:r="http://schemas.openxmlformats.org/officeDocument/2006/relationships" xmlns:w14="http://schemas.microsoft.com/office/word/2010/wordml">
+              <w:rPr>
+                <w:rFonts w:ascii="Arial" w:hAnsi="Arial" w:eastAsia="Arial" w:cs="Arial"/>
+                <w:sz w:val="14"/>
+                <w:szCs w:val="14"/>
+                <w:color w:val="000000"/>
+              </w:rPr>
+              <w:t xml:space="preserve">20</w:t>
+            </w:r>
+          </w:p>
+        </w:tc>
+        <w:tc>
+          <w:tcPr>
+            <w:tcBorders/>
+            <w:shd w:val="clear" w:color="auto" w:fill="FFFFFF"/>
+            <w:tcMar>
+              <w:top w:w="0" w:type="dxa"/>
+              <w:bottom w:w="0" w:type="dxa"/>
+              <w:left w:w="0" w:type="dxa"/>
+              <w:right w:w="0" w:type="dxa"/>
+            </w:tcMar>
+            <w:vAlign w:val="center"/>
+          </w:tcPr>
+          <w:p>
+            <w:pPr>
+              <w:jc w:val="right"/>
+              <w:spacing w:after="100" w:before="100" w:line="240"/>
+              <w:ind w:firstLine="0" w:left="100" w:right="100"/>
+            </w:pPr>
+            <w:r xmlns:w="http://schemas.openxmlformats.org/wordprocessingml/2006/main" xmlns:wp="http://schemas.openxmlformats.org/drawingml/2006/wordprocessingDrawing" xmlns:r="http://schemas.openxmlformats.org/officeDocument/2006/relationships" xmlns:w14="http://schemas.microsoft.com/office/word/2010/wordml">
+              <w:rPr>
+                <w:rFonts w:ascii="Arial" w:hAnsi="Arial" w:eastAsia="Arial" w:cs="Arial"/>
+                <w:sz w:val="14"/>
+                <w:szCs w:val="14"/>
+                <w:color w:val="000000"/>
+              </w:rPr>
+              <w:t xml:space="preserve"/>
+            </w:r>
+          </w:p>
+        </w:tc>
+        <w:tc>
+          <w:tcPr>
+            <w:tcBorders/>
+            <w:shd w:val="clear" w:color="auto" w:fill="FFFFFF"/>
+            <w:tcMar>
+              <w:top w:w="0" w:type="dxa"/>
+              <w:bottom w:w="0" w:type="dxa"/>
+              <w:left w:w="0" w:type="dxa"/>
+              <w:right w:w="0" w:type="dxa"/>
+            </w:tcMar>
+            <w:vAlign w:val="center"/>
+          </w:tcPr>
+          <w:p>
+            <w:pPr>
+              <w:jc w:val="right"/>
+              <w:spacing w:after="100" w:before="100" w:line="240"/>
+              <w:ind w:firstLine="0" w:left="100" w:right="100"/>
+            </w:pPr>
+            <w:r xmlns:w="http://schemas.openxmlformats.org/wordprocessingml/2006/main" xmlns:wp="http://schemas.openxmlformats.org/drawingml/2006/wordprocessingDrawing" xmlns:r="http://schemas.openxmlformats.org/officeDocument/2006/relationships" xmlns:w14="http://schemas.microsoft.com/office/word/2010/wordml">
+              <w:rPr>
+                <w:rFonts w:ascii="Arial" w:hAnsi="Arial" w:eastAsia="Arial" w:cs="Arial"/>
+                <w:sz w:val="14"/>
+                <w:szCs w:val="14"/>
+                <w:color w:val="000000"/>
+              </w:rPr>
+              <w:t xml:space="preserve">24</w:t>
+            </w:r>
+          </w:p>
+        </w:tc>
+        <w:tc>
+          <w:tcPr>
+            <w:tcBorders/>
+            <w:shd w:val="clear" w:color="auto" w:fill="FFFFFF"/>
+            <w:tcMar>
+              <w:top w:w="0" w:type="dxa"/>
+              <w:bottom w:w="0" w:type="dxa"/>
+              <w:left w:w="0" w:type="dxa"/>
+              <w:right w:w="0" w:type="dxa"/>
+            </w:tcMar>
+            <w:vAlign w:val="center"/>
+          </w:tcPr>
+          <w:p>
+            <w:pPr>
+              <w:jc w:val="left"/>
+              <w:spacing w:after="100" w:before="100" w:line="240"/>
+              <w:ind w:firstLine="0" w:left="100" w:right="100"/>
+            </w:pPr>
+            <w:r xmlns:w="http://schemas.openxmlformats.org/wordprocessingml/2006/main" xmlns:wp="http://schemas.openxmlformats.org/drawingml/2006/wordprocessingDrawing" xmlns:r="http://schemas.openxmlformats.org/officeDocument/2006/relationships" xmlns:w14="http://schemas.microsoft.com/office/word/2010/wordml">
+              <w:rPr>
+                <w:rFonts w:ascii="Arial" w:hAnsi="Arial" w:eastAsia="Arial" w:cs="Arial"/>
+                <w:sz w:val="14"/>
+                <w:szCs w:val="14"/>
+                <w:color w:val="000000"/>
+              </w:rPr>
+              <w:t xml:space="preserve">1968-1991</w:t>
+            </w:r>
+          </w:p>
+        </w:tc>
+        <w:tc>
+          <w:tcPr>
+            <w:tcBorders/>
+            <w:shd w:val="clear" w:color="auto" w:fill="FFFFFF"/>
+            <w:tcMar>
+              <w:top w:w="0" w:type="dxa"/>
+              <w:bottom w:w="0" w:type="dxa"/>
+              <w:left w:w="0" w:type="dxa"/>
+              <w:right w:w="0" w:type="dxa"/>
+            </w:tcMar>
+            <w:vAlign w:val="center"/>
+          </w:tcPr>
+          <w:p>
+            <w:pPr>
+              <w:jc w:val="left"/>
+              <w:spacing w:after="100" w:before="100" w:line="240"/>
+              <w:ind w:firstLine="0" w:left="100" w:right="100"/>
+            </w:pPr>
+            <w:r xmlns:w="http://schemas.openxmlformats.org/wordprocessingml/2006/main" xmlns:wp="http://schemas.openxmlformats.org/drawingml/2006/wordprocessingDrawing" xmlns:r="http://schemas.openxmlformats.org/officeDocument/2006/relationships" xmlns:w14="http://schemas.microsoft.com/office/word/2010/wordml">
+              <w:rPr>
+                <w:rFonts w:ascii="Arial" w:hAnsi="Arial" w:eastAsia="Arial" w:cs="Arial"/>
+                <w:sz w:val="14"/>
+                <w:szCs w:val="14"/>
+                <w:color w:val="000000"/>
+              </w:rPr>
+              <w:t xml:space="preserve">UK</w:t>
+            </w:r>
+          </w:p>
+        </w:tc>
+        <w:tc>
+          <w:tcPr>
+            <w:tcBorders/>
+            <w:shd w:val="clear" w:color="auto" w:fill="FFFFFF"/>
+            <w:tcMar>
+              <w:top w:w="0" w:type="dxa"/>
+              <w:bottom w:w="0" w:type="dxa"/>
+              <w:left w:w="0" w:type="dxa"/>
+              <w:right w:w="0" w:type="dxa"/>
+            </w:tcMar>
+            <w:vAlign w:val="center"/>
+          </w:tcPr>
+          <w:p>
+            <w:pPr>
+              <w:jc w:val="left"/>
+              <w:spacing w:after="100" w:before="100" w:line="240"/>
+              <w:ind w:firstLine="0" w:left="100" w:right="100"/>
+            </w:pPr>
+            <w:r xmlns:w="http://schemas.openxmlformats.org/wordprocessingml/2006/main" xmlns:wp="http://schemas.openxmlformats.org/drawingml/2006/wordprocessingDrawing" xmlns:r="http://schemas.openxmlformats.org/officeDocument/2006/relationships" xmlns:w14="http://schemas.microsoft.com/office/word/2010/wordml">
+              <w:rPr>
+                <w:rFonts w:ascii="Arial" w:hAnsi="Arial" w:eastAsia="Arial" w:cs="Arial"/>
+                <w:sz w:val="14"/>
+                <w:szCs w:val="14"/>
+                <w:color w:val="000000"/>
+              </w:rPr>
+              <w:t xml:space="preserve">Stable</w:t>
+            </w:r>
+          </w:p>
+        </w:tc>
+      </w:tr>
+      <w:tr>
+        <w:trPr>
+          <w:cantSplit/>
+          <w:trHeight w:val="360" w:hRule="auto"/>
+        </w:trPr>
+        <w:tc>
+          <w:tcPr>
             <w:tcBorders>
               <w:bottom w:val="single" w:sz="16" w:space="0" w:color="666666"/>
             </w:tcBorders>
@@ -20491,7 +21400,7 @@
                 <w:szCs w:val="14"/>
                 <w:color w:val="000000"/>
               </w:rPr>
-              <w:t xml:space="preserve">sR</w:t>
+              <w:t xml:space="preserve">fDiv</w:t>
             </w:r>
           </w:p>
         </w:tc>
@@ -20553,7 +21462,7 @@
                 <w:szCs w:val="14"/>
                 <w:color w:val="000000"/>
               </w:rPr>
-              <w:t xml:space="preserve">9,834,000</w:t>
+              <w:t xml:space="preserve">229,800</w:t>
             </w:r>
           </w:p>
         </w:tc>
@@ -20584,7 +21493,7 @@
                 <w:szCs w:val="14"/>
                 <w:color w:val="000000"/>
               </w:rPr>
-              <w:t xml:space="preserve">5</w:t>
+              <w:t xml:space="preserve">20</w:t>
             </w:r>
           </w:p>
         </w:tc>
@@ -20615,7 +21524,7 @@
                 <w:szCs w:val="14"/>
                 <w:color w:val="000000"/>
               </w:rPr>
-              <w:t xml:space="preserve">2.50</w:t>
+              <w:t xml:space="preserve"/>
             </w:r>
           </w:p>
         </w:tc>
@@ -20646,7 +21555,7 @@
                 <w:szCs w:val="14"/>
                 <w:color w:val="000000"/>
               </w:rPr>
-              <w:t xml:space="preserve">20</w:t>
+              <w:t xml:space="preserve">24</w:t>
             </w:r>
           </w:p>
         </w:tc>
@@ -20677,7 +21586,7 @@
                 <w:szCs w:val="14"/>
                 <w:color w:val="000000"/>
               </w:rPr>
-              <w:t xml:space="preserve">1985-2005</w:t>
+              <w:t xml:space="preserve">1968-1991</w:t>
             </w:r>
           </w:p>
         </w:tc>
@@ -20708,7 +21617,7 @@
                 <w:szCs w:val="14"/>
                 <w:color w:val="000000"/>
               </w:rPr>
-              <w:t xml:space="preserve">USA, Canada</w:t>
+              <w:t xml:space="preserve">UK</w:t>
             </w:r>
           </w:p>
         </w:tc>
@@ -20779,7 +21688,7 @@
         <w:t xml:space="preserve"> </w:t>
       </w:r>
       <w:r>
-        <w:t xml:space="preserve">The median spatial extent of the 23 articles is 3.5</w:t>
+        <w:t xml:space="preserve">The median spatial extent of the 24 articles is 2.96248</w:t>
       </w:r>
       <w:r>
         <w:t xml:space="preserve">^{5}</w:t>
@@ -20867,7 +21776,7 @@
         </m:sSup>
       </m:oMath>
       <w:r>
-        <w:t xml:space="preserve">). These articles reported 17 combinations of scales and metrics. Overall, there were 35</w:t>
+        <w:t xml:space="preserve">). These articles reported 18 combinations of scales and metrics. Overall, there were 36</w:t>
       </w:r>
       <w:r>
         <w:t xml:space="preserve"> </w:t>
@@ -20880,7 +21789,7 @@
         <w:t xml:space="preserve">Increase</w:t>
       </w:r>
       <w:r>
-        <w:t xml:space="preserve">, 11</w:t>
+        <w:t xml:space="preserve">, 14</w:t>
       </w:r>
       <w:r>
         <w:t xml:space="preserve"> </w:t>
@@ -20896,7 +21805,7 @@
         <w:t xml:space="preserve"> </w:t>
       </w:r>
       <w:r>
-        <w:t xml:space="preserve">and 10</w:t>
+        <w:t xml:space="preserve">and 9</w:t>
       </w:r>
       <w:r>
         <w:t xml:space="preserve"> </w:t>
@@ -21803,7 +22712,7 @@
         <w:pStyle w:val="FirstParagraph"/>
       </w:pPr>
       <w:r>
-        <w:t xml:space="preserve">Articles reporting trends from more than a single location are uncommon (we only found 23 of them), either due to a lack of data, or because the trend was assessed for the spatial extent of the data. For instance, the US Breeding Bird Survey</w:t>
+        <w:t xml:space="preserve">Articles reporting trends from more than a single location are uncommon (we only found 24 of them), either due to a lack of data, or because the trend was assessed for the spatial extent of the data. For instance, the US Breeding Bird Survey</w:t>
       </w:r>
       <w:r>
         <w:t xml:space="preserve"> </w:t>
@@ -22743,11 +23652,11 @@
       <w:r>
         <w:t xml:space="preserve"> </w:t>
       </w:r>
-      <w:bookmarkStart w:id="b2445fca-8608-4ab3-b9ac-f136d287442c" w:name="tab:notetable"/>
+      <w:bookmarkStart w:id="e724dd81-7d80-46d6-9a1e-12716caf8a25" w:name="tab:notetable"/>
       <w:r>
         <w:t xml:space="preserve">Supplementary informations about each article</w:t>
       </w:r>
-      <w:bookmarkEnd w:id="b2445fca-8608-4ab3-b9ac-f136d287442c"/>
+      <w:bookmarkEnd w:id="e724dd81-7d80-46d6-9a1e-12716caf8a25"/>
     </w:p>
     <w:tbl xmlns:w="http://schemas.openxmlformats.org/wordprocessingml/2006/main" xmlns:r="http://schemas.openxmlformats.org/officeDocument/2006/relationships" xmlns:w14="http://schemas.microsoft.com/office/word/2010/wordml" xmlns:wp="http://schemas.openxmlformats.org/drawingml/2006/wordprocessingDrawing" xmlns:a="http://schemas.openxmlformats.org/drawingml/2006/main" xmlns:pic="http://schemas.openxmlformats.org/drawingml/2006/picture">
       <w:tblPr>
@@ -27129,88 +28038,25 @@
               <w:spacing w:after="100" w:before="100" w:line="240"/>
               <w:ind w:firstLine="0" w:left="100" w:right="100"/>
             </w:pPr>
+            <w:r xmlns:w="http://schemas.openxmlformats.org/wordprocessingml/2006/main" xmlns:wp="http://schemas.openxmlformats.org/drawingml/2006/wordprocessingDrawing" xmlns:r="http://schemas.openxmlformats.org/officeDocument/2006/relationships" xmlns:w14="http://schemas.microsoft.com/office/word/2010/wordml">
+              <w:rPr>
+                <w:rFonts w:ascii="Arial" w:hAnsi="Arial" w:eastAsia="Arial" w:cs="Arial"/>
+                <w:sz w:val="14"/>
+                <w:szCs w:val="14"/>
+                <w:color w:val="000000"/>
+              </w:rPr>
+              <w:t xml:space="preserve">(</w:t>
+            </w:r>
             <w:hyperlink r:id="%23ref-sorte_changes_2005">
               <w:r xmlns:w="http://schemas.openxmlformats.org/wordprocessingml/2006/main" xmlns:wp="http://schemas.openxmlformats.org/drawingml/2006/wordprocessingDrawing" xmlns:r="http://schemas.openxmlformats.org/officeDocument/2006/relationships" xmlns:w14="http://schemas.microsoft.com/office/word/2010/wordml">
                 <w:rPr>
                   <w:rFonts w:ascii="Arial" w:hAnsi="Arial" w:eastAsia="Arial" w:cs="Arial"/>
+                  <w:b/>
                   <w:sz w:val="14"/>
                   <w:szCs w:val="14"/>
                   <w:color w:val="0000FF"/>
                 </w:rPr>
-                <w:t xml:space="preserve">Sorte</w:t>
-              </w:r>
-            </w:hyperlink>
-            <w:hyperlink r:id="%23ref-sorte_changes_2005">
-              <w:r xmlns:w="http://schemas.openxmlformats.org/wordprocessingml/2006/main" xmlns:wp="http://schemas.openxmlformats.org/drawingml/2006/wordprocessingDrawing" xmlns:r="http://schemas.openxmlformats.org/officeDocument/2006/relationships" xmlns:w14="http://schemas.microsoft.com/office/word/2010/wordml">
-                <w:rPr>
-                  <w:rFonts w:ascii="Arial" w:hAnsi="Arial" w:eastAsia="Arial" w:cs="Arial"/>
-                  <w:sz w:val="14"/>
-                  <w:szCs w:val="14"/>
-                  <w:color w:val="0000FF"/>
-                </w:rPr>
-                <w:t xml:space="preserve"> </w:t>
-              </w:r>
-            </w:hyperlink>
-            <w:hyperlink r:id="%23ref-sorte_changes_2005">
-              <w:r xmlns:w="http://schemas.openxmlformats.org/wordprocessingml/2006/main" xmlns:wp="http://schemas.openxmlformats.org/drawingml/2006/wordprocessingDrawing" xmlns:r="http://schemas.openxmlformats.org/officeDocument/2006/relationships" xmlns:w14="http://schemas.microsoft.com/office/word/2010/wordml">
-                <w:rPr>
-                  <w:rFonts w:ascii="Arial" w:hAnsi="Arial" w:eastAsia="Arial" w:cs="Arial"/>
-                  <w:sz w:val="14"/>
-                  <w:szCs w:val="14"/>
-                  <w:color w:val="0000FF"/>
-                </w:rPr>
-                <w:t xml:space="preserve">and</w:t>
-              </w:r>
-            </w:hyperlink>
-            <w:hyperlink r:id="%23ref-sorte_changes_2005">
-              <w:r xmlns:w="http://schemas.openxmlformats.org/wordprocessingml/2006/main" xmlns:wp="http://schemas.openxmlformats.org/drawingml/2006/wordprocessingDrawing" xmlns:r="http://schemas.openxmlformats.org/officeDocument/2006/relationships" xmlns:w14="http://schemas.microsoft.com/office/word/2010/wordml">
-                <w:rPr>
-                  <w:rFonts w:ascii="Arial" w:hAnsi="Arial" w:eastAsia="Arial" w:cs="Arial"/>
-                  <w:sz w:val="14"/>
-                  <w:szCs w:val="14"/>
-                  <w:color w:val="0000FF"/>
-                </w:rPr>
-                <w:t xml:space="preserve"> </w:t>
-              </w:r>
-            </w:hyperlink>
-            <w:hyperlink r:id="%23ref-sorte_changes_2005">
-              <w:r xmlns:w="http://schemas.openxmlformats.org/wordprocessingml/2006/main" xmlns:wp="http://schemas.openxmlformats.org/drawingml/2006/wordprocessingDrawing" xmlns:r="http://schemas.openxmlformats.org/officeDocument/2006/relationships" xmlns:w14="http://schemas.microsoft.com/office/word/2010/wordml">
-                <w:rPr>
-                  <w:rFonts w:ascii="Arial" w:hAnsi="Arial" w:eastAsia="Arial" w:cs="Arial"/>
-                  <w:sz w:val="14"/>
-                  <w:szCs w:val="14"/>
-                  <w:color w:val="0000FF"/>
-                </w:rPr>
-                <w:t xml:space="preserve">Boecklen</w:t>
-              </w:r>
-            </w:hyperlink>
-            <w:r xmlns:w="http://schemas.openxmlformats.org/wordprocessingml/2006/main" xmlns:wp="http://schemas.openxmlformats.org/drawingml/2006/wordprocessingDrawing" xmlns:r="http://schemas.openxmlformats.org/officeDocument/2006/relationships" xmlns:w14="http://schemas.microsoft.com/office/word/2010/wordml">
-              <w:rPr>
-                <w:rFonts w:ascii="Arial" w:hAnsi="Arial" w:eastAsia="Arial" w:cs="Arial"/>
-                <w:sz w:val="14"/>
-                <w:szCs w:val="14"/>
-                <w:color w:val="000000"/>
-              </w:rPr>
-              <w:t xml:space="preserve"> </w:t>
-            </w:r>
-            <w:r xmlns:w="http://schemas.openxmlformats.org/wordprocessingml/2006/main" xmlns:wp="http://schemas.openxmlformats.org/drawingml/2006/wordprocessingDrawing" xmlns:r="http://schemas.openxmlformats.org/officeDocument/2006/relationships" xmlns:w14="http://schemas.microsoft.com/office/word/2010/wordml">
-              <w:rPr>
-                <w:rFonts w:ascii="Arial" w:hAnsi="Arial" w:eastAsia="Arial" w:cs="Arial"/>
-                <w:sz w:val="14"/>
-                <w:szCs w:val="14"/>
-                <w:color w:val="000000"/>
-              </w:rPr>
-              <w:t xml:space="preserve">(</w:t>
-            </w:r>
-            <w:hyperlink r:id="%23ref-sorte_changes_2005">
-              <w:r xmlns:w="http://schemas.openxmlformats.org/wordprocessingml/2006/main" xmlns:wp="http://schemas.openxmlformats.org/drawingml/2006/wordprocessingDrawing" xmlns:r="http://schemas.openxmlformats.org/officeDocument/2006/relationships" xmlns:w14="http://schemas.microsoft.com/office/word/2010/wordml">
-                <w:rPr>
-                  <w:rFonts w:ascii="Arial" w:hAnsi="Arial" w:eastAsia="Arial" w:cs="Arial"/>
-                  <w:sz w:val="14"/>
-                  <w:szCs w:val="14"/>
-                  <w:color w:val="0000FF"/>
-                </w:rPr>
-                <w:t xml:space="preserve">2005</w:t>
+                <w:t xml:space="preserve">sorte_changes_2005?</w:t>
               </w:r>
             </w:hyperlink>
             <w:r xmlns:w="http://schemas.openxmlformats.org/wordprocessingml/2006/main" xmlns:wp="http://schemas.openxmlformats.org/drawingml/2006/wordprocessingDrawing" xmlns:r="http://schemas.openxmlformats.org/officeDocument/2006/relationships" xmlns:w14="http://schemas.microsoft.com/office/word/2010/wordml">
@@ -29469,6 +30315,128 @@
               <w:spacing w:after="100" w:before="100" w:line="240"/>
               <w:ind w:firstLine="0" w:left="100" w:right="100"/>
             </w:pPr>
+            <w:r xmlns:w="http://schemas.openxmlformats.org/wordprocessingml/2006/main" xmlns:wp="http://schemas.openxmlformats.org/drawingml/2006/wordprocessingDrawing" xmlns:r="http://schemas.openxmlformats.org/officeDocument/2006/relationships" xmlns:w14="http://schemas.microsoft.com/office/word/2010/wordml">
+              <w:rPr>
+                <w:rFonts w:ascii="Arial" w:hAnsi="Arial" w:eastAsia="Arial" w:cs="Arial"/>
+                <w:sz w:val="14"/>
+                <w:szCs w:val="14"/>
+                <w:color w:val="000000"/>
+              </w:rPr>
+              <w:t xml:space="preserve"/>
+            </w:r>
+          </w:p>
+        </w:tc>
+        <w:tc>
+          <w:tcPr>
+            <w:tcBorders/>
+            <w:shd w:val="clear" w:color="auto" w:fill="FFFFFF"/>
+            <w:tcMar>
+              <w:top w:w="0" w:type="dxa"/>
+              <w:bottom w:w="0" w:type="dxa"/>
+              <w:left w:w="0" w:type="dxa"/>
+              <w:right w:w="0" w:type="dxa"/>
+            </w:tcMar>
+            <w:vAlign w:val="center"/>
+          </w:tcPr>
+          <w:p>
+            <w:pPr>
+              <w:jc w:val="left"/>
+              <w:spacing w:after="100" w:before="100" w:line="240"/>
+              <w:ind w:firstLine="0" w:left="100" w:right="100"/>
+            </w:pPr>
+            <w:r xmlns:w="http://schemas.openxmlformats.org/wordprocessingml/2006/main" xmlns:wp="http://schemas.openxmlformats.org/drawingml/2006/wordprocessingDrawing" xmlns:r="http://schemas.openxmlformats.org/officeDocument/2006/relationships" xmlns:w14="http://schemas.microsoft.com/office/word/2010/wordml">
+              <w:rPr>
+                <w:rFonts w:ascii="Arial" w:hAnsi="Arial" w:eastAsia="Arial" w:cs="Arial"/>
+                <w:sz w:val="14"/>
+                <w:szCs w:val="14"/>
+                <w:color w:val="000000"/>
+              </w:rPr>
+              <w:t xml:space="preserve"/>
+            </w:r>
+          </w:p>
+        </w:tc>
+        <w:tc>
+          <w:tcPr>
+            <w:tcBorders/>
+            <w:shd w:val="clear" w:color="auto" w:fill="FFFFFF"/>
+            <w:tcMar>
+              <w:top w:w="0" w:type="dxa"/>
+              <w:bottom w:w="0" w:type="dxa"/>
+              <w:left w:w="0" w:type="dxa"/>
+              <w:right w:w="0" w:type="dxa"/>
+            </w:tcMar>
+            <w:vAlign w:val="center"/>
+          </w:tcPr>
+          <w:p>
+            <w:pPr>
+              <w:jc w:val="left"/>
+              <w:spacing w:after="100" w:before="100" w:line="240"/>
+              <w:ind w:firstLine="0" w:left="100" w:right="100"/>
+            </w:pPr>
+            <w:r xmlns:w="http://schemas.openxmlformats.org/wordprocessingml/2006/main" xmlns:wp="http://schemas.openxmlformats.org/drawingml/2006/wordprocessingDrawing" xmlns:r="http://schemas.openxmlformats.org/officeDocument/2006/relationships" xmlns:w14="http://schemas.microsoft.com/office/word/2010/wordml">
+              <w:rPr>
+                <w:rFonts w:ascii="Arial" w:hAnsi="Arial" w:eastAsia="Arial" w:cs="Arial"/>
+                <w:sz w:val="14"/>
+                <w:szCs w:val="14"/>
+                <w:color w:val="000000"/>
+              </w:rPr>
+              <w:t xml:space="preserve">Local</w:t>
+            </w:r>
+          </w:p>
+        </w:tc>
+        <w:tc>
+          <w:tcPr>
+            <w:tcBorders/>
+            <w:shd w:val="clear" w:color="auto" w:fill="FFFFFF"/>
+            <w:tcMar>
+              <w:top w:w="0" w:type="dxa"/>
+              <w:bottom w:w="0" w:type="dxa"/>
+              <w:left w:w="0" w:type="dxa"/>
+              <w:right w:w="0" w:type="dxa"/>
+            </w:tcMar>
+            <w:vAlign w:val="center"/>
+          </w:tcPr>
+          <w:p>
+            <w:pPr>
+              <w:jc w:val="left"/>
+              <w:spacing w:after="100" w:before="100" w:line="240"/>
+              <w:ind w:firstLine="0" w:left="100" w:right="100"/>
+            </w:pPr>
+            <w:r xmlns:w="http://schemas.openxmlformats.org/wordprocessingml/2006/main" xmlns:wp="http://schemas.openxmlformats.org/drawingml/2006/wordprocessingDrawing" xmlns:r="http://schemas.openxmlformats.org/officeDocument/2006/relationships" xmlns:w14="http://schemas.microsoft.com/office/word/2010/wordml">
+              <w:rPr>
+                <w:rFonts w:ascii="Arial" w:hAnsi="Arial" w:eastAsia="Arial" w:cs="Arial"/>
+                <w:sz w:val="14"/>
+                <w:szCs w:val="14"/>
+                <w:color w:val="000000"/>
+              </w:rPr>
+              <w:t xml:space="preserve"/>
+            </w:r>
+          </w:p>
+        </w:tc>
+      </w:tr>
+      <w:tr>
+        <w:trPr>
+          <w:cantSplit/>
+          <w:trHeight w:val="360" w:hRule="auto"/>
+        </w:trPr>
+        <w:tc>
+          <w:tcPr>
+            <w:tcBorders/>
+            <w:shd w:val="clear" w:color="auto" w:fill="FFFFFF"/>
+            <w:tcMar>
+              <w:top w:w="0" w:type="dxa"/>
+              <w:bottom w:w="0" w:type="dxa"/>
+              <w:left w:w="0" w:type="dxa"/>
+              <w:right w:w="0" w:type="dxa"/>
+            </w:tcMar>
+            <w:vAlign w:val="center"/>
+          </w:tcPr>
+          <w:p>
+            <w:pPr>
+              <w:jc w:val="left"/>
+              <w:spacing w:after="100" w:before="100" w:line="240"/>
+              <w:ind w:firstLine="0" w:left="100" w:right="100"/>
+            </w:pPr>
             <w:hyperlink r:id="%23ref-tingley_cryptic_2013">
               <w:r xmlns:w="http://schemas.openxmlformats.org/wordprocessingml/2006/main" xmlns:wp="http://schemas.openxmlformats.org/drawingml/2006/wordprocessingDrawing" xmlns:r="http://schemas.openxmlformats.org/officeDocument/2006/relationships" xmlns:w14="http://schemas.microsoft.com/office/word/2010/wordml">
                 <w:rPr>
@@ -31589,6 +32557,334 @@
         </w:trPr>
         <w:tc>
           <w:tcPr>
+            <w:tcBorders/>
+            <w:shd w:val="clear" w:color="auto" w:fill="FFFFFF"/>
+            <w:tcMar>
+              <w:top w:w="0" w:type="dxa"/>
+              <w:bottom w:w="0" w:type="dxa"/>
+              <w:left w:w="0" w:type="dxa"/>
+              <w:right w:w="0" w:type="dxa"/>
+            </w:tcMar>
+            <w:vAlign w:val="center"/>
+          </w:tcPr>
+          <w:p>
+            <w:pPr>
+              <w:jc w:val="left"/>
+              <w:spacing w:after="100" w:before="100" w:line="240"/>
+              <w:ind w:firstLine="0" w:left="100" w:right="100"/>
+            </w:pPr>
+            <w:r xmlns:w="http://schemas.openxmlformats.org/wordprocessingml/2006/main" xmlns:wp="http://schemas.openxmlformats.org/drawingml/2006/wordprocessingDrawing" xmlns:r="http://schemas.openxmlformats.org/officeDocument/2006/relationships" xmlns:w14="http://schemas.microsoft.com/office/word/2010/wordml">
+              <w:rPr>
+                <w:rFonts w:ascii="Arial" w:hAnsi="Arial" w:eastAsia="Arial" w:cs="Arial"/>
+                <w:sz w:val="14"/>
+                <w:szCs w:val="14"/>
+                <w:color w:val="000000"/>
+              </w:rPr>
+              <w:t xml:space="preserve"/>
+            </w:r>
+          </w:p>
+        </w:tc>
+        <w:tc>
+          <w:tcPr>
+            <w:tcBorders/>
+            <w:shd w:val="clear" w:color="auto" w:fill="FFFFFF"/>
+            <w:tcMar>
+              <w:top w:w="0" w:type="dxa"/>
+              <w:bottom w:w="0" w:type="dxa"/>
+              <w:left w:w="0" w:type="dxa"/>
+              <w:right w:w="0" w:type="dxa"/>
+            </w:tcMar>
+            <w:vAlign w:val="center"/>
+          </w:tcPr>
+          <w:p>
+            <w:pPr>
+              <w:jc w:val="left"/>
+              <w:spacing w:after="100" w:before="100" w:line="240"/>
+              <w:ind w:firstLine="0" w:left="100" w:right="100"/>
+            </w:pPr>
+            <w:r xmlns:w="http://schemas.openxmlformats.org/wordprocessingml/2006/main" xmlns:wp="http://schemas.openxmlformats.org/drawingml/2006/wordprocessingDrawing" xmlns:r="http://schemas.openxmlformats.org/officeDocument/2006/relationships" xmlns:w14="http://schemas.microsoft.com/office/word/2010/wordml">
+              <w:rPr>
+                <w:rFonts w:ascii="Arial" w:hAnsi="Arial" w:eastAsia="Arial" w:cs="Arial"/>
+                <w:sz w:val="14"/>
+                <w:szCs w:val="14"/>
+                <w:color w:val="000000"/>
+              </w:rPr>
+              <w:t xml:space="preserve">sR</w:t>
+            </w:r>
+          </w:p>
+        </w:tc>
+        <w:tc>
+          <w:tcPr>
+            <w:tcBorders/>
+            <w:shd w:val="clear" w:color="auto" w:fill="FFFFFF"/>
+            <w:tcMar>
+              <w:top w:w="0" w:type="dxa"/>
+              <w:bottom w:w="0" w:type="dxa"/>
+              <w:left w:w="0" w:type="dxa"/>
+              <w:right w:w="0" w:type="dxa"/>
+            </w:tcMar>
+            <w:vAlign w:val="center"/>
+          </w:tcPr>
+          <w:p>
+            <w:pPr>
+              <w:jc w:val="left"/>
+              <w:spacing w:after="100" w:before="100" w:line="240"/>
+              <w:ind w:firstLine="0" w:left="100" w:right="100"/>
+            </w:pPr>
+            <w:r xmlns:w="http://schemas.openxmlformats.org/wordprocessingml/2006/main" xmlns:wp="http://schemas.openxmlformats.org/drawingml/2006/wordprocessingDrawing" xmlns:r="http://schemas.openxmlformats.org/officeDocument/2006/relationships" xmlns:w14="http://schemas.microsoft.com/office/word/2010/wordml">
+              <w:rPr>
+                <w:rFonts w:ascii="Arial" w:hAnsi="Arial" w:eastAsia="Arial" w:cs="Arial"/>
+                <w:sz w:val="14"/>
+                <w:szCs w:val="14"/>
+                <w:color w:val="000000"/>
+              </w:rPr>
+              <w:t xml:space="preserve">Local</w:t>
+            </w:r>
+          </w:p>
+        </w:tc>
+        <w:tc>
+          <w:tcPr>
+            <w:tcBorders/>
+            <w:shd w:val="clear" w:color="auto" w:fill="FFFFFF"/>
+            <w:tcMar>
+              <w:top w:w="0" w:type="dxa"/>
+              <w:bottom w:w="0" w:type="dxa"/>
+              <w:left w:w="0" w:type="dxa"/>
+              <w:right w:w="0" w:type="dxa"/>
+            </w:tcMar>
+            <w:vAlign w:val="center"/>
+          </w:tcPr>
+          <w:p>
+            <w:pPr>
+              <w:jc w:val="left"/>
+              <w:spacing w:after="100" w:before="100" w:line="240"/>
+              <w:ind w:firstLine="0" w:left="100" w:right="100"/>
+            </w:pPr>
+            <w:r xmlns:w="http://schemas.openxmlformats.org/wordprocessingml/2006/main" xmlns:wp="http://schemas.openxmlformats.org/drawingml/2006/wordprocessingDrawing" xmlns:r="http://schemas.openxmlformats.org/officeDocument/2006/relationships" xmlns:w14="http://schemas.microsoft.com/office/word/2010/wordml">
+              <w:rPr>
+                <w:rFonts w:ascii="Arial" w:hAnsi="Arial" w:eastAsia="Arial" w:cs="Arial"/>
+                <w:sz w:val="14"/>
+                <w:szCs w:val="14"/>
+                <w:color w:val="000000"/>
+              </w:rPr>
+              <w:t xml:space="preserve"/>
+            </w:r>
+          </w:p>
+        </w:tc>
+      </w:tr>
+      <w:tr>
+        <w:trPr>
+          <w:cantSplit/>
+          <w:trHeight w:val="360" w:hRule="auto"/>
+        </w:trPr>
+        <w:tc>
+          <w:tcPr>
+            <w:tcBorders/>
+            <w:shd w:val="clear" w:color="auto" w:fill="FFFFFF"/>
+            <w:tcMar>
+              <w:top w:w="0" w:type="dxa"/>
+              <w:bottom w:w="0" w:type="dxa"/>
+              <w:left w:w="0" w:type="dxa"/>
+              <w:right w:w="0" w:type="dxa"/>
+            </w:tcMar>
+            <w:vAlign w:val="center"/>
+          </w:tcPr>
+          <w:p>
+            <w:pPr>
+              <w:jc w:val="left"/>
+              <w:spacing w:after="100" w:before="100" w:line="240"/>
+              <w:ind w:firstLine="0" w:left="100" w:right="100"/>
+            </w:pPr>
+            <w:hyperlink r:id="%23ref-petchey_low_2007">
+              <w:r xmlns:w="http://schemas.openxmlformats.org/wordprocessingml/2006/main" xmlns:wp="http://schemas.openxmlformats.org/drawingml/2006/wordprocessingDrawing" xmlns:r="http://schemas.openxmlformats.org/officeDocument/2006/relationships" xmlns:w14="http://schemas.microsoft.com/office/word/2010/wordml">
+                <w:rPr>
+                  <w:rFonts w:ascii="Arial" w:hAnsi="Arial" w:eastAsia="Arial" w:cs="Arial"/>
+                  <w:sz w:val="14"/>
+                  <w:szCs w:val="14"/>
+                  <w:color w:val="0000FF"/>
+                </w:rPr>
+                <w:t xml:space="preserve">Petchey</w:t>
+              </w:r>
+            </w:hyperlink>
+            <w:hyperlink r:id="%23ref-petchey_low_2007">
+              <w:r xmlns:w="http://schemas.openxmlformats.org/wordprocessingml/2006/main" xmlns:wp="http://schemas.openxmlformats.org/drawingml/2006/wordprocessingDrawing" xmlns:r="http://schemas.openxmlformats.org/officeDocument/2006/relationships" xmlns:w14="http://schemas.microsoft.com/office/word/2010/wordml">
+                <w:rPr>
+                  <w:rFonts w:ascii="Arial" w:hAnsi="Arial" w:eastAsia="Arial" w:cs="Arial"/>
+                  <w:sz w:val="14"/>
+                  <w:szCs w:val="14"/>
+                  <w:color w:val="0000FF"/>
+                </w:rPr>
+                <w:t xml:space="preserve"> </w:t>
+              </w:r>
+            </w:hyperlink>
+            <w:hyperlink r:id="%23ref-petchey_low_2007">
+              <w:r xmlns:w="http://schemas.openxmlformats.org/wordprocessingml/2006/main" xmlns:wp="http://schemas.openxmlformats.org/drawingml/2006/wordprocessingDrawing" xmlns:r="http://schemas.openxmlformats.org/officeDocument/2006/relationships" xmlns:w14="http://schemas.microsoft.com/office/word/2010/wordml">
+                <w:rPr>
+                  <w:rFonts w:ascii="Arial" w:hAnsi="Arial" w:eastAsia="Arial" w:cs="Arial"/>
+                  <w:sz w:val="14"/>
+                  <w:szCs w:val="14"/>
+                  <w:color w:val="0000FF"/>
+                </w:rPr>
+                <w:t xml:space="preserve">et</w:t>
+              </w:r>
+            </w:hyperlink>
+            <w:hyperlink r:id="%23ref-petchey_low_2007">
+              <w:r xmlns:w="http://schemas.openxmlformats.org/wordprocessingml/2006/main" xmlns:wp="http://schemas.openxmlformats.org/drawingml/2006/wordprocessingDrawing" xmlns:r="http://schemas.openxmlformats.org/officeDocument/2006/relationships" xmlns:w14="http://schemas.microsoft.com/office/word/2010/wordml">
+                <w:rPr>
+                  <w:rFonts w:ascii="Arial" w:hAnsi="Arial" w:eastAsia="Arial" w:cs="Arial"/>
+                  <w:sz w:val="14"/>
+                  <w:szCs w:val="14"/>
+                  <w:color w:val="0000FF"/>
+                </w:rPr>
+                <w:t xml:space="preserve"> </w:t>
+              </w:r>
+            </w:hyperlink>
+            <w:hyperlink r:id="%23ref-petchey_low_2007">
+              <w:r xmlns:w="http://schemas.openxmlformats.org/wordprocessingml/2006/main" xmlns:wp="http://schemas.openxmlformats.org/drawingml/2006/wordprocessingDrawing" xmlns:r="http://schemas.openxmlformats.org/officeDocument/2006/relationships" xmlns:w14="http://schemas.microsoft.com/office/word/2010/wordml">
+                <w:rPr>
+                  <w:rFonts w:ascii="Arial" w:hAnsi="Arial" w:eastAsia="Arial" w:cs="Arial"/>
+                  <w:sz w:val="14"/>
+                  <w:szCs w:val="14"/>
+                  <w:color w:val="0000FF"/>
+                </w:rPr>
+                <w:t xml:space="preserve">al.</w:t>
+              </w:r>
+            </w:hyperlink>
+            <w:r xmlns:w="http://schemas.openxmlformats.org/wordprocessingml/2006/main" xmlns:wp="http://schemas.openxmlformats.org/drawingml/2006/wordprocessingDrawing" xmlns:r="http://schemas.openxmlformats.org/officeDocument/2006/relationships" xmlns:w14="http://schemas.microsoft.com/office/word/2010/wordml">
+              <w:rPr>
+                <w:rFonts w:ascii="Arial" w:hAnsi="Arial" w:eastAsia="Arial" w:cs="Arial"/>
+                <w:sz w:val="14"/>
+                <w:szCs w:val="14"/>
+                <w:color w:val="000000"/>
+              </w:rPr>
+              <w:t xml:space="preserve"> </w:t>
+            </w:r>
+            <w:r xmlns:w="http://schemas.openxmlformats.org/wordprocessingml/2006/main" xmlns:wp="http://schemas.openxmlformats.org/drawingml/2006/wordprocessingDrawing" xmlns:r="http://schemas.openxmlformats.org/officeDocument/2006/relationships" xmlns:w14="http://schemas.microsoft.com/office/word/2010/wordml">
+              <w:rPr>
+                <w:rFonts w:ascii="Arial" w:hAnsi="Arial" w:eastAsia="Arial" w:cs="Arial"/>
+                <w:sz w:val="14"/>
+                <w:szCs w:val="14"/>
+                <w:color w:val="000000"/>
+              </w:rPr>
+              <w:t xml:space="preserve">(</w:t>
+            </w:r>
+            <w:hyperlink r:id="%23ref-petchey_low_2007">
+              <w:r xmlns:w="http://schemas.openxmlformats.org/wordprocessingml/2006/main" xmlns:wp="http://schemas.openxmlformats.org/drawingml/2006/wordprocessingDrawing" xmlns:r="http://schemas.openxmlformats.org/officeDocument/2006/relationships" xmlns:w14="http://schemas.microsoft.com/office/word/2010/wordml">
+                <w:rPr>
+                  <w:rFonts w:ascii="Arial" w:hAnsi="Arial" w:eastAsia="Arial" w:cs="Arial"/>
+                  <w:sz w:val="14"/>
+                  <w:szCs w:val="14"/>
+                  <w:color w:val="0000FF"/>
+                </w:rPr>
+                <w:t xml:space="preserve">2007</w:t>
+              </w:r>
+            </w:hyperlink>
+            <w:r xmlns:w="http://schemas.openxmlformats.org/wordprocessingml/2006/main" xmlns:wp="http://schemas.openxmlformats.org/drawingml/2006/wordprocessingDrawing" xmlns:r="http://schemas.openxmlformats.org/officeDocument/2006/relationships" xmlns:w14="http://schemas.microsoft.com/office/word/2010/wordml">
+              <w:rPr>
+                <w:rFonts w:ascii="Arial" w:hAnsi="Arial" w:eastAsia="Arial" w:cs="Arial"/>
+                <w:sz w:val="14"/>
+                <w:szCs w:val="14"/>
+                <w:color w:val="000000"/>
+              </w:rPr>
+              <w:t xml:space="preserve">)</w:t>
+            </w:r>
+          </w:p>
+        </w:tc>
+        <w:tc>
+          <w:tcPr>
+            <w:tcBorders/>
+            <w:shd w:val="clear" w:color="auto" w:fill="FFFFFF"/>
+            <w:tcMar>
+              <w:top w:w="0" w:type="dxa"/>
+              <w:bottom w:w="0" w:type="dxa"/>
+              <w:left w:w="0" w:type="dxa"/>
+              <w:right w:w="0" w:type="dxa"/>
+            </w:tcMar>
+            <w:vAlign w:val="center"/>
+          </w:tcPr>
+          <w:p>
+            <w:pPr>
+              <w:jc w:val="left"/>
+              <w:spacing w:after="100" w:before="100" w:line="240"/>
+              <w:ind w:firstLine="0" w:left="100" w:right="100"/>
+            </w:pPr>
+            <w:r xmlns:w="http://schemas.openxmlformats.org/wordprocessingml/2006/main" xmlns:wp="http://schemas.openxmlformats.org/drawingml/2006/wordprocessingDrawing" xmlns:r="http://schemas.openxmlformats.org/officeDocument/2006/relationships" xmlns:w14="http://schemas.microsoft.com/office/word/2010/wordml">
+              <w:rPr>
+                <w:rFonts w:ascii="Arial" w:hAnsi="Arial" w:eastAsia="Arial" w:cs="Arial"/>
+                <w:sz w:val="14"/>
+                <w:szCs w:val="14"/>
+                <w:color w:val="000000"/>
+              </w:rPr>
+              <w:t xml:space="preserve">sR</w:t>
+            </w:r>
+          </w:p>
+        </w:tc>
+        <w:tc>
+          <w:tcPr>
+            <w:tcBorders/>
+            <w:shd w:val="clear" w:color="auto" w:fill="FFFFFF"/>
+            <w:tcMar>
+              <w:top w:w="0" w:type="dxa"/>
+              <w:bottom w:w="0" w:type="dxa"/>
+              <w:left w:w="0" w:type="dxa"/>
+              <w:right w:w="0" w:type="dxa"/>
+            </w:tcMar>
+            <w:vAlign w:val="center"/>
+          </w:tcPr>
+          <w:p>
+            <w:pPr>
+              <w:jc w:val="left"/>
+              <w:spacing w:after="100" w:before="100" w:line="240"/>
+              <w:ind w:firstLine="0" w:left="100" w:right="100"/>
+            </w:pPr>
+            <w:r xmlns:w="http://schemas.openxmlformats.org/wordprocessingml/2006/main" xmlns:wp="http://schemas.openxmlformats.org/drawingml/2006/wordprocessingDrawing" xmlns:r="http://schemas.openxmlformats.org/officeDocument/2006/relationships" xmlns:w14="http://schemas.microsoft.com/office/word/2010/wordml">
+              <w:rPr>
+                <w:rFonts w:ascii="Arial" w:hAnsi="Arial" w:eastAsia="Arial" w:cs="Arial"/>
+                <w:sz w:val="14"/>
+                <w:szCs w:val="14"/>
+                <w:color w:val="000000"/>
+              </w:rPr>
+              <w:t xml:space="preserve">Local</w:t>
+            </w:r>
+          </w:p>
+        </w:tc>
+        <w:tc>
+          <w:tcPr>
+            <w:tcBorders/>
+            <w:shd w:val="clear" w:color="auto" w:fill="FFFFFF"/>
+            <w:tcMar>
+              <w:top w:w="0" w:type="dxa"/>
+              <w:bottom w:w="0" w:type="dxa"/>
+              <w:left w:w="0" w:type="dxa"/>
+              <w:right w:w="0" w:type="dxa"/>
+            </w:tcMar>
+            <w:vAlign w:val="center"/>
+          </w:tcPr>
+          <w:p>
+            <w:pPr>
+              <w:jc w:val="left"/>
+              <w:spacing w:after="100" w:before="100" w:line="240"/>
+              <w:ind w:firstLine="0" w:left="100" w:right="100"/>
+            </w:pPr>
+            <w:r xmlns:w="http://schemas.openxmlformats.org/wordprocessingml/2006/main" xmlns:wp="http://schemas.openxmlformats.org/drawingml/2006/wordprocessingDrawing" xmlns:r="http://schemas.openxmlformats.org/officeDocument/2006/relationships" xmlns:w14="http://schemas.microsoft.com/office/word/2010/wordml">
+              <w:rPr>
+                <w:rFonts w:ascii="Arial" w:hAnsi="Arial" w:eastAsia="Arial" w:cs="Arial"/>
+                <w:sz w:val="14"/>
+                <w:szCs w:val="14"/>
+                <w:color w:val="000000"/>
+              </w:rPr>
+              <w:t xml:space="preserve">Summer (breeding) distribution of the British avifauna, 2298 grid cells of 10*10 Km. "Species richness [...] from [...] (mean ± 1 SD = 80·6 ± 13·1) in Atlas 1 and from [...] (80·0 ± 15·2) in Atlas 2. "</w:t>
+            </w:r>
+          </w:p>
+        </w:tc>
+      </w:tr>
+      <w:tr>
+        <w:trPr>
+          <w:cantSplit/>
+          <w:trHeight w:val="360" w:hRule="auto"/>
+        </w:trPr>
+        <w:tc>
+          <w:tcPr>
             <w:tcBorders>
               <w:bottom w:val="single" w:sz="16" w:space="0" w:color="666666"/>
             </w:tcBorders>
@@ -31645,7 +32941,7 @@
                 <w:szCs w:val="14"/>
                 <w:color w:val="000000"/>
               </w:rPr>
-              <w:t xml:space="preserve">sR</w:t>
+              <w:t xml:space="preserve">fDiv</w:t>
             </w:r>
           </w:p>
         </w:tc>
@@ -31707,7 +33003,7 @@
                 <w:szCs w:val="14"/>
                 <w:color w:val="000000"/>
               </w:rPr>
-              <w:t xml:space="preserve"/>
+              <w:t xml:space="preserve">"FD ranged from [...](mean ± 1 SD = 0·58 ± 0·08) in Atlas 1 and from [...] (mean ± 1 SD = 0·59 ± 0·09) in Atlas 2"</w:t>
             </w:r>
           </w:p>
         </w:tc>
@@ -31830,7 +33126,16 @@
         <w:t xml:space="preserve"> </w:t>
       </w:r>
       <w:r>
-        <w:t xml:space="preserve">“Species and Area.”</w:t>
+        <w:t xml:space="preserve">“Species and</w:t>
+      </w:r>
+      <w:r>
+        <w:t xml:space="preserve"> </w:t>
+      </w:r>
+      <w:r>
+        <w:t xml:space="preserve">Area</w:t>
+      </w:r>
+      <w:r>
+        <w:t xml:space="preserve">.”</w:t>
       </w:r>
       <w:r>
         <w:t xml:space="preserve"> </w:t>
@@ -31876,7 +33181,22 @@
         <w:t xml:space="preserve"> </w:t>
       </w:r>
       <w:r>
-        <w:t xml:space="preserve">“Temporal Changes in Bird Functional Diversity Across the United States.”</w:t>
+        <w:t xml:space="preserve">“Temporal Changes in Bird Functional Diversity Across the</w:t>
+      </w:r>
+      <w:r>
+        <w:t xml:space="preserve"> </w:t>
+      </w:r>
+      <w:r>
+        <w:t xml:space="preserve">United</w:t>
+      </w:r>
+      <w:r>
+        <w:t xml:space="preserve"> </w:t>
+      </w:r>
+      <w:r>
+        <w:t xml:space="preserve">States</w:t>
+      </w:r>
+      <w:r>
+        <w:t xml:space="preserve">.”</w:t>
       </w:r>
       <w:r>
         <w:t xml:space="preserve"> </w:t>
@@ -31922,7 +33242,16 @@
         <w:t xml:space="preserve"> </w:t>
       </w:r>
       <w:r>
-        <w:t xml:space="preserve">“Has the Earth’s Sixth Mass Extinction Already Arrived?”</w:t>
+        <w:t xml:space="preserve">“Has the</w:t>
+      </w:r>
+      <w:r>
+        <w:t xml:space="preserve"> </w:t>
+      </w:r>
+      <w:r>
+        <w:t xml:space="preserve">Earth</w:t>
+      </w:r>
+      <w:r>
+        <w:t xml:space="preserve">’s Sixth Mass Extinction Already Arrived?”</w:t>
       </w:r>
       <w:r>
         <w:t xml:space="preserve"> </w:t>
@@ -32057,7 +33386,16 @@
         <w:t xml:space="preserve"> </w:t>
       </w:r>
       <w:r>
-        <w:t xml:space="preserve">“Geographic Variation in the Population Trends of Common Breeding Birds Across Central Europe.”</w:t>
+        <w:t xml:space="preserve">“Geographic Variation in the Population Trends of Common Breeding Birds Across Central</w:t>
+      </w:r>
+      <w:r>
+        <w:t xml:space="preserve"> </w:t>
+      </w:r>
+      <w:r>
+        <w:t xml:space="preserve">Europe</w:t>
+      </w:r>
+      <w:r>
+        <w:t xml:space="preserve">.”</w:t>
       </w:r>
       <w:r>
         <w:t xml:space="preserve"> </w:t>
@@ -32103,7 +33441,31 @@
         <w:t xml:space="preserve"> </w:t>
       </w:r>
       <w:r>
-        <w:t xml:space="preserve">“Using Red List Indices to Measure Progress Towards the 2010 Target and Beyond.”</w:t>
+        <w:t xml:space="preserve">“Using</w:t>
+      </w:r>
+      <w:r>
+        <w:t xml:space="preserve"> </w:t>
+      </w:r>
+      <w:r>
+        <w:t xml:space="preserve">Red</w:t>
+      </w:r>
+      <w:r>
+        <w:t xml:space="preserve"> </w:t>
+      </w:r>
+      <w:r>
+        <w:t xml:space="preserve">List</w:t>
+      </w:r>
+      <w:r>
+        <w:t xml:space="preserve"> </w:t>
+      </w:r>
+      <w:r>
+        <w:t xml:space="preserve">Indices</w:t>
+      </w:r>
+      <w:r>
+        <w:t xml:space="preserve"> </w:t>
+      </w:r>
+      <w:r>
+        <w:t xml:space="preserve">to Measure Progress Towards the 2010 Target and Beyond.”</w:t>
       </w:r>
       <w:r>
         <w:t xml:space="preserve"> </w:t>
@@ -32149,7 +33511,28 @@
         <w:t xml:space="preserve"> </w:t>
       </w:r>
       <w:r>
-        <w:t xml:space="preserve">“Improvements to the Red List Index.”</w:t>
+        <w:t xml:space="preserve">“Improvements to the</w:t>
+      </w:r>
+      <w:r>
+        <w:t xml:space="preserve"> </w:t>
+      </w:r>
+      <w:r>
+        <w:t xml:space="preserve">Red</w:t>
+      </w:r>
+      <w:r>
+        <w:t xml:space="preserve"> </w:t>
+      </w:r>
+      <w:r>
+        <w:t xml:space="preserve">List</w:t>
+      </w:r>
+      <w:r>
+        <w:t xml:space="preserve"> </w:t>
+      </w:r>
+      <w:r>
+        <w:t xml:space="preserve">Index</w:t>
+      </w:r>
+      <w:r>
+        <w:t xml:space="preserve">.”</w:t>
       </w:r>
       <w:r>
         <w:t xml:space="preserve"> </w:t>
@@ -32159,21 +33542,7 @@
           <w:iCs/>
           <w:i/>
         </w:rPr>
-        <w:t xml:space="preserve">PLOS</w:t>
-      </w:r>
-      <w:r>
-        <w:rPr>
-          <w:iCs/>
-          <w:i/>
-        </w:rPr>
-        <w:t xml:space="preserve"> </w:t>
-      </w:r>
-      <w:r>
-        <w:rPr>
-          <w:iCs/>
-          <w:i/>
-        </w:rPr>
-        <w:t xml:space="preserve">ONE</w:t>
+        <w:t xml:space="preserve">PLOS ONE</w:t>
       </w:r>
       <w:r>
         <w:t xml:space="preserve"> </w:t>
@@ -32203,13 +33572,91 @@
         <w:pStyle w:val="Bibliography"/>
       </w:pPr>
       <w:r>
-        <w:t xml:space="preserve">Butchart, Stuart H. M., Alison J. Stattersfield, Leon A. Bennun, Sue M. Shutes, H. Resit Akçakaya, Jonathan E. M. Baillie, Simon N. Stuart, Craig Hilton-Taylor, and Georgina M. Mace. 2004.</w:t>
-      </w:r>
-      <w:r>
-        <w:t xml:space="preserve"> </w:t>
-      </w:r>
-      <w:r>
-        <w:t xml:space="preserve">“Measuring Global Trends in the Status of Biodiversity: Red List Indices for Birds.”</w:t>
+        <w:t xml:space="preserve">Butchart, Stuart H. M, Alison J Stattersfield, Leon A Bennun, Sue M Shutes, H. Resit Akçakaya, Jonathan E. M Baillie, Simon N Stuart, Craig Hilton-Taylor, and Georgina M Mace. 2004.</w:t>
+      </w:r>
+      <w:r>
+        <w:t xml:space="preserve"> </w:t>
+      </w:r>
+      <w:r>
+        <w:t xml:space="preserve">“Measuring</w:t>
+      </w:r>
+      <w:r>
+        <w:t xml:space="preserve"> </w:t>
+      </w:r>
+      <w:r>
+        <w:t xml:space="preserve">Global</w:t>
+      </w:r>
+      <w:r>
+        <w:t xml:space="preserve"> </w:t>
+      </w:r>
+      <w:r>
+        <w:t xml:space="preserve">Trends</w:t>
+      </w:r>
+      <w:r>
+        <w:t xml:space="preserve"> </w:t>
+      </w:r>
+      <w:r>
+        <w:t xml:space="preserve">in the</w:t>
+      </w:r>
+      <w:r>
+        <w:t xml:space="preserve"> </w:t>
+      </w:r>
+      <w:r>
+        <w:t xml:space="preserve">Status</w:t>
+      </w:r>
+      <w:r>
+        <w:t xml:space="preserve"> </w:t>
+      </w:r>
+      <w:r>
+        <w:t xml:space="preserve">of</w:t>
+      </w:r>
+      <w:r>
+        <w:t xml:space="preserve"> </w:t>
+      </w:r>
+      <w:r>
+        <w:t xml:space="preserve">Biodiversity</w:t>
+      </w:r>
+      <w:r>
+        <w:t xml:space="preserve">:</w:t>
+      </w:r>
+      <w:r>
+        <w:t xml:space="preserve"> </w:t>
+      </w:r>
+      <w:r>
+        <w:t xml:space="preserve">Red</w:t>
+      </w:r>
+      <w:r>
+        <w:t xml:space="preserve"> </w:t>
+      </w:r>
+      <w:r>
+        <w:t xml:space="preserve">List</w:t>
+      </w:r>
+      <w:r>
+        <w:t xml:space="preserve"> </w:t>
+      </w:r>
+      <w:r>
+        <w:t xml:space="preserve">Indices</w:t>
+      </w:r>
+      <w:r>
+        <w:t xml:space="preserve"> </w:t>
+      </w:r>
+      <w:r>
+        <w:t xml:space="preserve">for</w:t>
+      </w:r>
+      <w:r>
+        <w:t xml:space="preserve"> </w:t>
+      </w:r>
+      <w:r>
+        <w:t xml:space="preserve">Birds</w:t>
+      </w:r>
+      <w:r>
+        <w:t xml:space="preserve">.”</w:t>
+      </w:r>
+      <w:r>
+        <w:t xml:space="preserve"> </w:t>
+      </w:r>
+      <w:r>
+        <w:t xml:space="preserve">Edited by Walt V. Reid.</w:t>
       </w:r>
       <w:r>
         <w:t xml:space="preserve"> </w:t>
@@ -32219,21 +33666,7 @@
           <w:iCs/>
           <w:i/>
         </w:rPr>
-        <w:t xml:space="preserve">PLOS</w:t>
-      </w:r>
-      <w:r>
-        <w:rPr>
-          <w:iCs/>
-          <w:i/>
-        </w:rPr>
-        <w:t xml:space="preserve"> </w:t>
-      </w:r>
-      <w:r>
-        <w:rPr>
-          <w:iCs/>
-          <w:i/>
-        </w:rPr>
-        <w:t xml:space="preserve">Biology</w:t>
+        <w:t xml:space="preserve">PLoS Biology</w:t>
       </w:r>
       <w:r>
         <w:t xml:space="preserve"> </w:t>
@@ -32430,7 +33863,16 @@
         <w:t xml:space="preserve"> </w:t>
       </w:r>
       <w:r>
-        <w:t xml:space="preserve">“Agricultural Intensification and the Collapse of Europe’s Farmland Bird Populations.”</w:t>
+        <w:t xml:space="preserve">“Agricultural Intensification and the Collapse of</w:t>
+      </w:r>
+      <w:r>
+        <w:t xml:space="preserve"> </w:t>
+      </w:r>
+      <w:r>
+        <w:t xml:space="preserve">Europe</w:t>
+      </w:r>
+      <w:r>
+        <w:t xml:space="preserve">’s Farmland Bird Populations.”</w:t>
       </w:r>
       <w:r>
         <w:t xml:space="preserve"> </w:t>
@@ -32476,7 +33918,64 @@
         <w:t xml:space="preserve"> </w:t>
       </w:r>
       <w:r>
-        <w:t xml:space="preserve">“Assemblage Time Series Reveal Biodiversity Change but Not Systematic Loss.”</w:t>
+        <w:t xml:space="preserve">“Assemblage</w:t>
+      </w:r>
+      <w:r>
+        <w:t xml:space="preserve"> </w:t>
+      </w:r>
+      <w:r>
+        <w:t xml:space="preserve">Time</w:t>
+      </w:r>
+      <w:r>
+        <w:t xml:space="preserve"> </w:t>
+      </w:r>
+      <w:r>
+        <w:t xml:space="preserve">Series</w:t>
+      </w:r>
+      <w:r>
+        <w:t xml:space="preserve"> </w:t>
+      </w:r>
+      <w:r>
+        <w:t xml:space="preserve">Reveal</w:t>
+      </w:r>
+      <w:r>
+        <w:t xml:space="preserve"> </w:t>
+      </w:r>
+      <w:r>
+        <w:t xml:space="preserve">Biodiversity</w:t>
+      </w:r>
+      <w:r>
+        <w:t xml:space="preserve"> </w:t>
+      </w:r>
+      <w:r>
+        <w:t xml:space="preserve">Change</w:t>
+      </w:r>
+      <w:r>
+        <w:t xml:space="preserve"> </w:t>
+      </w:r>
+      <w:r>
+        <w:t xml:space="preserve">but</w:t>
+      </w:r>
+      <w:r>
+        <w:t xml:space="preserve"> </w:t>
+      </w:r>
+      <w:r>
+        <w:t xml:space="preserve">Not</w:t>
+      </w:r>
+      <w:r>
+        <w:t xml:space="preserve"> </w:t>
+      </w:r>
+      <w:r>
+        <w:t xml:space="preserve">Systematic</w:t>
+      </w:r>
+      <w:r>
+        <w:t xml:space="preserve"> </w:t>
+      </w:r>
+      <w:r>
+        <w:t xml:space="preserve">Loss</w:t>
+      </w:r>
+      <w:r>
+        <w:t xml:space="preserve">.”</w:t>
       </w:r>
       <w:r>
         <w:t xml:space="preserve"> </w:t>
@@ -32568,7 +34067,16 @@
         <w:t xml:space="preserve"> </w:t>
       </w:r>
       <w:r>
-        <w:t xml:space="preserve">“Low-Intensity Agriculture Increases Farmland Bird Abundances in France.”</w:t>
+        <w:t xml:space="preserve">“Low-Intensity Agriculture Increases Farmland Bird Abundances in</w:t>
+      </w:r>
+      <w:r>
+        <w:t xml:space="preserve"> </w:t>
+      </w:r>
+      <w:r>
+        <w:t xml:space="preserve">France</w:t>
+      </w:r>
+      <w:r>
+        <w:t xml:space="preserve">.”</w:t>
       </w:r>
       <w:r>
         <w:t xml:space="preserve"> </w:t>
@@ -32660,7 +34168,106 @@
         <w:t xml:space="preserve"> </w:t>
       </w:r>
       <w:r>
-        <w:t xml:space="preserve">“Disentangling the Relative Importance of Changes in Climate and Land-Use Intensity in Driving Recent Bird Population Trends.”</w:t>
+        <w:t xml:space="preserve">“Disentangling the</w:t>
+      </w:r>
+      <w:r>
+        <w:t xml:space="preserve"> </w:t>
+      </w:r>
+      <w:r>
+        <w:t xml:space="preserve">Relative</w:t>
+      </w:r>
+      <w:r>
+        <w:t xml:space="preserve"> </w:t>
+      </w:r>
+      <w:r>
+        <w:t xml:space="preserve">Importance</w:t>
+      </w:r>
+      <w:r>
+        <w:t xml:space="preserve"> </w:t>
+      </w:r>
+      <w:r>
+        <w:t xml:space="preserve">of</w:t>
+      </w:r>
+      <w:r>
+        <w:t xml:space="preserve"> </w:t>
+      </w:r>
+      <w:r>
+        <w:t xml:space="preserve">Changes</w:t>
+      </w:r>
+      <w:r>
+        <w:t xml:space="preserve"> </w:t>
+      </w:r>
+      <w:r>
+        <w:t xml:space="preserve">in</w:t>
+      </w:r>
+      <w:r>
+        <w:t xml:space="preserve"> </w:t>
+      </w:r>
+      <w:r>
+        <w:t xml:space="preserve">Climate</w:t>
+      </w:r>
+      <w:r>
+        <w:t xml:space="preserve"> </w:t>
+      </w:r>
+      <w:r>
+        <w:t xml:space="preserve">and</w:t>
+      </w:r>
+      <w:r>
+        <w:t xml:space="preserve"> </w:t>
+      </w:r>
+      <w:r>
+        <w:t xml:space="preserve">Land</w:t>
+      </w:r>
+      <w:r>
+        <w:t xml:space="preserve">-</w:t>
+      </w:r>
+      <w:r>
+        <w:t xml:space="preserve">Use</w:t>
+      </w:r>
+      <w:r>
+        <w:t xml:space="preserve"> </w:t>
+      </w:r>
+      <w:r>
+        <w:t xml:space="preserve">Intensity</w:t>
+      </w:r>
+      <w:r>
+        <w:t xml:space="preserve"> </w:t>
+      </w:r>
+      <w:r>
+        <w:t xml:space="preserve">in</w:t>
+      </w:r>
+      <w:r>
+        <w:t xml:space="preserve"> </w:t>
+      </w:r>
+      <w:r>
+        <w:t xml:space="preserve">Driving</w:t>
+      </w:r>
+      <w:r>
+        <w:t xml:space="preserve"> </w:t>
+      </w:r>
+      <w:r>
+        <w:t xml:space="preserve">Recent</w:t>
+      </w:r>
+      <w:r>
+        <w:t xml:space="preserve"> </w:t>
+      </w:r>
+      <w:r>
+        <w:t xml:space="preserve">Bird</w:t>
+      </w:r>
+      <w:r>
+        <w:t xml:space="preserve"> </w:t>
+      </w:r>
+      <w:r>
+        <w:t xml:space="preserve">Population</w:t>
+      </w:r>
+      <w:r>
+        <w:t xml:space="preserve"> </w:t>
+      </w:r>
+      <w:r>
+        <w:t xml:space="preserve">Trends</w:t>
+      </w:r>
+      <w:r>
+        <w:t xml:space="preserve">.”</w:t>
       </w:r>
       <w:r>
         <w:t xml:space="preserve"> </w:t>
@@ -32676,21 +34283,7 @@
           <w:iCs/>
           <w:i/>
         </w:rPr>
-        <w:t xml:space="preserve">PLoS</w:t>
-      </w:r>
-      <w:r>
-        <w:rPr>
-          <w:iCs/>
-          <w:i/>
-        </w:rPr>
-        <w:t xml:space="preserve"> </w:t>
-      </w:r>
-      <w:r>
-        <w:rPr>
-          <w:iCs/>
-          <w:i/>
-        </w:rPr>
-        <w:t xml:space="preserve">ONE</w:t>
+        <w:t xml:space="preserve">PLoS ONE</w:t>
       </w:r>
       <w:r>
         <w:t xml:space="preserve"> </w:t>
@@ -32726,7 +34319,16 @@
         <w:t xml:space="preserve"> </w:t>
       </w:r>
       <w:r>
-        <w:t xml:space="preserve">“A State of the Art Review on Birds as Indicators of Biodiversity: Advances, Challenges, and Future Directions.”</w:t>
+        <w:t xml:space="preserve">“A State of the Art Review on Birds as Indicators of Biodiversity:</w:t>
+      </w:r>
+      <w:r>
+        <w:t xml:space="preserve"> </w:t>
+      </w:r>
+      <w:r>
+        <w:t xml:space="preserve">Advances</w:t>
+      </w:r>
+      <w:r>
+        <w:t xml:space="preserve">, Challenges, and Future Directions.”</w:t>
       </w:r>
       <w:r>
         <w:t xml:space="preserve"> </w:t>
@@ -32772,7 +34374,22 @@
         <w:t xml:space="preserve"> </w:t>
       </w:r>
       <w:r>
-        <w:t xml:space="preserve">“Temporal Homogenization of Functional and Beta Diversity in Bird Communities of the Swiss Alps.”</w:t>
+        <w:t xml:space="preserve">“Temporal Homogenization of Functional and Beta Diversity in Bird Communities of the</w:t>
+      </w:r>
+      <w:r>
+        <w:t xml:space="preserve"> </w:t>
+      </w:r>
+      <w:r>
+        <w:t xml:space="preserve">Swiss</w:t>
+      </w:r>
+      <w:r>
+        <w:t xml:space="preserve"> </w:t>
+      </w:r>
+      <w:r>
+        <w:t xml:space="preserve">Alps</w:t>
+      </w:r>
+      <w:r>
+        <w:t xml:space="preserve">.”</w:t>
       </w:r>
       <w:r>
         <w:t xml:space="preserve"> </w:t>
@@ -32886,7 +34503,19 @@
         <w:t xml:space="preserve"> </w:t>
       </w:r>
       <w:r>
-        <w:t xml:space="preserve">“Developing Indicators for European Birds.”</w:t>
+        <w:t xml:space="preserve">“Developing Indicators for</w:t>
+      </w:r>
+      <w:r>
+        <w:t xml:space="preserve"> </w:t>
+      </w:r>
+      <w:r>
+        <w:t xml:space="preserve">European</w:t>
+      </w:r>
+      <w:r>
+        <w:t xml:space="preserve"> </w:t>
+      </w:r>
+      <w:r>
+        <w:t xml:space="preserve">Birds.”</w:t>
       </w:r>
       <w:r>
         <w:t xml:space="preserve"> </w:t>
@@ -32932,13 +34561,31 @@
         <w:t xml:space="preserve"> </w:t>
       </w:r>
       <w:r>
-        <w:t xml:space="preserve">“The Role of the</w:t>
-      </w:r>
-      <w:r>
-        <w:t xml:space="preserve"> </w:t>
-      </w:r>
-      <w:r>
-        <w:t xml:space="preserve">‘Accidental’</w:t>
+        <w:t xml:space="preserve">“The</w:t>
+      </w:r>
+      <w:r>
+        <w:t xml:space="preserve"> </w:t>
+      </w:r>
+      <w:r>
+        <w:t xml:space="preserve">Role</w:t>
+      </w:r>
+      <w:r>
+        <w:t xml:space="preserve"> </w:t>
+      </w:r>
+      <w:r>
+        <w:t xml:space="preserve">of the</w:t>
+      </w:r>
+      <w:r>
+        <w:t xml:space="preserve"> </w:t>
+      </w:r>
+      <w:r>
+        <w:t xml:space="preserve">‘</w:t>
+      </w:r>
+      <w:r>
+        <w:t xml:space="preserve">Accidental</w:t>
+      </w:r>
+      <w:r>
+        <w:t xml:space="preserve">’</w:t>
       </w:r>
       <w:r>
         <w:t xml:space="preserve">.”</w:t>
@@ -32987,7 +34634,19 @@
         <w:t xml:space="preserve"> </w:t>
       </w:r>
       <w:r>
-        <w:t xml:space="preserve">“Assessing Trends in Biodiversity over Space and Time Using the Example of British Breeding Birds.”</w:t>
+        <w:t xml:space="preserve">“Assessing Trends in Biodiversity over Space and Time Using the Example of</w:t>
+      </w:r>
+      <w:r>
+        <w:t xml:space="preserve"> </w:t>
+      </w:r>
+      <w:r>
+        <w:t xml:space="preserve">British</w:t>
+      </w:r>
+      <w:r>
+        <w:t xml:space="preserve"> </w:t>
+      </w:r>
+      <w:r>
+        <w:t xml:space="preserve">Breeding Birds.”</w:t>
       </w:r>
       <w:r>
         <w:t xml:space="preserve"> </w:t>
@@ -33079,7 +34738,55 @@
         <w:t xml:space="preserve"> </w:t>
       </w:r>
       <w:r>
-        <w:t xml:space="preserve">“Diversity and Evenness: A Unifying Notation and Its Consequences.”</w:t>
+        <w:t xml:space="preserve">“Diversity and</w:t>
+      </w:r>
+      <w:r>
+        <w:t xml:space="preserve"> </w:t>
+      </w:r>
+      <w:r>
+        <w:t xml:space="preserve">Evenness</w:t>
+      </w:r>
+      <w:r>
+        <w:t xml:space="preserve">:</w:t>
+      </w:r>
+      <w:r>
+        <w:t xml:space="preserve"> </w:t>
+      </w:r>
+      <w:r>
+        <w:t xml:space="preserve">A</w:t>
+      </w:r>
+      <w:r>
+        <w:t xml:space="preserve"> </w:t>
+      </w:r>
+      <w:r>
+        <w:t xml:space="preserve">Unifying</w:t>
+      </w:r>
+      <w:r>
+        <w:t xml:space="preserve"> </w:t>
+      </w:r>
+      <w:r>
+        <w:t xml:space="preserve">Notation</w:t>
+      </w:r>
+      <w:r>
+        <w:t xml:space="preserve"> </w:t>
+      </w:r>
+      <w:r>
+        <w:t xml:space="preserve">and</w:t>
+      </w:r>
+      <w:r>
+        <w:t xml:space="preserve"> </w:t>
+      </w:r>
+      <w:r>
+        <w:t xml:space="preserve">Its</w:t>
+      </w:r>
+      <w:r>
+        <w:t xml:space="preserve"> </w:t>
+      </w:r>
+      <w:r>
+        <w:t xml:space="preserve">Consequences</w:t>
+      </w:r>
+      <w:r>
+        <w:t xml:space="preserve">.”</w:t>
       </w:r>
       <w:r>
         <w:t xml:space="preserve"> </w:t>
@@ -33125,7 +34832,58 @@
         <w:t xml:space="preserve"> </w:t>
       </w:r>
       <w:r>
-        <w:t xml:space="preserve">“Data Integration for Large-Scale Models of Species Distributions.”</w:t>
+        <w:t xml:space="preserve">“Data</w:t>
+      </w:r>
+      <w:r>
+        <w:t xml:space="preserve"> </w:t>
+      </w:r>
+      <w:r>
+        <w:t xml:space="preserve">Integration</w:t>
+      </w:r>
+      <w:r>
+        <w:t xml:space="preserve"> </w:t>
+      </w:r>
+      <w:r>
+        <w:t xml:space="preserve">for</w:t>
+      </w:r>
+      <w:r>
+        <w:t xml:space="preserve"> </w:t>
+      </w:r>
+      <w:r>
+        <w:t xml:space="preserve">Large</w:t>
+      </w:r>
+      <w:r>
+        <w:t xml:space="preserve">-</w:t>
+      </w:r>
+      <w:r>
+        <w:t xml:space="preserve">Scale</w:t>
+      </w:r>
+      <w:r>
+        <w:t xml:space="preserve"> </w:t>
+      </w:r>
+      <w:r>
+        <w:t xml:space="preserve">Models</w:t>
+      </w:r>
+      <w:r>
+        <w:t xml:space="preserve"> </w:t>
+      </w:r>
+      <w:r>
+        <w:t xml:space="preserve">of</w:t>
+      </w:r>
+      <w:r>
+        <w:t xml:space="preserve"> </w:t>
+      </w:r>
+      <w:r>
+        <w:t xml:space="preserve">Species</w:t>
+      </w:r>
+      <w:r>
+        <w:t xml:space="preserve"> </w:t>
+      </w:r>
+      <w:r>
+        <w:t xml:space="preserve">Distributions</w:t>
+      </w:r>
+      <w:r>
+        <w:t xml:space="preserve">.”</w:t>
       </w:r>
       <w:r>
         <w:t xml:space="preserve"> </w:t>
@@ -33309,7 +35067,19 @@
         <w:t xml:space="preserve"> </w:t>
       </w:r>
       <w:r>
-        <w:t xml:space="preserve">“Spatial Scaling of Temporal Changes in Avian Communities: Scale Dependence of Community Turnover.”</w:t>
+        <w:t xml:space="preserve">“Spatial Scaling of Temporal Changes in Avian Communities:</w:t>
+      </w:r>
+      <w:r>
+        <w:t xml:space="preserve"> </w:t>
+      </w:r>
+      <w:r>
+        <w:t xml:space="preserve">Scale</w:t>
+      </w:r>
+      <w:r>
+        <w:t xml:space="preserve"> </w:t>
+      </w:r>
+      <w:r>
+        <w:t xml:space="preserve">Dependence of Community Turnover.”</w:t>
       </w:r>
       <w:r>
         <w:t xml:space="preserve"> </w:t>
@@ -33355,7 +35125,115 @@
         <w:t xml:space="preserve"> </w:t>
       </w:r>
       <w:r>
-        <w:t xml:space="preserve">“Modeling Spatial Trends in Estimated Species Richness Using Breeding Bird Survey Data: A Valuable Tool in Biodiversity Assessment.”</w:t>
+        <w:t xml:space="preserve">“Modeling</w:t>
+      </w:r>
+      <w:r>
+        <w:t xml:space="preserve"> </w:t>
+      </w:r>
+      <w:r>
+        <w:t xml:space="preserve">Spatial</w:t>
+      </w:r>
+      <w:r>
+        <w:t xml:space="preserve"> </w:t>
+      </w:r>
+      <w:r>
+        <w:t xml:space="preserve">Trends</w:t>
+      </w:r>
+      <w:r>
+        <w:t xml:space="preserve"> </w:t>
+      </w:r>
+      <w:r>
+        <w:t xml:space="preserve">in</w:t>
+      </w:r>
+      <w:r>
+        <w:t xml:space="preserve"> </w:t>
+      </w:r>
+      <w:r>
+        <w:t xml:space="preserve">Estimated</w:t>
+      </w:r>
+      <w:r>
+        <w:t xml:space="preserve"> </w:t>
+      </w:r>
+      <w:r>
+        <w:t xml:space="preserve">Species</w:t>
+      </w:r>
+      <w:r>
+        <w:t xml:space="preserve"> </w:t>
+      </w:r>
+      <w:r>
+        <w:t xml:space="preserve">Richness</w:t>
+      </w:r>
+      <w:r>
+        <w:t xml:space="preserve"> </w:t>
+      </w:r>
+      <w:r>
+        <w:t xml:space="preserve">Using</w:t>
+      </w:r>
+      <w:r>
+        <w:t xml:space="preserve"> </w:t>
+      </w:r>
+      <w:r>
+        <w:t xml:space="preserve">Breeding</w:t>
+      </w:r>
+      <w:r>
+        <w:t xml:space="preserve"> </w:t>
+      </w:r>
+      <w:r>
+        <w:t xml:space="preserve">Bird</w:t>
+      </w:r>
+      <w:r>
+        <w:t xml:space="preserve"> </w:t>
+      </w:r>
+      <w:r>
+        <w:t xml:space="preserve">Survey</w:t>
+      </w:r>
+      <w:r>
+        <w:t xml:space="preserve"> </w:t>
+      </w:r>
+      <w:r>
+        <w:t xml:space="preserve">Data</w:t>
+      </w:r>
+      <w:r>
+        <w:t xml:space="preserve">:</w:t>
+      </w:r>
+      <w:r>
+        <w:t xml:space="preserve"> </w:t>
+      </w:r>
+      <w:r>
+        <w:t xml:space="preserve">A</w:t>
+      </w:r>
+      <w:r>
+        <w:t xml:space="preserve"> </w:t>
+      </w:r>
+      <w:r>
+        <w:t xml:space="preserve">Valuable</w:t>
+      </w:r>
+      <w:r>
+        <w:t xml:space="preserve"> </w:t>
+      </w:r>
+      <w:r>
+        <w:t xml:space="preserve">Tool</w:t>
+      </w:r>
+      <w:r>
+        <w:t xml:space="preserve"> </w:t>
+      </w:r>
+      <w:r>
+        <w:t xml:space="preserve">in</w:t>
+      </w:r>
+      <w:r>
+        <w:t xml:space="preserve"> </w:t>
+      </w:r>
+      <w:r>
+        <w:t xml:space="preserve">Biodiversity</w:t>
+      </w:r>
+      <w:r>
+        <w:t xml:space="preserve"> </w:t>
+      </w:r>
+      <w:r>
+        <w:t xml:space="preserve">Assessment</w:t>
+      </w:r>
+      <w:r>
+        <w:t xml:space="preserve">.”</w:t>
       </w:r>
       <w:r>
         <w:t xml:space="preserve"> </w:t>
@@ -33414,7 +35292,55 @@
         <w:t xml:space="preserve">Acta Oecologica</w:t>
       </w:r>
       <w:r>
-        <w:t xml:space="preserve">, Sino-french cooperation on biodiversity and natural resource management, 44 (October): 58–66.</w:t>
+        <w:t xml:space="preserve">, Sino-</w:t>
+      </w:r>
+      <w:r>
+        <w:t xml:space="preserve">French</w:t>
+      </w:r>
+      <w:r>
+        <w:t xml:space="preserve"> </w:t>
+      </w:r>
+      <w:r>
+        <w:t xml:space="preserve">Cooperation</w:t>
+      </w:r>
+      <w:r>
+        <w:t xml:space="preserve"> </w:t>
+      </w:r>
+      <w:r>
+        <w:t xml:space="preserve">on</w:t>
+      </w:r>
+      <w:r>
+        <w:t xml:space="preserve"> </w:t>
+      </w:r>
+      <w:r>
+        <w:t xml:space="preserve">Biodiversity</w:t>
+      </w:r>
+      <w:r>
+        <w:t xml:space="preserve"> </w:t>
+      </w:r>
+      <w:r>
+        <w:t xml:space="preserve">and</w:t>
+      </w:r>
+      <w:r>
+        <w:t xml:space="preserve"> </w:t>
+      </w:r>
+      <w:r>
+        <w:t xml:space="preserve">Natural</w:t>
+      </w:r>
+      <w:r>
+        <w:t xml:space="preserve"> </w:t>
+      </w:r>
+      <w:r>
+        <w:t xml:space="preserve">Resource</w:t>
+      </w:r>
+      <w:r>
+        <w:t xml:space="preserve"> </w:t>
+      </w:r>
+      <w:r>
+        <w:t xml:space="preserve">Management</w:t>
+      </w:r>
+      <w:r>
+        <w:t xml:space="preserve">, 44 (October): 58–66.</w:t>
       </w:r>
       <w:r>
         <w:t xml:space="preserve"> </w:t>
@@ -33444,7 +35370,19 @@
         <w:t xml:space="preserve"> </w:t>
       </w:r>
       <w:r>
-        <w:t xml:space="preserve">“Population Trends of European Common Birds Are Predicted by Characteristics of Their Climatic Niche.”</w:t>
+        <w:t xml:space="preserve">“Population Trends of</w:t>
+      </w:r>
+      <w:r>
+        <w:t xml:space="preserve"> </w:t>
+      </w:r>
+      <w:r>
+        <w:t xml:space="preserve">European</w:t>
+      </w:r>
+      <w:r>
+        <w:t xml:space="preserve"> </w:t>
+      </w:r>
+      <w:r>
+        <w:t xml:space="preserve">Common Birds Are Predicted by Characteristics of Their Climatic Niche.”</w:t>
       </w:r>
       <w:r>
         <w:t xml:space="preserve"> </w:t>
@@ -33490,7 +35428,19 @@
         <w:t xml:space="preserve"> </w:t>
       </w:r>
       <w:r>
-        <w:t xml:space="preserve">“Population Trends of Common Breeding Birds in Germany 1990–2018.”</w:t>
+        <w:t xml:space="preserve">“Population Trends of Common Breeding Birds in</w:t>
+      </w:r>
+      <w:r>
+        <w:t xml:space="preserve"> </w:t>
+      </w:r>
+      <w:r>
+        <w:t xml:space="preserve">Germany</w:t>
+      </w:r>
+      <w:r>
+        <w:t xml:space="preserve"> </w:t>
+      </w:r>
+      <w:r>
+        <w:t xml:space="preserve">1990–2018.”</w:t>
       </w:r>
       <w:r>
         <w:t xml:space="preserve"> </w:t>
@@ -33536,7 +35486,19 @@
         <w:t xml:space="preserve"> </w:t>
       </w:r>
       <w:r>
-        <w:t xml:space="preserve">“Biodiversity Change Is Scale-Dependent: An Example from Dutch and</w:t>
+        <w:t xml:space="preserve">“Biodiversity Change Is Scale-Dependent: An Example from</w:t>
+      </w:r>
+      <w:r>
+        <w:t xml:space="preserve"> </w:t>
+      </w:r>
+      <w:r>
+        <w:t xml:space="preserve">Dutch</w:t>
+      </w:r>
+      <w:r>
+        <w:t xml:space="preserve"> </w:t>
+      </w:r>
+      <w:r>
+        <w:t xml:space="preserve">and</w:t>
       </w:r>
       <w:r>
         <w:t xml:space="preserve"> </w:t>
@@ -33548,7 +35510,22 @@
         <w:t xml:space="preserve"> </w:t>
       </w:r>
       <w:r>
-        <w:t xml:space="preserve">Hoverflies (Diptera, Syrphidae).”</w:t>
+        <w:t xml:space="preserve">Hoverflies (</w:t>
+      </w:r>
+      <w:r>
+        <w:t xml:space="preserve">Diptera</w:t>
+      </w:r>
+      <w:r>
+        <w:t xml:space="preserve">,</w:t>
+      </w:r>
+      <w:r>
+        <w:t xml:space="preserve"> </w:t>
+      </w:r>
+      <w:r>
+        <w:t xml:space="preserve">Syrphidae</w:t>
+      </w:r>
+      <w:r>
+        <w:t xml:space="preserve">).”</w:t>
       </w:r>
       <w:r>
         <w:t xml:space="preserve"> </w:t>
@@ -33594,7 +35571,19 @@
         <w:t xml:space="preserve"> </w:t>
       </w:r>
       <w:r>
-        <w:t xml:space="preserve">“Spatial Scaling of Extinction Rates: Theory and Data Reveal Nonlinearity and a Major Upscaling and Downscaling Challenge.”</w:t>
+        <w:t xml:space="preserve">“Spatial Scaling of Extinction Rates:</w:t>
+      </w:r>
+      <w:r>
+        <w:t xml:space="preserve"> </w:t>
+      </w:r>
+      <w:r>
+        <w:t xml:space="preserve">Theory</w:t>
+      </w:r>
+      <w:r>
+        <w:t xml:space="preserve"> </w:t>
+      </w:r>
+      <w:r>
+        <w:t xml:space="preserve">and Data Reveal Nonlinearity and a Major Upscaling and Downscaling Challenge.”</w:t>
       </w:r>
       <w:r>
         <w:t xml:space="preserve"> </w:t>
@@ -33644,7 +35633,126 @@
           <w:iCs/>
           <w:i/>
         </w:rPr>
-        <w:t xml:space="preserve">European Breeding Bird Atlas 2: Distribution, Abundance and Change</w:t>
+        <w:t xml:space="preserve">European</w:t>
+      </w:r>
+      <w:r>
+        <w:rPr>
+          <w:iCs/>
+          <w:i/>
+        </w:rPr>
+        <w:t xml:space="preserve"> </w:t>
+      </w:r>
+      <w:r>
+        <w:rPr>
+          <w:iCs/>
+          <w:i/>
+        </w:rPr>
+        <w:t xml:space="preserve">Breeding</w:t>
+      </w:r>
+      <w:r>
+        <w:rPr>
+          <w:iCs/>
+          <w:i/>
+        </w:rPr>
+        <w:t xml:space="preserve"> </w:t>
+      </w:r>
+      <w:r>
+        <w:rPr>
+          <w:iCs/>
+          <w:i/>
+        </w:rPr>
+        <w:t xml:space="preserve">Bird</w:t>
+      </w:r>
+      <w:r>
+        <w:rPr>
+          <w:iCs/>
+          <w:i/>
+        </w:rPr>
+        <w:t xml:space="preserve"> </w:t>
+      </w:r>
+      <w:r>
+        <w:rPr>
+          <w:iCs/>
+          <w:i/>
+        </w:rPr>
+        <w:t xml:space="preserve">Atlas</w:t>
+      </w:r>
+      <w:r>
+        <w:rPr>
+          <w:iCs/>
+          <w:i/>
+        </w:rPr>
+        <w:t xml:space="preserve"> </w:t>
+      </w:r>
+      <w:r>
+        <w:rPr>
+          <w:iCs/>
+          <w:i/>
+        </w:rPr>
+        <w:t xml:space="preserve">2:</w:t>
+      </w:r>
+      <w:r>
+        <w:rPr>
+          <w:iCs/>
+          <w:i/>
+        </w:rPr>
+        <w:t xml:space="preserve"> </w:t>
+      </w:r>
+      <w:r>
+        <w:rPr>
+          <w:iCs/>
+          <w:i/>
+        </w:rPr>
+        <w:t xml:space="preserve">Distribution</w:t>
+      </w:r>
+      <w:r>
+        <w:rPr>
+          <w:iCs/>
+          <w:i/>
+        </w:rPr>
+        <w:t xml:space="preserve">,</w:t>
+      </w:r>
+      <w:r>
+        <w:rPr>
+          <w:iCs/>
+          <w:i/>
+        </w:rPr>
+        <w:t xml:space="preserve"> </w:t>
+      </w:r>
+      <w:r>
+        <w:rPr>
+          <w:iCs/>
+          <w:i/>
+        </w:rPr>
+        <w:t xml:space="preserve">Abundance</w:t>
+      </w:r>
+      <w:r>
+        <w:rPr>
+          <w:iCs/>
+          <w:i/>
+        </w:rPr>
+        <w:t xml:space="preserve"> </w:t>
+      </w:r>
+      <w:r>
+        <w:rPr>
+          <w:iCs/>
+          <w:i/>
+        </w:rPr>
+        <w:t xml:space="preserve">and</w:t>
+      </w:r>
+      <w:r>
+        <w:rPr>
+          <w:iCs/>
+          <w:i/>
+        </w:rPr>
+        <w:t xml:space="preserve"> </w:t>
+      </w:r>
+      <w:r>
+        <w:rPr>
+          <w:iCs/>
+          <w:i/>
+        </w:rPr>
+        <w:t xml:space="preserve">Change</w:t>
       </w:r>
       <w:r>
         <w:t xml:space="preserve">. Lynx Edicions.</w:t>
@@ -33815,7 +35923,55 @@
         <w:t xml:space="preserve"> </w:t>
       </w:r>
       <w:r>
-        <w:t xml:space="preserve">“Ecological Uses of Vertebrate Indicator Species: A Critique.”</w:t>
+        <w:t xml:space="preserve">“Ecological</w:t>
+      </w:r>
+      <w:r>
+        <w:t xml:space="preserve"> </w:t>
+      </w:r>
+      <w:r>
+        <w:t xml:space="preserve">Uses</w:t>
+      </w:r>
+      <w:r>
+        <w:t xml:space="preserve"> </w:t>
+      </w:r>
+      <w:r>
+        <w:t xml:space="preserve">of</w:t>
+      </w:r>
+      <w:r>
+        <w:t xml:space="preserve"> </w:t>
+      </w:r>
+      <w:r>
+        <w:t xml:space="preserve">Vertebrate</w:t>
+      </w:r>
+      <w:r>
+        <w:t xml:space="preserve"> </w:t>
+      </w:r>
+      <w:r>
+        <w:t xml:space="preserve">Indicator</w:t>
+      </w:r>
+      <w:r>
+        <w:t xml:space="preserve"> </w:t>
+      </w:r>
+      <w:r>
+        <w:t xml:space="preserve">Species</w:t>
+      </w:r>
+      <w:r>
+        <w:t xml:space="preserve">:</w:t>
+      </w:r>
+      <w:r>
+        <w:t xml:space="preserve"> </w:t>
+      </w:r>
+      <w:r>
+        <w:t xml:space="preserve">A</w:t>
+      </w:r>
+      <w:r>
+        <w:t xml:space="preserve"> </w:t>
+      </w:r>
+      <w:r>
+        <w:t xml:space="preserve">Critique</w:t>
+      </w:r>
+      <w:r>
+        <w:t xml:space="preserve">.”</w:t>
       </w:r>
       <w:r>
         <w:t xml:space="preserve"> </w:t>
@@ -33861,7 +36017,73 @@
         <w:t xml:space="preserve"> </w:t>
       </w:r>
       <w:r>
-        <w:t xml:space="preserve">“The Problem of Pattern and Scale in Ecology: The Robert h.</w:t>
+        <w:t xml:space="preserve">“The</w:t>
+      </w:r>
+      <w:r>
+        <w:t xml:space="preserve"> </w:t>
+      </w:r>
+      <w:r>
+        <w:t xml:space="preserve">Problem</w:t>
+      </w:r>
+      <w:r>
+        <w:t xml:space="preserve"> </w:t>
+      </w:r>
+      <w:r>
+        <w:t xml:space="preserve">of</w:t>
+      </w:r>
+      <w:r>
+        <w:t xml:space="preserve"> </w:t>
+      </w:r>
+      <w:r>
+        <w:t xml:space="preserve">Pattern</w:t>
+      </w:r>
+      <w:r>
+        <w:t xml:space="preserve"> </w:t>
+      </w:r>
+      <w:r>
+        <w:t xml:space="preserve">and</w:t>
+      </w:r>
+      <w:r>
+        <w:t xml:space="preserve"> </w:t>
+      </w:r>
+      <w:r>
+        <w:t xml:space="preserve">Scale</w:t>
+      </w:r>
+      <w:r>
+        <w:t xml:space="preserve"> </w:t>
+      </w:r>
+      <w:r>
+        <w:t xml:space="preserve">in</w:t>
+      </w:r>
+      <w:r>
+        <w:t xml:space="preserve"> </w:t>
+      </w:r>
+      <w:r>
+        <w:t xml:space="preserve">Ecology</w:t>
+      </w:r>
+      <w:r>
+        <w:t xml:space="preserve">:</w:t>
+      </w:r>
+      <w:r>
+        <w:t xml:space="preserve"> </w:t>
+      </w:r>
+      <w:r>
+        <w:t xml:space="preserve">The</w:t>
+      </w:r>
+      <w:r>
+        <w:t xml:space="preserve"> </w:t>
+      </w:r>
+      <w:r>
+        <w:t xml:space="preserve">Robert</w:t>
+      </w:r>
+      <w:r>
+        <w:t xml:space="preserve"> </w:t>
+      </w:r>
+      <w:r>
+        <w:t xml:space="preserve">H</w:t>
+      </w:r>
+      <w:r>
+        <w:t xml:space="preserve">.</w:t>
       </w:r>
       <w:r>
         <w:t xml:space="preserve"> </w:t>
@@ -33873,7 +36095,16 @@
         <w:t xml:space="preserve"> </w:t>
       </w:r>
       <w:r>
-        <w:t xml:space="preserve">Award Lecture.”</w:t>
+        <w:t xml:space="preserve">Award</w:t>
+      </w:r>
+      <w:r>
+        <w:t xml:space="preserve"> </w:t>
+      </w:r>
+      <w:r>
+        <w:t xml:space="preserve">Lecture</w:t>
+      </w:r>
+      <w:r>
+        <w:t xml:space="preserve">.”</w:t>
       </w:r>
       <w:r>
         <w:t xml:space="preserve"> </w:t>
@@ -33916,7 +36147,28 @@
         <w:t xml:space="preserve"> </w:t>
       </w:r>
       <w:r>
-        <w:t xml:space="preserve">“The Living Planet Index: Using Species Population Time Series to Track Trends in Biodiversity.”</w:t>
+        <w:t xml:space="preserve">“The</w:t>
+      </w:r>
+      <w:r>
+        <w:t xml:space="preserve"> </w:t>
+      </w:r>
+      <w:r>
+        <w:t xml:space="preserve">Living</w:t>
+      </w:r>
+      <w:r>
+        <w:t xml:space="preserve"> </w:t>
+      </w:r>
+      <w:r>
+        <w:t xml:space="preserve">Planet</w:t>
+      </w:r>
+      <w:r>
+        <w:t xml:space="preserve"> </w:t>
+      </w:r>
+      <w:r>
+        <w:t xml:space="preserve">Index</w:t>
+      </w:r>
+      <w:r>
+        <w:t xml:space="preserve">: Using Species Population Time Series to Track Trends in Biodiversity.”</w:t>
       </w:r>
       <w:r>
         <w:t xml:space="preserve"> </w:t>
@@ -34008,7 +36260,16 @@
         <w:t xml:space="preserve"> </w:t>
       </w:r>
       <w:r>
-        <w:t xml:space="preserve">“Fifteen Forms of Biodiversity Trend in the Anthropocene.”</w:t>
+        <w:t xml:space="preserve">“Fifteen Forms of Biodiversity Trend in the</w:t>
+      </w:r>
+      <w:r>
+        <w:t xml:space="preserve"> </w:t>
+      </w:r>
+      <w:r>
+        <w:t xml:space="preserve">Anthropocene</w:t>
+      </w:r>
+      <w:r>
+        <w:t xml:space="preserve">.”</w:t>
       </w:r>
       <w:r>
         <w:t xml:space="preserve"> </w:t>
@@ -34238,7 +36499,28 @@
         <w:t xml:space="preserve"> </w:t>
       </w:r>
       <w:r>
-        <w:t xml:space="preserve">“Indicator Framework for Measuring Quantity and Quality of Biodiversity—Exemplified in the Nordic Countries.”</w:t>
+        <w:t xml:space="preserve">“Indicator Framework for Measuring Quantity and Quality of Biodiversity—</w:t>
+      </w:r>
+      <w:r>
+        <w:t xml:space="preserve">Exemplified</w:t>
+      </w:r>
+      <w:r>
+        <w:t xml:space="preserve"> </w:t>
+      </w:r>
+      <w:r>
+        <w:t xml:space="preserve">in the</w:t>
+      </w:r>
+      <w:r>
+        <w:t xml:space="preserve"> </w:t>
+      </w:r>
+      <w:r>
+        <w:t xml:space="preserve">Nordic</w:t>
+      </w:r>
+      <w:r>
+        <w:t xml:space="preserve"> </w:t>
+      </w:r>
+      <w:r>
+        <w:t xml:space="preserve">Countries.”</w:t>
       </w:r>
       <w:r>
         <w:t xml:space="preserve"> </w:t>
@@ -34284,7 +36566,55 @@
         <w:t xml:space="preserve"> </w:t>
       </w:r>
       <w:r>
-        <w:t xml:space="preserve">“Global Biodiversity Change: The Bad, the Good, and the Unknown.”</w:t>
+        <w:t xml:space="preserve">“Global</w:t>
+      </w:r>
+      <w:r>
+        <w:t xml:space="preserve"> </w:t>
+      </w:r>
+      <w:r>
+        <w:t xml:space="preserve">Biodiversity</w:t>
+      </w:r>
+      <w:r>
+        <w:t xml:space="preserve"> </w:t>
+      </w:r>
+      <w:r>
+        <w:t xml:space="preserve">Change</w:t>
+      </w:r>
+      <w:r>
+        <w:t xml:space="preserve">:</w:t>
+      </w:r>
+      <w:r>
+        <w:t xml:space="preserve"> </w:t>
+      </w:r>
+      <w:r>
+        <w:t xml:space="preserve">The</w:t>
+      </w:r>
+      <w:r>
+        <w:t xml:space="preserve"> </w:t>
+      </w:r>
+      <w:r>
+        <w:t xml:space="preserve">Bad</w:t>
+      </w:r>
+      <w:r>
+        <w:t xml:space="preserve">, the</w:t>
+      </w:r>
+      <w:r>
+        <w:t xml:space="preserve"> </w:t>
+      </w:r>
+      <w:r>
+        <w:t xml:space="preserve">Good</w:t>
+      </w:r>
+      <w:r>
+        <w:t xml:space="preserve">, and the</w:t>
+      </w:r>
+      <w:r>
+        <w:t xml:space="preserve"> </w:t>
+      </w:r>
+      <w:r>
+        <w:t xml:space="preserve">Unknown</w:t>
+      </w:r>
+      <w:r>
+        <w:t xml:space="preserve">.”</w:t>
       </w:r>
       <w:r>
         <w:t xml:space="preserve"> </w:t>
@@ -34318,19 +36648,86 @@
       </w:r>
     </w:p>
     <w:bookmarkEnd w:id="141"/>
-    <w:bookmarkStart w:id="143" w:name="ref-pilotto_meta-analysis_2020"/>
+    <w:bookmarkStart w:id="143" w:name="ref-petchey_low_2007"/>
     <w:p>
       <w:pPr>
         <w:pStyle w:val="Bibliography"/>
       </w:pPr>
       <w:r>
+        <w:t xml:space="preserve">Petchey, Owen L., Karl L. Evans, Isla S. Fishburn, and Kevin J. Gaston. 2007.</w:t>
+      </w:r>
+      <w:r>
+        <w:t xml:space="preserve"> </w:t>
+      </w:r>
+      <w:r>
+        <w:t xml:space="preserve">“Low Functional Diversity and No Redundancy in</w:t>
+      </w:r>
+      <w:r>
+        <w:t xml:space="preserve"> </w:t>
+      </w:r>
+      <w:r>
+        <w:t xml:space="preserve">British</w:t>
+      </w:r>
+      <w:r>
+        <w:t xml:space="preserve"> </w:t>
+      </w:r>
+      <w:r>
+        <w:t xml:space="preserve">Avian Assemblages.”</w:t>
+      </w:r>
+      <w:r>
+        <w:t xml:space="preserve"> </w:t>
+      </w:r>
+      <w:r>
+        <w:rPr>
+          <w:iCs/>
+          <w:i/>
+        </w:rPr>
+        <w:t xml:space="preserve">Journal of Animal Ecology</w:t>
+      </w:r>
+      <w:r>
+        <w:t xml:space="preserve"> </w:t>
+      </w:r>
+      <w:r>
+        <w:t xml:space="preserve">76 (5): 977–85.</w:t>
+      </w:r>
+      <w:r>
+        <w:t xml:space="preserve"> </w:t>
+      </w:r>
+      <w:hyperlink r:id="rId142">
+        <w:r>
+          <w:rPr>
+            <w:rStyle w:val="Hyperlink"/>
+          </w:rPr>
+          <w:t xml:space="preserve">https://doi.org/10.1111/j.1365-2656.2007.01271.x</w:t>
+        </w:r>
+      </w:hyperlink>
+      <w:r>
+        <w:t xml:space="preserve">.</w:t>
+      </w:r>
+    </w:p>
+    <w:bookmarkEnd w:id="143"/>
+    <w:bookmarkStart w:id="145" w:name="ref-pilotto_meta-analysis_2020"/>
+    <w:p>
+      <w:pPr>
+        <w:pStyle w:val="Bibliography"/>
+      </w:pPr>
+      <w:r>
         <w:t xml:space="preserve">Pilotto, Francesca, Ingolf Kühn, Rita Adrian, Renate Alber, Audrey Alignier, Christopher Andrews, Jaana Bäck, et al. 2020.</w:t>
       </w:r>
       <w:r>
         <w:t xml:space="preserve"> </w:t>
       </w:r>
       <w:r>
-        <w:t xml:space="preserve">“Meta-Analysis of Multidecadal Biodiversity Trends in Europe.”</w:t>
+        <w:t xml:space="preserve">“Meta-Analysis of Multidecadal Biodiversity Trends in</w:t>
+      </w:r>
+      <w:r>
+        <w:t xml:space="preserve"> </w:t>
+      </w:r>
+      <w:r>
+        <w:t xml:space="preserve">Europe</w:t>
+      </w:r>
+      <w:r>
+        <w:t xml:space="preserve">.”</w:t>
       </w:r>
       <w:r>
         <w:t xml:space="preserve"> </w:t>
@@ -34351,7 +36748,7 @@
       <w:r>
         <w:t xml:space="preserve"> </w:t>
       </w:r>
-      <w:hyperlink r:id="rId142">
+      <w:hyperlink r:id="rId144">
         <w:r>
           <w:rPr>
             <w:rStyle w:val="Hyperlink"/>
@@ -34363,8 +36760,8 @@
         <w:t xml:space="preserve">.</w:t>
       </w:r>
     </w:p>
-    <w:bookmarkEnd w:id="143"/>
-    <w:bookmarkStart w:id="145" w:name="ref-ram_what_2017"/>
+    <w:bookmarkEnd w:id="145"/>
+    <w:bookmarkStart w:id="147" w:name="ref-ram_what_2017"/>
     <w:p>
       <w:pPr>
         <w:pStyle w:val="Bibliography"/>
@@ -34376,7 +36773,28 @@
         <w:t xml:space="preserve"> </w:t>
       </w:r>
       <w:r>
-        <w:t xml:space="preserve">“What Drives Current Population Trends in Forest Birds – Forest Quantity, Quality or Climate? A Large-Scale Analysis from Northern Europe.”</w:t>
+        <w:t xml:space="preserve">“What Drives Current Population Trends in Forest Birds – Forest Quantity, Quality or Climate?</w:t>
+      </w:r>
+      <w:r>
+        <w:t xml:space="preserve"> </w:t>
+      </w:r>
+      <w:r>
+        <w:t xml:space="preserve">A</w:t>
+      </w:r>
+      <w:r>
+        <w:t xml:space="preserve"> </w:t>
+      </w:r>
+      <w:r>
+        <w:t xml:space="preserve">Large-Scale Analysis from Northern</w:t>
+      </w:r>
+      <w:r>
+        <w:t xml:space="preserve"> </w:t>
+      </w:r>
+      <w:r>
+        <w:t xml:space="preserve">Europe</w:t>
+      </w:r>
+      <w:r>
+        <w:t xml:space="preserve">.”</w:t>
       </w:r>
       <w:r>
         <w:t xml:space="preserve"> </w:t>
@@ -34397,7 +36815,7 @@
       <w:r>
         <w:t xml:space="preserve"> </w:t>
       </w:r>
-      <w:hyperlink r:id="rId144">
+      <w:hyperlink r:id="rId146">
         <w:r>
           <w:rPr>
             <w:rStyle w:val="Hyperlink"/>
@@ -34409,8 +36827,8 @@
         <w:t xml:space="preserve">.</w:t>
       </w:r>
     </w:p>
-    <w:bookmarkEnd w:id="145"/>
-    <w:bookmarkStart w:id="147" w:name="ref-reif_changes_2013"/>
+    <w:bookmarkEnd w:id="147"/>
+    <w:bookmarkStart w:id="149" w:name="ref-reif_changes_2013"/>
     <w:p>
       <w:pPr>
         <w:pStyle w:val="Bibliography"/>
@@ -34422,7 +36840,25 @@
         <w:t xml:space="preserve"> </w:t>
       </w:r>
       <w:r>
-        <w:t xml:space="preserve">“Changes in Bird Community Composition in the Czech Republic from 1982 to 2004: Increasing Biotic Homogenization, Impacts of Warming Climate, but No Trend in Species Richness.”</w:t>
+        <w:t xml:space="preserve">“Changes in Bird Community Composition in the</w:t>
+      </w:r>
+      <w:r>
+        <w:t xml:space="preserve"> </w:t>
+      </w:r>
+      <w:r>
+        <w:t xml:space="preserve">Czech</w:t>
+      </w:r>
+      <w:r>
+        <w:t xml:space="preserve"> </w:t>
+      </w:r>
+      <w:r>
+        <w:t xml:space="preserve">Republic</w:t>
+      </w:r>
+      <w:r>
+        <w:t xml:space="preserve"> </w:t>
+      </w:r>
+      <w:r>
+        <w:t xml:space="preserve">from 1982 to 2004: Increasing Biotic Homogenization, Impacts of Warming Climate, but No Trend in Species Richness.”</w:t>
       </w:r>
       <w:r>
         <w:t xml:space="preserve"> </w:t>
@@ -34443,7 +36879,7 @@
       <w:r>
         <w:t xml:space="preserve"> </w:t>
       </w:r>
-      <w:hyperlink r:id="rId146">
+      <w:hyperlink r:id="rId148">
         <w:r>
           <w:rPr>
             <w:rStyle w:val="Hyperlink"/>
@@ -34455,8 +36891,8 @@
         <w:t xml:space="preserve">.</w:t>
       </w:r>
     </w:p>
-    <w:bookmarkEnd w:id="147"/>
-    <w:bookmarkStart w:id="149" w:name="ref-sauer_north_2013"/>
+    <w:bookmarkEnd w:id="149"/>
+    <w:bookmarkStart w:id="151" w:name="ref-sauer_north_2013"/>
     <w:p>
       <w:pPr>
         <w:pStyle w:val="Bibliography"/>
@@ -34468,7 +36904,76 @@
         <w:t xml:space="preserve"> </w:t>
       </w:r>
       <w:r>
-        <w:t xml:space="preserve">“The North American Breeding Bird Survey 1966–2011: Summary Analysis and Species Accounts.”</w:t>
+        <w:t xml:space="preserve">“The</w:t>
+      </w:r>
+      <w:r>
+        <w:t xml:space="preserve"> </w:t>
+      </w:r>
+      <w:r>
+        <w:t xml:space="preserve">North</w:t>
+      </w:r>
+      <w:r>
+        <w:t xml:space="preserve"> </w:t>
+      </w:r>
+      <w:r>
+        <w:t xml:space="preserve">American</w:t>
+      </w:r>
+      <w:r>
+        <w:t xml:space="preserve"> </w:t>
+      </w:r>
+      <w:r>
+        <w:t xml:space="preserve">Breeding</w:t>
+      </w:r>
+      <w:r>
+        <w:t xml:space="preserve"> </w:t>
+      </w:r>
+      <w:r>
+        <w:t xml:space="preserve">Bird</w:t>
+      </w:r>
+      <w:r>
+        <w:t xml:space="preserve"> </w:t>
+      </w:r>
+      <w:r>
+        <w:t xml:space="preserve">Survey</w:t>
+      </w:r>
+      <w:r>
+        <w:t xml:space="preserve"> </w:t>
+      </w:r>
+      <w:r>
+        <w:t xml:space="preserve">1966–2011:</w:t>
+      </w:r>
+      <w:r>
+        <w:t xml:space="preserve"> </w:t>
+      </w:r>
+      <w:r>
+        <w:t xml:space="preserve">Summary</w:t>
+      </w:r>
+      <w:r>
+        <w:t xml:space="preserve"> </w:t>
+      </w:r>
+      <w:r>
+        <w:t xml:space="preserve">Analysis</w:t>
+      </w:r>
+      <w:r>
+        <w:t xml:space="preserve"> </w:t>
+      </w:r>
+      <w:r>
+        <w:t xml:space="preserve">and</w:t>
+      </w:r>
+      <w:r>
+        <w:t xml:space="preserve"> </w:t>
+      </w:r>
+      <w:r>
+        <w:t xml:space="preserve">Species</w:t>
+      </w:r>
+      <w:r>
+        <w:t xml:space="preserve"> </w:t>
+      </w:r>
+      <w:r>
+        <w:t xml:space="preserve">Accounts</w:t>
+      </w:r>
+      <w:r>
+        <w:t xml:space="preserve">.”</w:t>
       </w:r>
       <w:r>
         <w:t xml:space="preserve"> </w:t>
@@ -34481,12 +36986,12 @@
         <w:t xml:space="preserve">North American Fauna</w:t>
       </w:r>
       <w:r>
-        <w:t xml:space="preserve">, no. 79 (August): 1–32.</w:t>
-      </w:r>
-      <w:r>
-        <w:t xml:space="preserve"> </w:t>
-      </w:r>
-      <w:hyperlink r:id="rId148">
+        <w:t xml:space="preserve">, no. 79 (79) (August): 1–32.</w:t>
+      </w:r>
+      <w:r>
+        <w:t xml:space="preserve"> </w:t>
+      </w:r>
+      <w:hyperlink r:id="rId150">
         <w:r>
           <w:rPr>
             <w:rStyle w:val="Hyperlink"/>
@@ -34498,8 +37003,8 @@
         <w:t xml:space="preserve">.</w:t>
       </w:r>
     </w:p>
-    <w:bookmarkEnd w:id="149"/>
-    <w:bookmarkStart w:id="151" w:name="ref-sauer_first_2017"/>
+    <w:bookmarkEnd w:id="151"/>
+    <w:bookmarkStart w:id="153" w:name="ref-sauer_first_2017"/>
     <w:p>
       <w:pPr>
         <w:pStyle w:val="Bibliography"/>
@@ -34511,7 +37016,40 @@
         <w:t xml:space="preserve"> </w:t>
       </w:r>
       <w:r>
-        <w:t xml:space="preserve">“The First 50 Years of the North American Breeding Bird Survey.”</w:t>
+        <w:t xml:space="preserve">“The First 50 Years of the</w:t>
+      </w:r>
+      <w:r>
+        <w:t xml:space="preserve"> </w:t>
+      </w:r>
+      <w:r>
+        <w:t xml:space="preserve">North</w:t>
+      </w:r>
+      <w:r>
+        <w:t xml:space="preserve"> </w:t>
+      </w:r>
+      <w:r>
+        <w:t xml:space="preserve">American</w:t>
+      </w:r>
+      <w:r>
+        <w:t xml:space="preserve"> </w:t>
+      </w:r>
+      <w:r>
+        <w:t xml:space="preserve">Breeding</w:t>
+      </w:r>
+      <w:r>
+        <w:t xml:space="preserve"> </w:t>
+      </w:r>
+      <w:r>
+        <w:t xml:space="preserve">Bird</w:t>
+      </w:r>
+      <w:r>
+        <w:t xml:space="preserve"> </w:t>
+      </w:r>
+      <w:r>
+        <w:t xml:space="preserve">Survey</w:t>
+      </w:r>
+      <w:r>
+        <w:t xml:space="preserve">.”</w:t>
       </w:r>
       <w:r>
         <w:t xml:space="preserve"> </w:t>
@@ -34532,7 +37070,7 @@
       <w:r>
         <w:t xml:space="preserve"> </w:t>
       </w:r>
-      <w:hyperlink r:id="rId150">
+      <w:hyperlink r:id="rId152">
         <w:r>
           <w:rPr>
             <w:rStyle w:val="Hyperlink"/>
@@ -34544,8 +37082,8 @@
         <w:t xml:space="preserve">.</w:t>
       </w:r>
     </w:p>
-    <w:bookmarkEnd w:id="151"/>
-    <w:bookmarkStart w:id="153" w:name="ref-schipper_contrasting_2016"/>
+    <w:bookmarkEnd w:id="153"/>
+    <w:bookmarkStart w:id="155" w:name="ref-schipper_contrasting_2016"/>
     <w:p>
       <w:pPr>
         <w:pStyle w:val="Bibliography"/>
@@ -34557,7 +37095,25 @@
         <w:t xml:space="preserve"> </w:t>
       </w:r>
       <w:r>
-        <w:t xml:space="preserve">“Contrasting Changes in the Abundance and Diversity of North American Bird Assemblages from 1971 to 2010.”</w:t>
+        <w:t xml:space="preserve">“Contrasting Changes in the Abundance and Diversity of</w:t>
+      </w:r>
+      <w:r>
+        <w:t xml:space="preserve"> </w:t>
+      </w:r>
+      <w:r>
+        <w:t xml:space="preserve">North</w:t>
+      </w:r>
+      <w:r>
+        <w:t xml:space="preserve"> </w:t>
+      </w:r>
+      <w:r>
+        <w:t xml:space="preserve">American</w:t>
+      </w:r>
+      <w:r>
+        <w:t xml:space="preserve"> </w:t>
+      </w:r>
+      <w:r>
+        <w:t xml:space="preserve">Bird Assemblages from 1971 to 2010.”</w:t>
       </w:r>
       <w:r>
         <w:t xml:space="preserve"> </w:t>
@@ -34578,7 +37134,7 @@
       <w:r>
         <w:t xml:space="preserve"> </w:t>
       </w:r>
-      <w:hyperlink r:id="rId152">
+      <w:hyperlink r:id="rId154">
         <w:r>
           <w:rPr>
             <w:rStyle w:val="Hyperlink"/>
@@ -34590,8 +37146,8 @@
         <w:t xml:space="preserve">.</w:t>
       </w:r>
     </w:p>
-    <w:bookmarkEnd w:id="153"/>
-    <w:bookmarkStart w:id="155" w:name="ref-shannon_mathematical_1948"/>
+    <w:bookmarkEnd w:id="155"/>
+    <w:bookmarkStart w:id="157" w:name="ref-shannon_mathematical_1948"/>
     <w:p>
       <w:pPr>
         <w:pStyle w:val="Bibliography"/>
@@ -34624,7 +37180,7 @@
       <w:r>
         <w:t xml:space="preserve"> </w:t>
       </w:r>
-      <w:hyperlink r:id="rId154">
+      <w:hyperlink r:id="rId156">
         <w:r>
           <w:rPr>
             <w:rStyle w:val="Hyperlink"/>
@@ -34636,8 +37192,8 @@
         <w:t xml:space="preserve">.</w:t>
       </w:r>
     </w:p>
-    <w:bookmarkEnd w:id="155"/>
-    <w:bookmarkStart w:id="157" w:name="ref-simpson_measurement_1949"/>
+    <w:bookmarkEnd w:id="157"/>
+    <w:bookmarkStart w:id="159" w:name="ref-simpson_measurement_1949"/>
     <w:p>
       <w:pPr>
         <w:pStyle w:val="Bibliography"/>
@@ -34649,7 +37205,16 @@
         <w:t xml:space="preserve"> </w:t>
       </w:r>
       <w:r>
-        <w:t xml:space="preserve">“Measurement of Diversity.”</w:t>
+        <w:t xml:space="preserve">“Measurement of</w:t>
+      </w:r>
+      <w:r>
+        <w:t xml:space="preserve"> </w:t>
+      </w:r>
+      <w:r>
+        <w:t xml:space="preserve">Diversity</w:t>
+      </w:r>
+      <w:r>
+        <w:t xml:space="preserve">.”</w:t>
       </w:r>
       <w:r>
         <w:t xml:space="preserve"> </w:t>
@@ -34670,7 +37235,7 @@
       <w:r>
         <w:t xml:space="preserve"> </w:t>
       </w:r>
-      <w:hyperlink r:id="rId156">
+      <w:hyperlink r:id="rId158">
         <w:r>
           <w:rPr>
             <w:rStyle w:val="Hyperlink"/>
@@ -34682,52 +37247,6 @@
         <w:t xml:space="preserve">.</w:t>
       </w:r>
     </w:p>
-    <w:bookmarkEnd w:id="157"/>
-    <w:bookmarkStart w:id="159" w:name="ref-sorte_changes_2005"/>
-    <w:p>
-      <w:pPr>
-        <w:pStyle w:val="Bibliography"/>
-      </w:pPr>
-      <w:r>
-        <w:t xml:space="preserve">Sorte, Frank A. La, and William J. Boecklen. 2005.</w:t>
-      </w:r>
-      <w:r>
-        <w:t xml:space="preserve"> </w:t>
-      </w:r>
-      <w:r>
-        <w:t xml:space="preserve">“Changes in the Diversity Structure of Avian Assemblages in North America.”</w:t>
-      </w:r>
-      <w:r>
-        <w:t xml:space="preserve"> </w:t>
-      </w:r>
-      <w:r>
-        <w:rPr>
-          <w:iCs/>
-          <w:i/>
-        </w:rPr>
-        <w:t xml:space="preserve">Global Ecology and Biogeography</w:t>
-      </w:r>
-      <w:r>
-        <w:t xml:space="preserve"> </w:t>
-      </w:r>
-      <w:r>
-        <w:t xml:space="preserve">14 (4): 367–78.</w:t>
-      </w:r>
-      <w:r>
-        <w:t xml:space="preserve"> </w:t>
-      </w:r>
-      <w:hyperlink r:id="rId158">
-        <w:r>
-          <w:rPr>
-            <w:rStyle w:val="Hyperlink"/>
-          </w:rPr>
-          <w:t xml:space="preserve">https://doi.org/10.1111/j.1466-822X.2005.00160.x</w:t>
-        </w:r>
-      </w:hyperlink>
-      <w:r>
-        <w:t xml:space="preserve">.</w:t>
-      </w:r>
-    </w:p>
     <w:bookmarkEnd w:id="159"/>
     <w:bookmarkStart w:id="160" w:name="ref-spasov_population_2017"/>
     <w:p>
@@ -34741,7 +37260,76 @@
         <w:t xml:space="preserve"> </w:t>
       </w:r>
       <w:r>
-        <w:t xml:space="preserve">“Population Trends of Common Birds in Bulgaria: Is Their Status Improving After the</w:t>
+        <w:t xml:space="preserve">“Population</w:t>
+      </w:r>
+      <w:r>
+        <w:t xml:space="preserve"> </w:t>
+      </w:r>
+      <w:r>
+        <w:t xml:space="preserve">Trends</w:t>
+      </w:r>
+      <w:r>
+        <w:t xml:space="preserve"> </w:t>
+      </w:r>
+      <w:r>
+        <w:t xml:space="preserve">of</w:t>
+      </w:r>
+      <w:r>
+        <w:t xml:space="preserve"> </w:t>
+      </w:r>
+      <w:r>
+        <w:t xml:space="preserve">Common</w:t>
+      </w:r>
+      <w:r>
+        <w:t xml:space="preserve"> </w:t>
+      </w:r>
+      <w:r>
+        <w:t xml:space="preserve">Birds</w:t>
+      </w:r>
+      <w:r>
+        <w:t xml:space="preserve"> </w:t>
+      </w:r>
+      <w:r>
+        <w:t xml:space="preserve">in</w:t>
+      </w:r>
+      <w:r>
+        <w:t xml:space="preserve"> </w:t>
+      </w:r>
+      <w:r>
+        <w:t xml:space="preserve">Bulgaria</w:t>
+      </w:r>
+      <w:r>
+        <w:t xml:space="preserve">:</w:t>
+      </w:r>
+      <w:r>
+        <w:t xml:space="preserve"> </w:t>
+      </w:r>
+      <w:r>
+        <w:t xml:space="preserve">Is</w:t>
+      </w:r>
+      <w:r>
+        <w:t xml:space="preserve"> </w:t>
+      </w:r>
+      <w:r>
+        <w:t xml:space="preserve">Their</w:t>
+      </w:r>
+      <w:r>
+        <w:t xml:space="preserve"> </w:t>
+      </w:r>
+      <w:r>
+        <w:t xml:space="preserve">Status</w:t>
+      </w:r>
+      <w:r>
+        <w:t xml:space="preserve"> </w:t>
+      </w:r>
+      <w:r>
+        <w:t xml:space="preserve">Improving</w:t>
+      </w:r>
+      <w:r>
+        <w:t xml:space="preserve"> </w:t>
+      </w:r>
+      <w:r>
+        <w:t xml:space="preserve">After the</w:t>
       </w:r>
       <w:r>
         <w:t xml:space="preserve"> </w:t>
@@ -34753,7 +37341,10 @@
         <w:t xml:space="preserve"> </w:t>
       </w:r>
       <w:r>
-        <w:t xml:space="preserve">Accession?”</w:t>
+        <w:t xml:space="preserve">Accession</w:t>
+      </w:r>
+      <w:r>
+        <w:t xml:space="preserve">?”</w:t>
       </w:r>
       <w:r>
         <w:t xml:space="preserve"> </w:t>
@@ -34835,10 +37426,33 @@
           <w:iCs/>
           <w:i/>
         </w:rPr>
-        <w:t xml:space="preserve">Scaling Biodiversity</w:t>
-      </w:r>
-      <w:r>
-        <w:t xml:space="preserve">. Ecological Reviews. Cambridge: Cambridge University Press.</w:t>
+        <w:t xml:space="preserve">Scaling</w:t>
+      </w:r>
+      <w:r>
+        <w:rPr>
+          <w:iCs/>
+          <w:i/>
+        </w:rPr>
+        <w:t xml:space="preserve"> </w:t>
+      </w:r>
+      <w:r>
+        <w:rPr>
+          <w:iCs/>
+          <w:i/>
+        </w:rPr>
+        <w:t xml:space="preserve">Biodiversity</w:t>
+      </w:r>
+      <w:r>
+        <w:t xml:space="preserve">. Ecological</w:t>
+      </w:r>
+      <w:r>
+        <w:t xml:space="preserve"> </w:t>
+      </w:r>
+      <w:r>
+        <w:t xml:space="preserve">Reviews</w:t>
+      </w:r>
+      <w:r>
+        <w:t xml:space="preserve">. Cambridge: Cambridge University Press.</w:t>
       </w:r>
       <w:r>
         <w:t xml:space="preserve"> </w:t>
@@ -34874,7 +37488,19 @@
         <w:t xml:space="preserve">eBird</w:t>
       </w:r>
       <w:r>
-        <w:t xml:space="preserve">: A Citizen-Based Bird Observation Network in the Biological Sciences.”</w:t>
+        <w:t xml:space="preserve">:</w:t>
+      </w:r>
+      <w:r>
+        <w:t xml:space="preserve"> </w:t>
+      </w:r>
+      <w:r>
+        <w:t xml:space="preserve">A</w:t>
+      </w:r>
+      <w:r>
+        <w:t xml:space="preserve"> </w:t>
+      </w:r>
+      <w:r>
+        <w:t xml:space="preserve">Citizen-Based Bird Observation Network in the Biological Sciences.”</w:t>
       </w:r>
       <w:r>
         <w:t xml:space="preserve"> </w:t>
@@ -35012,7 +37638,31 @@
         <w:t xml:space="preserve"> </w:t>
       </w:r>
       <w:r>
-        <w:t xml:space="preserve">“Scale-Dependent Homogenization: Changes in Breeding Bird Diversity in the Netherlands over a 25-Year Period.”</w:t>
+        <w:t xml:space="preserve">“Scale-Dependent Homogenization:</w:t>
+      </w:r>
+      <w:r>
+        <w:t xml:space="preserve"> </w:t>
+      </w:r>
+      <w:r>
+        <w:t xml:space="preserve">Changes</w:t>
+      </w:r>
+      <w:r>
+        <w:t xml:space="preserve"> </w:t>
+      </w:r>
+      <w:r>
+        <w:t xml:space="preserve">in Breeding Bird Diversity in the</w:t>
+      </w:r>
+      <w:r>
+        <w:t xml:space="preserve"> </w:t>
+      </w:r>
+      <w:r>
+        <w:t xml:space="preserve">Netherlands</w:t>
+      </w:r>
+      <w:r>
+        <w:t xml:space="preserve"> </w:t>
+      </w:r>
+      <w:r>
+        <w:t xml:space="preserve">over a 25-Year Period.”</w:t>
       </w:r>
       <w:r>
         <w:t xml:space="preserve"> </w:t>
@@ -35104,7 +37754,22 @@
         <w:t xml:space="preserve"> </w:t>
       </w:r>
       <w:r>
-        <w:t xml:space="preserve">“Phylogenies and Community Ecology.”</w:t>
+        <w:t xml:space="preserve">“Phylogenies and</w:t>
+      </w:r>
+      <w:r>
+        <w:t xml:space="preserve"> </w:t>
+      </w:r>
+      <w:r>
+        <w:t xml:space="preserve">Community</w:t>
+      </w:r>
+      <w:r>
+        <w:t xml:space="preserve"> </w:t>
+      </w:r>
+      <w:r>
+        <w:t xml:space="preserve">Ecology</w:t>
+      </w:r>
+      <w:r>
+        <w:t xml:space="preserve">.”</w:t>
       </w:r>
       <w:r>
         <w:t xml:space="preserve"> </w:t>
@@ -35150,7 +37815,25 @@
         <w:t xml:space="preserve"> </w:t>
       </w:r>
       <w:r>
-        <w:t xml:space="preserve">“Two-Phase Species–Time Relationships in North American Land Birds.”</w:t>
+        <w:t xml:space="preserve">“Two-Phase Species–Time Relationships in</w:t>
+      </w:r>
+      <w:r>
+        <w:t xml:space="preserve"> </w:t>
+      </w:r>
+      <w:r>
+        <w:t xml:space="preserve">North</w:t>
+      </w:r>
+      <w:r>
+        <w:t xml:space="preserve"> </w:t>
+      </w:r>
+      <w:r>
+        <w:t xml:space="preserve">American</w:t>
+      </w:r>
+      <w:r>
+        <w:t xml:space="preserve"> </w:t>
+      </w:r>
+      <w:r>
+        <w:t xml:space="preserve">Land Birds.”</w:t>
       </w:r>
       <w:r>
         <w:t xml:space="preserve"> </w:t>
@@ -35193,7 +37876,43 @@
         <w:t xml:space="preserve"> </w:t>
       </w:r>
       <w:r>
-        <w:t xml:space="preserve">“Vegetation of the Siskiyou Mountains, Oregon and California.”</w:t>
+        <w:t xml:space="preserve">“Vegetation of the</w:t>
+      </w:r>
+      <w:r>
+        <w:t xml:space="preserve"> </w:t>
+      </w:r>
+      <w:r>
+        <w:t xml:space="preserve">Siskiyou</w:t>
+      </w:r>
+      <w:r>
+        <w:t xml:space="preserve"> </w:t>
+      </w:r>
+      <w:r>
+        <w:t xml:space="preserve">Mountains</w:t>
+      </w:r>
+      <w:r>
+        <w:t xml:space="preserve">,</w:t>
+      </w:r>
+      <w:r>
+        <w:t xml:space="preserve"> </w:t>
+      </w:r>
+      <w:r>
+        <w:t xml:space="preserve">Oregon</w:t>
+      </w:r>
+      <w:r>
+        <w:t xml:space="preserve"> </w:t>
+      </w:r>
+      <w:r>
+        <w:t xml:space="preserve">and</w:t>
+      </w:r>
+      <w:r>
+        <w:t xml:space="preserve"> </w:t>
+      </w:r>
+      <w:r>
+        <w:t xml:space="preserve">California</w:t>
+      </w:r>
+      <w:r>
+        <w:t xml:space="preserve">.”</w:t>
       </w:r>
       <w:r>
         <w:t xml:space="preserve"> </w:t>
@@ -35239,7 +37958,34 @@
         <w:t xml:space="preserve"> </w:t>
       </w:r>
       <w:r>
-        <w:t xml:space="preserve">“Evolution and Measurement of Species Diversity.”</w:t>
+        <w:t xml:space="preserve">“Evolution and</w:t>
+      </w:r>
+      <w:r>
+        <w:t xml:space="preserve"> </w:t>
+      </w:r>
+      <w:r>
+        <w:t xml:space="preserve">Measurement</w:t>
+      </w:r>
+      <w:r>
+        <w:t xml:space="preserve"> </w:t>
+      </w:r>
+      <w:r>
+        <w:t xml:space="preserve">of</w:t>
+      </w:r>
+      <w:r>
+        <w:t xml:space="preserve"> </w:t>
+      </w:r>
+      <w:r>
+        <w:t xml:space="preserve">Species</w:t>
+      </w:r>
+      <w:r>
+        <w:t xml:space="preserve"> </w:t>
+      </w:r>
+      <w:r>
+        <w:t xml:space="preserve">Diversity</w:t>
+      </w:r>
+      <w:r>
+        <w:t xml:space="preserve">.”</w:t>
       </w:r>
       <w:r>
         <w:t xml:space="preserve"> </w:t>
@@ -35255,7 +38001,7 @@
         <w:t xml:space="preserve"> </w:t>
       </w:r>
       <w:r>
-        <w:t xml:space="preserve">21 (2): 213–51.</w:t>
+        <w:t xml:space="preserve">21 (2-3): 213–51.</w:t>
       </w:r>
       <w:r>
         <w:t xml:space="preserve"> </w:t>

</xml_diff>